<commit_message>
4 Aufgaben entfallen, andere Aufgaben überarbeitet
</commit_message>
<xml_diff>
--- a/Doc/Aufgaben_2024.docx
+++ b/Doc/Aufgaben_2024.docx
@@ -847,38 +847,78 @@
       </w:r>
     </w:p>
     <w:p>
-      <w:pPr>
-        <w:pStyle w:val="Listenabsatz"/>
-        <w:numPr>
-          <w:ilvl w:val="0"/>
-          <w:numId w:val="36"/>
-        </w:numPr>
-      </w:pPr>
-      <w:r>
-        <w:t xml:space="preserve">Schreibe ein Programm, das ein zufälliges Subjekt und ein zufälliges Prädikat und ein zufälliges Objekt </w:t>
-      </w:r>
-      <w:proofErr w:type="gramStart"/>
-      <w:r>
-        <w:t>hintereinander stellt</w:t>
-      </w:r>
-      <w:proofErr w:type="gramEnd"/>
-      <w:r>
-        <w:t xml:space="preserve"> und den zufälligen Satz ausgibt.</w:t>
-      </w:r>
-    </w:p>
-    <w:p>
-      <w:pPr>
-        <w:pStyle w:val="Listenabsatz"/>
-        <w:numPr>
-          <w:ilvl w:val="0"/>
-          <w:numId w:val="36"/>
-        </w:numPr>
-      </w:pPr>
-      <w:r>
-        <w:t xml:space="preserve"> Schreibe nun eine Funktion, die den zufälligen Satz baut.</w:t>
-      </w:r>
-    </w:p>
-    <w:p/>
+      <w:r>
+        <w:t>Schreibe ein Programm, das ein zufälliges Subjekt und ein zufälliges Prädikat und ein zufälliges Objekt hintereinanderstellt und den zufälligen Satz ausgibt.</w:t>
+      </w:r>
+    </w:p>
+    <w:p>
+      <w:pPr>
+        <w:pStyle w:val="Listenabsatz"/>
+        <w:numPr>
+          <w:ilvl w:val="0"/>
+          <w:numId w:val="38"/>
+        </w:numPr>
+      </w:pPr>
+      <w:r>
+        <w:t>Schreibe eine Kurzbeschreibung</w:t>
+      </w:r>
+    </w:p>
+    <w:p>
+      <w:pPr>
+        <w:pStyle w:val="Listenabsatz"/>
+        <w:numPr>
+          <w:ilvl w:val="0"/>
+          <w:numId w:val="38"/>
+        </w:numPr>
+      </w:pPr>
+      <w:r>
+        <w:t>Mit welchen Daten soll die Funktion arbeiten?</w:t>
+      </w:r>
+    </w:p>
+    <w:p>
+      <w:pPr>
+        <w:pStyle w:val="Listenabsatz"/>
+        <w:numPr>
+          <w:ilvl w:val="0"/>
+          <w:numId w:val="38"/>
+        </w:numPr>
+      </w:pPr>
+      <w:r>
+        <w:t>Definiere einen Namen für die Funktion, gib Eingabewert und Rückgabewert an</w:t>
+      </w:r>
+    </w:p>
+    <w:p>
+      <w:pPr>
+        <w:pStyle w:val="Listenabsatz"/>
+        <w:numPr>
+          <w:ilvl w:val="0"/>
+          <w:numId w:val="38"/>
+        </w:numPr>
+      </w:pPr>
+      <w:r>
+        <w:t>Schreibe den Funktions-Rumpf</w:t>
+      </w:r>
+    </w:p>
+    <w:p>
+      <w:pPr>
+        <w:pStyle w:val="Listenabsatz"/>
+        <w:numPr>
+          <w:ilvl w:val="0"/>
+          <w:numId w:val="38"/>
+        </w:numPr>
+      </w:pPr>
+      <w:r>
+        <w:t>Wiederhole 3x: Aufruf der Funktion und Ausgabe</w:t>
+      </w:r>
+    </w:p>
+    <w:p>
+      <w:pPr>
+        <w:rPr>
+          <w:b/>
+          <w:bCs/>
+        </w:rPr>
+      </w:pPr>
+    </w:p>
     <w:p>
       <w:pPr>
         <w:rPr>
@@ -928,38 +968,92 @@
       </w:r>
     </w:p>
     <w:p>
-      <w:pPr>
-        <w:pStyle w:val="Listenabsatz"/>
-        <w:numPr>
-          <w:ilvl w:val="0"/>
-          <w:numId w:val="37"/>
-        </w:numPr>
-      </w:pPr>
-      <w:r>
-        <w:t xml:space="preserve">Schreibe eine Funktion, die diese 4 Satzzeichen aus einem Originalsatz entfernt. </w:t>
-      </w:r>
-    </w:p>
-    <w:p>
-      <w:pPr>
-        <w:pStyle w:val="Listenabsatz"/>
-        <w:numPr>
-          <w:ilvl w:val="0"/>
-          <w:numId w:val="37"/>
+      <w:r>
+        <w:t xml:space="preserve">Schreibe ein </w:t>
+      </w:r>
+      <w:r>
+        <w:t>Programm</w:t>
+      </w:r>
+      <w:r>
+        <w:t xml:space="preserve">, die diese 4 Satzzeichen aus </w:t>
+      </w:r>
+      <w:r>
+        <w:t>den</w:t>
+      </w:r>
+      <w:r>
+        <w:t xml:space="preserve"> Originals</w:t>
+      </w:r>
+      <w:r>
+        <w:t>ä</w:t>
+      </w:r>
+      <w:r>
+        <w:t>tz</w:t>
+      </w:r>
+      <w:r>
+        <w:t>en</w:t>
+      </w:r>
+      <w:r>
+        <w:t xml:space="preserve"> entfernt. </w:t>
+      </w:r>
+    </w:p>
+    <w:p>
+      <w:pPr>
+        <w:pStyle w:val="Listenabsatz"/>
+        <w:numPr>
+          <w:ilvl w:val="0"/>
+          <w:numId w:val="39"/>
+        </w:numPr>
+      </w:pPr>
+      <w:r>
+        <w:t>Schreibe eine Kurzbeschreibung</w:t>
+      </w:r>
+    </w:p>
+    <w:p>
+      <w:pPr>
+        <w:pStyle w:val="Listenabsatz"/>
+        <w:numPr>
+          <w:ilvl w:val="0"/>
+          <w:numId w:val="39"/>
+        </w:numPr>
+      </w:pPr>
+      <w:r>
+        <w:t>Mit welchen Daten soll die Funktion arbeiten?</w:t>
+      </w:r>
+    </w:p>
+    <w:p>
+      <w:pPr>
+        <w:pStyle w:val="Listenabsatz"/>
+        <w:numPr>
+          <w:ilvl w:val="0"/>
+          <w:numId w:val="39"/>
+        </w:numPr>
+      </w:pPr>
+      <w:r>
+        <w:t>Definiere einen Namen für die Funktion, gib Eingabewert und Rückgabewert an</w:t>
+      </w:r>
+    </w:p>
+    <w:p>
+      <w:pPr>
+        <w:pStyle w:val="Listenabsatz"/>
+        <w:numPr>
+          <w:ilvl w:val="0"/>
+          <w:numId w:val="39"/>
+        </w:numPr>
+      </w:pPr>
+      <w:r>
+        <w:t>Schreibe den Funktions-Rumpf</w:t>
+      </w:r>
+    </w:p>
+    <w:p>
+      <w:pPr>
+        <w:pStyle w:val="Listenabsatz"/>
+        <w:numPr>
+          <w:ilvl w:val="0"/>
+          <w:numId w:val="39"/>
         </w:numPr>
       </w:pPr>
       <w:r>
         <w:t>Teste deine Funktion mit den 3 Sätzen.</w:t>
-      </w:r>
-      <w:r>
-        <w:cr/>
-      </w:r>
-    </w:p>
-    <w:p/>
-    <w:p/>
-    <w:p/>
-    <w:p>
-      <w:r>
-        <w:br w:type="page"/>
       </w:r>
     </w:p>
     <w:p>
@@ -968,6 +1062,306 @@
         <w:ind w:left="0" w:firstLine="0"/>
       </w:pPr>
     </w:p>
+    <w:p>
+      <w:pPr>
+        <w:pStyle w:val="Listenabsatz"/>
+        <w:numPr>
+          <w:ilvl w:val="0"/>
+          <w:numId w:val="29"/>
+        </w:numPr>
+      </w:pPr>
+      <w:r>
+        <w:t>Entfällt</w:t>
+      </w:r>
+    </w:p>
+    <w:p/>
+    <w:p>
+      <w:pPr>
+        <w:pStyle w:val="AufgabemitNr"/>
+        <w:ind w:left="0" w:firstLine="0"/>
+      </w:pPr>
+    </w:p>
+    <w:p>
+      <w:pPr>
+        <w:pStyle w:val="Listenabsatz"/>
+        <w:numPr>
+          <w:ilvl w:val="0"/>
+          <w:numId w:val="29"/>
+        </w:numPr>
+      </w:pPr>
+      <w:r>
+        <w:t>Entfällt</w:t>
+      </w:r>
+    </w:p>
+    <w:p/>
+    <w:p>
+      <w:pPr>
+        <w:pStyle w:val="AufgabemitNr"/>
+        <w:ind w:left="0" w:firstLine="0"/>
+      </w:pPr>
+    </w:p>
+    <w:p>
+      <w:r>
+        <w:t xml:space="preserve">Wir wollen in Großbritannien einkaufen. Die Preise sind dort in britischen Pfund (GBP) angegeben. Wir müssen also umrechnen. </w:t>
+      </w:r>
+    </w:p>
+    <w:p>
+      <w:r>
+        <w:t>Schreibe eine Funktion, die britische Pfund in Euro umrechnet.</w:t>
+      </w:r>
+      <w:r>
+        <w:t xml:space="preserve"> </w:t>
+      </w:r>
+      <w:r>
+        <w:t>(Kurs: 1 GBP = 1,21 EUR)</w:t>
+      </w:r>
+    </w:p>
+    <w:p>
+      <w:pPr>
+        <w:pStyle w:val="Listenabsatz"/>
+        <w:numPr>
+          <w:ilvl w:val="0"/>
+          <w:numId w:val="5"/>
+        </w:numPr>
+      </w:pPr>
+      <w:r>
+        <w:t>Schreibe eine Kurzbeschreibung</w:t>
+      </w:r>
+    </w:p>
+    <w:p>
+      <w:pPr>
+        <w:pStyle w:val="Listenabsatz"/>
+        <w:numPr>
+          <w:ilvl w:val="0"/>
+          <w:numId w:val="5"/>
+        </w:numPr>
+      </w:pPr>
+      <w:r>
+        <w:t>Mit welchen Daten soll die Funktion arbeiten?</w:t>
+      </w:r>
+    </w:p>
+    <w:p>
+      <w:pPr>
+        <w:pStyle w:val="Listenabsatz"/>
+        <w:numPr>
+          <w:ilvl w:val="0"/>
+          <w:numId w:val="5"/>
+        </w:numPr>
+      </w:pPr>
+      <w:r>
+        <w:t>Definiere einen Namen für die Funktion, gib Eingabewert und Rückgabewert an</w:t>
+      </w:r>
+    </w:p>
+    <w:p>
+      <w:pPr>
+        <w:pStyle w:val="Listenabsatz"/>
+        <w:numPr>
+          <w:ilvl w:val="0"/>
+          <w:numId w:val="5"/>
+        </w:numPr>
+      </w:pPr>
+      <w:r>
+        <w:t>Schreibe den Funktions-</w:t>
+      </w:r>
+      <w:r>
+        <w:t>Rumpf</w:t>
+      </w:r>
+    </w:p>
+    <w:p>
+      <w:pPr>
+        <w:pStyle w:val="Listenabsatz"/>
+        <w:numPr>
+          <w:ilvl w:val="0"/>
+          <w:numId w:val="5"/>
+        </w:numPr>
+      </w:pPr>
+      <w:r>
+        <w:t xml:space="preserve">Prüfe die Ergebnisse mit Hilfe einer Tabelle von 0 GBP bis 10 GBP </w:t>
+      </w:r>
+      <w:r>
+        <w:br/>
+      </w:r>
+      <w:r>
+        <w:t xml:space="preserve">in Schritten von 0.50 GBP. </w:t>
+      </w:r>
+    </w:p>
+    <w:p/>
+    <w:p>
+      <w:pPr>
+        <w:pStyle w:val="AufgabemitNr"/>
+        <w:ind w:left="0" w:firstLine="0"/>
+      </w:pPr>
+    </w:p>
+    <w:p>
+      <w:r>
+        <w:t xml:space="preserve">Wir haben in Großbritannien eingekauft. Die Preise unserer Einkäufe stehen in einer Liste: </w:t>
+      </w:r>
+    </w:p>
+    <w:p>
+      <w:r>
+        <w:t>Book: Guinness World Records</w:t>
+      </w:r>
+      <w:r>
+        <w:tab/>
+      </w:r>
+      <w:r>
+        <w:tab/>
+        <w:t>09.00 GBP</w:t>
+      </w:r>
+    </w:p>
+    <w:p>
+      <w:r>
+        <w:t>CD: Adele – 30</w:t>
+      </w:r>
+      <w:r>
+        <w:tab/>
+      </w:r>
+      <w:r>
+        <w:tab/>
+      </w:r>
+      <w:r>
+        <w:tab/>
+      </w:r>
+      <w:r>
+        <w:tab/>
+        <w:t>11.99 GBP</w:t>
+      </w:r>
+    </w:p>
+    <w:p>
+      <w:r>
+        <w:t>Poster: Butterflies</w:t>
+      </w:r>
+      <w:r>
+        <w:tab/>
+      </w:r>
+      <w:r>
+        <w:tab/>
+      </w:r>
+      <w:r>
+        <w:tab/>
+        <w:t>12.99 GBP</w:t>
+      </w:r>
+    </w:p>
+    <w:p>
+      <w:r>
+        <w:t xml:space="preserve">Bicycle </w:t>
+      </w:r>
+      <w:proofErr w:type="spellStart"/>
+      <w:r>
+        <w:t>Reflective</w:t>
+      </w:r>
+      <w:proofErr w:type="spellEnd"/>
+      <w:r>
+        <w:t xml:space="preserve"> Gilet</w:t>
+      </w:r>
+      <w:r>
+        <w:tab/>
+      </w:r>
+      <w:r>
+        <w:tab/>
+      </w:r>
+      <w:r>
+        <w:tab/>
+        <w:t>24.99 GBP</w:t>
+      </w:r>
+    </w:p>
+    <w:p>
+      <w:r>
+        <w:t xml:space="preserve">Schreibe eine Funktion, die </w:t>
+      </w:r>
+      <w:r>
+        <w:t xml:space="preserve">die Preise der Einkäufe addiert und die Summe in Euro umrechnet.  </w:t>
+      </w:r>
+      <w:r>
+        <w:br/>
+      </w:r>
+      <w:r>
+        <w:t>(Kurs: 1 GBP = 1,21 EUR)</w:t>
+      </w:r>
+    </w:p>
+    <w:p>
+      <w:pPr>
+        <w:pStyle w:val="Listenabsatz"/>
+        <w:numPr>
+          <w:ilvl w:val="0"/>
+          <w:numId w:val="3"/>
+        </w:numPr>
+      </w:pPr>
+      <w:r>
+        <w:t>Schreibe eine Kurzbeschreibung</w:t>
+      </w:r>
+    </w:p>
+    <w:p>
+      <w:pPr>
+        <w:pStyle w:val="Listenabsatz"/>
+        <w:numPr>
+          <w:ilvl w:val="0"/>
+          <w:numId w:val="3"/>
+        </w:numPr>
+      </w:pPr>
+      <w:r>
+        <w:t>Mit welchen Daten soll die Funktion arbeiten?</w:t>
+      </w:r>
+    </w:p>
+    <w:p>
+      <w:pPr>
+        <w:pStyle w:val="Listenabsatz"/>
+        <w:numPr>
+          <w:ilvl w:val="0"/>
+          <w:numId w:val="3"/>
+        </w:numPr>
+      </w:pPr>
+      <w:r>
+        <w:t>Definiere einen Namen für die Funktion, gib Eingabewert und Rückgabewert an</w:t>
+      </w:r>
+    </w:p>
+    <w:p>
+      <w:pPr>
+        <w:pStyle w:val="Listenabsatz"/>
+        <w:numPr>
+          <w:ilvl w:val="0"/>
+          <w:numId w:val="3"/>
+        </w:numPr>
+      </w:pPr>
+      <w:r>
+        <w:t>Schreibe den Funktions-</w:t>
+      </w:r>
+      <w:r>
+        <w:t>Rumpf</w:t>
+      </w:r>
+    </w:p>
+    <w:p>
+      <w:pPr>
+        <w:pStyle w:val="Listenabsatz"/>
+        <w:numPr>
+          <w:ilvl w:val="0"/>
+          <w:numId w:val="3"/>
+        </w:numPr>
+      </w:pPr>
+      <w:r>
+        <w:t>Drucke die Summe für alle 4 Einkäufe.</w:t>
+      </w:r>
+    </w:p>
+    <w:p>
+      <w:pPr>
+        <w:ind w:firstLine="708"/>
+      </w:pPr>
+      <w:r>
+        <w:t xml:space="preserve">5a. </w:t>
+      </w:r>
+      <w:r>
+        <w:t>Die Weste (Gilet) ist zu teuer. Drucke die Summe für die ersten 3 Einkäufe.</w:t>
+      </w:r>
+    </w:p>
+    <w:p/>
+    <w:p>
+      <w:pPr>
+        <w:pStyle w:val="AufgabemitNr"/>
+        <w:ind w:left="0" w:firstLine="0"/>
+      </w:pPr>
+      <w:bookmarkStart w:id="1" w:name="_Ref141621583"/>
+    </w:p>
+    <w:bookmarkEnd w:id="1"/>
     <w:tbl>
       <w:tblPr>
         <w:tblStyle w:val="Tabellenraster"/>
@@ -1044,16 +1438,7 @@
           </w:tcPr>
           <w:p>
             <w:r>
-              <w:t>13</w:t>
-            </w:r>
-            <w:r>
-              <w:t>,</w:t>
-            </w:r>
-            <w:r>
-              <w:t>5</w:t>
-            </w:r>
-            <w:r>
-              <w:t>0 €</w:t>
+              <w:t>13,50 €</w:t>
             </w:r>
           </w:p>
         </w:tc>
@@ -1066,13 +1451,7 @@
           </w:tcPr>
           <w:p>
             <w:r>
-              <w:t>0,</w:t>
-            </w:r>
-            <w:r>
-              <w:t>75</w:t>
-            </w:r>
-            <w:r>
-              <w:t xml:space="preserve"> €</w:t>
+              <w:t>0,75 €</w:t>
             </w:r>
           </w:p>
         </w:tc>
@@ -1101,10 +1480,7 @@
           </w:tcPr>
           <w:p>
             <w:r>
-              <w:t>9,20</w:t>
-            </w:r>
-            <w:r>
-              <w:t xml:space="preserve"> €</w:t>
+              <w:t>9,20 €</w:t>
             </w:r>
           </w:p>
         </w:tc>
@@ -1117,13 +1493,7 @@
           </w:tcPr>
           <w:p>
             <w:r>
-              <w:t>0,</w:t>
-            </w:r>
-            <w:r>
-              <w:t>81</w:t>
-            </w:r>
-            <w:r>
-              <w:t xml:space="preserve"> €</w:t>
+              <w:t>0,81 €</w:t>
             </w:r>
           </w:p>
         </w:tc>
@@ -1131,685 +1501,60 @@
     </w:tbl>
     <w:p>
       <w:r>
-        <w:t>Schreibe ein</w:t>
-      </w:r>
-      <w:r>
-        <w:t>e</w:t>
-      </w:r>
-      <w:r>
-        <w:t xml:space="preserve"> </w:t>
-      </w:r>
-      <w:r>
-        <w:t>Funktion</w:t>
-      </w:r>
-      <w:r>
-        <w:t xml:space="preserve">, </w:t>
-      </w:r>
-      <w:r>
-        <w:t>die</w:t>
-      </w:r>
-      <w:r>
-        <w:t xml:space="preserve"> den Monatsverbrauch in Kilowattstunden akzeptiert und den monatlichen Rechnungsbetrag beim Tarif "Billig Strom" berechnet. </w:t>
-      </w:r>
-      <w:r>
-        <w:t xml:space="preserve">Prüfe die Ergebnisse. </w:t>
+        <w:t xml:space="preserve">Schreibe ein Programm, das die Kosten für die beiden Tarife "Watt für wenig" und "Billig Strom" </w:t>
+      </w:r>
+    </w:p>
+    <w:p>
+      <w:pPr>
+        <w:ind w:firstLine="708"/>
+      </w:pPr>
+      <w:r>
+        <w:t xml:space="preserve">a) berechnet </w:t>
+      </w:r>
+    </w:p>
+    <w:p>
+      <w:pPr>
+        <w:ind w:firstLine="708"/>
+      </w:pPr>
+      <w:r>
+        <w:t>b) nebeneinander ausdruckt</w:t>
+      </w:r>
+    </w:p>
+    <w:p>
+      <w:pPr>
+        <w:ind w:firstLine="708"/>
+      </w:pPr>
+      <w:r>
+        <w:t>c) in ein gemeinsames Diagramm plottet</w:t>
       </w:r>
     </w:p>
     <w:p/>
+    <w:p>
+      <w:pPr>
+        <w:spacing w:after="160"/>
+      </w:pPr>
+      <w:r>
+        <w:br w:type="page"/>
+      </w:r>
+    </w:p>
     <w:p>
       <w:pPr>
         <w:pStyle w:val="AufgabemitNr"/>
         <w:ind w:left="0" w:firstLine="0"/>
       </w:pPr>
-    </w:p>
-    <w:p>
-      <w:r>
-        <w:t>Schreibe ein</w:t>
-      </w:r>
-      <w:r>
-        <w:t>e</w:t>
-      </w:r>
-      <w:r>
-        <w:t xml:space="preserve"> </w:t>
-      </w:r>
-      <w:r>
-        <w:t>Funktion</w:t>
-      </w:r>
-      <w:r>
-        <w:t>, d</w:t>
-      </w:r>
-      <w:r>
-        <w:t>ie</w:t>
-      </w:r>
-      <w:r>
-        <w:t xml:space="preserve"> Grundgebühr, Verbrauchspreis und Verbrauch eines Stromtarifs akzeptiert und den monatlichen Rechnungsbetrag für diesen Stromtarif berechnet.</w:t>
-      </w:r>
-      <w:r>
-        <w:t xml:space="preserve"> Prüfe die Ergebnisse. </w:t>
-      </w:r>
-    </w:p>
-    <w:p>
-      <w:r>
-        <w:t xml:space="preserve"> </w:t>
-      </w:r>
-    </w:p>
-    <w:p>
-      <w:pPr>
-        <w:pStyle w:val="AufgabemitNr"/>
-        <w:ind w:left="0" w:firstLine="0"/>
-      </w:pPr>
-    </w:p>
-    <w:p>
-      <w:r>
-        <w:t xml:space="preserve">Wir wollen in Großbritannien einkaufen. Die Preise sind dort in britischen Pfund (GBP) angegeben. Wir müssen also umrechnen. </w:t>
-      </w:r>
-    </w:p>
-    <w:p>
-      <w:pPr>
-        <w:pStyle w:val="Listenabsatz"/>
-        <w:numPr>
-          <w:ilvl w:val="0"/>
-          <w:numId w:val="2"/>
-        </w:numPr>
-      </w:pPr>
-      <w:r>
-        <w:t>Schreibe eine Funktion, die britische Pfund in Euro umrechnet.</w:t>
-      </w:r>
-      <w:r>
-        <w:br/>
-        <w:t>(Kurs: 1 GBP = 1,21 EUR)</w:t>
-      </w:r>
-    </w:p>
-    <w:p>
-      <w:pPr>
-        <w:pStyle w:val="Listenabsatz"/>
-        <w:numPr>
-          <w:ilvl w:val="0"/>
-          <w:numId w:val="5"/>
-        </w:numPr>
-      </w:pPr>
-      <w:r>
-        <w:t>Schreibe eine Kurzbeschreibung</w:t>
-      </w:r>
-    </w:p>
-    <w:p>
-      <w:pPr>
-        <w:pStyle w:val="Listenabsatz"/>
-        <w:numPr>
-          <w:ilvl w:val="0"/>
-          <w:numId w:val="5"/>
-        </w:numPr>
-      </w:pPr>
-      <w:r>
-        <w:t>Mit welchen Daten soll die Funktion arbeiten?</w:t>
-      </w:r>
-    </w:p>
-    <w:p>
-      <w:pPr>
-        <w:pStyle w:val="Listenabsatz"/>
-        <w:numPr>
-          <w:ilvl w:val="0"/>
-          <w:numId w:val="5"/>
-        </w:numPr>
-      </w:pPr>
-      <w:r>
-        <w:t>Definiere einen Namen für die Funktion, gib Eingabewert und Rückgabewert an</w:t>
-      </w:r>
-    </w:p>
-    <w:p>
-      <w:pPr>
-        <w:pStyle w:val="Listenabsatz"/>
-        <w:numPr>
-          <w:ilvl w:val="0"/>
-          <w:numId w:val="5"/>
-        </w:numPr>
-        <w:rPr>
-          <w:strike/>
-        </w:rPr>
-      </w:pPr>
-      <w:r>
-        <w:rPr>
-          <w:strike/>
-        </w:rPr>
-        <w:t>Gerüst</w:t>
-      </w:r>
-    </w:p>
-    <w:p>
-      <w:pPr>
-        <w:pStyle w:val="Listenabsatz"/>
-        <w:numPr>
-          <w:ilvl w:val="0"/>
-          <w:numId w:val="5"/>
-        </w:numPr>
-      </w:pPr>
-      <w:r>
-        <w:t>Rumpf</w:t>
-      </w:r>
-    </w:p>
-    <w:p>
-      <w:pPr>
-        <w:pStyle w:val="Listenabsatz"/>
-        <w:numPr>
-          <w:ilvl w:val="0"/>
-          <w:numId w:val="2"/>
-        </w:numPr>
-      </w:pPr>
-      <w:r>
-        <w:t xml:space="preserve">Prüfe die Ergebnisse mit Hilfe einer Tabelle von 0 GBP bis 10 GBP in Schritten von 0.50 GBP. </w:t>
-      </w:r>
-    </w:p>
-    <w:p/>
-    <w:p>
-      <w:pPr>
-        <w:pStyle w:val="AufgabemitNr"/>
-        <w:ind w:left="0" w:firstLine="0"/>
-      </w:pPr>
-    </w:p>
-    <w:p>
-      <w:r>
-        <w:t xml:space="preserve">Wir haben in Großbritannien eingekauft. Die Preise unserer Einkäufe stehen in einer Liste: </w:t>
-      </w:r>
-    </w:p>
-    <w:p>
-      <w:r>
-        <w:t>Book: Guinness World Records</w:t>
-      </w:r>
-      <w:r>
-        <w:tab/>
-      </w:r>
-      <w:r>
-        <w:tab/>
-        <w:t>09.00 GBP</w:t>
-      </w:r>
-    </w:p>
-    <w:p>
-      <w:r>
-        <w:t>CD: Adele – 30</w:t>
-      </w:r>
-      <w:r>
-        <w:tab/>
-      </w:r>
-      <w:r>
-        <w:tab/>
-      </w:r>
-      <w:r>
-        <w:tab/>
-      </w:r>
-      <w:r>
-        <w:tab/>
-        <w:t>11.99 GBP</w:t>
-      </w:r>
-    </w:p>
-    <w:p>
-      <w:r>
-        <w:t>Poster: Butterflies</w:t>
-      </w:r>
-      <w:r>
-        <w:tab/>
-      </w:r>
-      <w:r>
-        <w:tab/>
-      </w:r>
-      <w:r>
-        <w:tab/>
-        <w:t>12.99 GBP</w:t>
-      </w:r>
-    </w:p>
-    <w:p>
-      <w:r>
-        <w:t xml:space="preserve">Bicycle </w:t>
-      </w:r>
-      <w:proofErr w:type="spellStart"/>
-      <w:r>
-        <w:t>Reflective</w:t>
-      </w:r>
-      <w:proofErr w:type="spellEnd"/>
-      <w:r>
-        <w:t xml:space="preserve"> Gilet</w:t>
-      </w:r>
-      <w:r>
-        <w:tab/>
-      </w:r>
-      <w:r>
-        <w:tab/>
-      </w:r>
-      <w:r>
-        <w:tab/>
-        <w:t>24.99 GBP</w:t>
-      </w:r>
-    </w:p>
-    <w:p/>
-    <w:p>
-      <w:pPr>
-        <w:pStyle w:val="Listenabsatz"/>
-        <w:numPr>
-          <w:ilvl w:val="0"/>
-          <w:numId w:val="4"/>
-        </w:numPr>
-      </w:pPr>
-      <w:r>
-        <w:t xml:space="preserve">Schreibe eine Funktion, die </w:t>
-      </w:r>
-      <w:r>
-        <w:t>die Preise der Einkäufe addiert und die Summe in Euro umrechnet.  (Kurs: 1 GBP = 1,21 EUR)</w:t>
-      </w:r>
-    </w:p>
-    <w:p>
-      <w:pPr>
-        <w:pStyle w:val="Listenabsatz"/>
-        <w:numPr>
-          <w:ilvl w:val="0"/>
-          <w:numId w:val="3"/>
-        </w:numPr>
-      </w:pPr>
-      <w:r>
-        <w:t>Schreibe eine Kurzbeschreibung</w:t>
-      </w:r>
-    </w:p>
-    <w:p>
-      <w:pPr>
-        <w:pStyle w:val="Listenabsatz"/>
-        <w:numPr>
-          <w:ilvl w:val="0"/>
-          <w:numId w:val="3"/>
-        </w:numPr>
-      </w:pPr>
-      <w:r>
-        <w:t>Mit welchen Daten soll die Funktion arbeiten?</w:t>
-      </w:r>
-    </w:p>
-    <w:p>
-      <w:pPr>
-        <w:pStyle w:val="Listenabsatz"/>
-        <w:numPr>
-          <w:ilvl w:val="0"/>
-          <w:numId w:val="3"/>
-        </w:numPr>
-      </w:pPr>
-      <w:r>
-        <w:t>Definiere einen Namen für die Funktion, gib Eingabewert und Rückgabewert an</w:t>
-      </w:r>
-    </w:p>
-    <w:p>
-      <w:pPr>
-        <w:pStyle w:val="Listenabsatz"/>
-        <w:numPr>
-          <w:ilvl w:val="0"/>
-          <w:numId w:val="3"/>
-        </w:numPr>
-        <w:rPr>
-          <w:strike/>
-        </w:rPr>
-      </w:pPr>
-      <w:r>
-        <w:rPr>
-          <w:strike/>
-        </w:rPr>
-        <w:t>Gerüst</w:t>
-      </w:r>
-    </w:p>
-    <w:p>
-      <w:pPr>
-        <w:pStyle w:val="Listenabsatz"/>
-        <w:numPr>
-          <w:ilvl w:val="0"/>
-          <w:numId w:val="3"/>
-        </w:numPr>
-      </w:pPr>
-      <w:r>
-        <w:t>Rumpf</w:t>
-      </w:r>
-    </w:p>
-    <w:p>
-      <w:pPr>
-        <w:pStyle w:val="Listenabsatz"/>
-        <w:numPr>
-          <w:ilvl w:val="0"/>
-          <w:numId w:val="4"/>
-        </w:numPr>
-      </w:pPr>
-      <w:r>
-        <w:t>Drucke die Summe für alle 4 Einkäufe.</w:t>
-      </w:r>
-    </w:p>
-    <w:p>
-      <w:pPr>
-        <w:pStyle w:val="Listenabsatz"/>
-        <w:numPr>
-          <w:ilvl w:val="0"/>
-          <w:numId w:val="4"/>
-        </w:numPr>
-      </w:pPr>
-      <w:r>
-        <w:t>Die Weste (Gilet) ist zu teuer. Drucke die Summe für die ersten 3 Einkäufe.</w:t>
-      </w:r>
-    </w:p>
-    <w:p/>
-    <w:p>
-      <w:pPr>
-        <w:pStyle w:val="AufgabemitNr"/>
-        <w:ind w:left="0" w:firstLine="0"/>
-      </w:pPr>
-      <w:bookmarkStart w:id="1" w:name="_Ref141621583"/>
-    </w:p>
-    <w:bookmarkEnd w:id="1"/>
-    <w:p>
-      <w:r>
-        <w:t xml:space="preserve">Schreibe ein Programm, das die Kosten für die beiden Tarife "Watt für wenig" und "Billig Strom" </w:t>
-      </w:r>
-    </w:p>
-    <w:p>
-      <w:pPr>
-        <w:ind w:firstLine="708"/>
-      </w:pPr>
-      <w:r>
-        <w:t xml:space="preserve">a) berechnet </w:t>
-      </w:r>
-    </w:p>
-    <w:p>
-      <w:pPr>
-        <w:ind w:firstLine="708"/>
-      </w:pPr>
-      <w:r>
-        <w:t>b) nebeneinander ausdruckt</w:t>
-      </w:r>
-    </w:p>
-    <w:p>
-      <w:pPr>
-        <w:ind w:firstLine="708"/>
-      </w:pPr>
-      <w:r>
-        <w:t>c) in ein gemeinsames Diagramm plottet</w:t>
-      </w:r>
-    </w:p>
-    <w:p/>
-    <w:p>
-      <w:pPr>
-        <w:spacing w:after="160"/>
-      </w:pPr>
-      <w:r>
-        <w:br w:type="page"/>
-      </w:r>
-    </w:p>
-    <w:p>
-      <w:pPr>
-        <w:pStyle w:val="AufgabemitNr"/>
-        <w:ind w:left="0" w:firstLine="0"/>
-      </w:pPr>
       <w:bookmarkStart w:id="2" w:name="_Ref141621958"/>
     </w:p>
     <w:bookmarkEnd w:id="2"/>
     <w:p>
-      <w:r>
-        <w:t>Laura prüft zwei Angebote für mobiles Internet.</w:t>
-      </w:r>
-    </w:p>
-    <w:p>
-      <w:r>
-        <w:t>Flatrate</w:t>
-      </w:r>
-      <w:r>
-        <w:t xml:space="preserve">: </w:t>
-      </w:r>
-      <w:r>
-        <w:tab/>
-      </w:r>
-      <w:r>
-        <w:t>Unbegrenztes Surfen für 8,99 € pro Monat</w:t>
-      </w:r>
-    </w:p>
-    <w:p>
-      <w:r>
-        <w:t>Volumentarif</w:t>
-      </w:r>
-      <w:r>
-        <w:t xml:space="preserve">: </w:t>
-      </w:r>
-      <w:r>
-        <w:tab/>
-      </w:r>
-      <w:r>
-        <w:t xml:space="preserve">Preis pro GB: </w:t>
-      </w:r>
-      <w:r>
-        <w:t>6,50 €</w:t>
-      </w:r>
-    </w:p>
-    <w:p>
-      <w:r>
-        <w:t xml:space="preserve">In den letzten </w:t>
-      </w:r>
-      <w:r>
-        <w:t xml:space="preserve">6 </w:t>
-      </w:r>
-      <w:r>
-        <w:t xml:space="preserve">Monaten hat </w:t>
-      </w:r>
-      <w:r>
-        <w:t>Laura</w:t>
-      </w:r>
-      <w:r>
-        <w:t xml:space="preserve"> ihren Verbrauch notiert: </w:t>
-      </w:r>
-    </w:p>
-    <w:p>
-      <w:pPr>
-        <w:rPr>
-          <w:color w:val="0070C0"/>
-        </w:rPr>
-      </w:pPr>
-      <w:r>
-        <w:rPr>
-          <w:color w:val="0070C0"/>
-        </w:rPr>
-        <w:t>Januar</w:t>
-      </w:r>
-      <w:r>
-        <w:rPr>
-          <w:color w:val="0070C0"/>
-        </w:rPr>
-        <w:tab/>
-      </w:r>
-      <w:r>
-        <w:rPr>
-          <w:color w:val="0070C0"/>
-        </w:rPr>
-        <w:tab/>
-      </w:r>
-      <w:r>
-        <w:rPr>
-          <w:color w:val="0070C0"/>
-        </w:rPr>
-        <w:t>1,2 GB</w:t>
-      </w:r>
-    </w:p>
-    <w:p>
-      <w:pPr>
-        <w:rPr>
-          <w:color w:val="0070C0"/>
-        </w:rPr>
-      </w:pPr>
-      <w:r>
-        <w:rPr>
-          <w:color w:val="0070C0"/>
-        </w:rPr>
-        <w:t>Februar</w:t>
-      </w:r>
-      <w:r>
-        <w:rPr>
-          <w:color w:val="0070C0"/>
-        </w:rPr>
-        <w:tab/>
-      </w:r>
-      <w:r>
-        <w:rPr>
-          <w:color w:val="0070C0"/>
-        </w:rPr>
-        <w:tab/>
-        <w:t>1,5 GB</w:t>
-      </w:r>
-    </w:p>
-    <w:p>
-      <w:pPr>
-        <w:rPr>
-          <w:color w:val="0070C0"/>
-        </w:rPr>
-      </w:pPr>
-      <w:r>
-        <w:rPr>
-          <w:color w:val="0070C0"/>
-        </w:rPr>
-        <w:t>März</w:t>
-      </w:r>
-      <w:r>
-        <w:rPr>
-          <w:color w:val="0070C0"/>
-        </w:rPr>
-        <w:tab/>
-      </w:r>
-      <w:r>
-        <w:rPr>
-          <w:color w:val="0070C0"/>
-        </w:rPr>
-        <w:tab/>
-        <w:t>2 GB</w:t>
-      </w:r>
-    </w:p>
-    <w:p>
-      <w:pPr>
-        <w:rPr>
-          <w:color w:val="0070C0"/>
-        </w:rPr>
-      </w:pPr>
-      <w:r>
-        <w:rPr>
-          <w:color w:val="0070C0"/>
-        </w:rPr>
-        <w:t>April</w:t>
-      </w:r>
-      <w:r>
-        <w:rPr>
-          <w:color w:val="0070C0"/>
-        </w:rPr>
-        <w:tab/>
-      </w:r>
-      <w:r>
-        <w:rPr>
-          <w:color w:val="0070C0"/>
-        </w:rPr>
-        <w:tab/>
-        <w:t>1,2 GB</w:t>
-      </w:r>
-    </w:p>
-    <w:p>
-      <w:pPr>
-        <w:rPr>
-          <w:color w:val="0070C0"/>
-        </w:rPr>
-      </w:pPr>
-      <w:r>
-        <w:rPr>
-          <w:color w:val="0070C0"/>
-        </w:rPr>
-        <w:t>Mai</w:t>
-      </w:r>
-      <w:r>
-        <w:rPr>
-          <w:color w:val="0070C0"/>
-        </w:rPr>
-        <w:tab/>
-      </w:r>
-      <w:r>
-        <w:rPr>
-          <w:color w:val="0070C0"/>
-        </w:rPr>
-        <w:tab/>
-        <w:t>1 GB</w:t>
-      </w:r>
-    </w:p>
-    <w:p>
-      <w:pPr>
-        <w:rPr>
-          <w:color w:val="0070C0"/>
-        </w:rPr>
-      </w:pPr>
-      <w:r>
-        <w:rPr>
-          <w:color w:val="0070C0"/>
-        </w:rPr>
-        <w:t>Juni</w:t>
-      </w:r>
-      <w:r>
-        <w:rPr>
-          <w:color w:val="0070C0"/>
-        </w:rPr>
-        <w:tab/>
-      </w:r>
-      <w:r>
-        <w:rPr>
-          <w:color w:val="0070C0"/>
-        </w:rPr>
-        <w:tab/>
-        <w:t>2 GB</w:t>
-      </w:r>
-    </w:p>
-    <w:p>
-      <w:r>
-        <w:t xml:space="preserve">Schreibe ein Programm, das die </w:t>
-      </w:r>
-      <w:r>
-        <w:rPr>
-          <w:u w:val="single"/>
-        </w:rPr>
-        <w:t>aufgelaufenen</w:t>
-      </w:r>
-      <w:r>
-        <w:t xml:space="preserve"> </w:t>
-      </w:r>
-      <w:r>
-        <w:t xml:space="preserve">Kosten für die beiden Tarife </w:t>
-      </w:r>
-      <w:r>
-        <w:br/>
-      </w:r>
-      <w:r>
-        <w:t>"</w:t>
-      </w:r>
-      <w:r>
-        <w:t>Flatrate</w:t>
-      </w:r>
-      <w:r>
-        <w:t>" und "</w:t>
-      </w:r>
-      <w:r>
-        <w:t>Volumentarif</w:t>
-      </w:r>
-      <w:r>
-        <w:t xml:space="preserve">" </w:t>
-      </w:r>
-    </w:p>
-    <w:p>
-      <w:pPr>
-        <w:ind w:firstLine="708"/>
-      </w:pPr>
-      <w:r>
-        <w:t xml:space="preserve">a) berechnet </w:t>
-      </w:r>
-    </w:p>
-    <w:p>
-      <w:pPr>
-        <w:ind w:firstLine="708"/>
-      </w:pPr>
-      <w:r>
-        <w:t>b) nebeneinander ausdruckt</w:t>
-      </w:r>
-    </w:p>
-    <w:p>
-      <w:pPr>
-        <w:ind w:firstLine="708"/>
-      </w:pPr>
-      <w:r>
-        <w:t>c) in ein gemeinsames Diagramm plottet</w:t>
+      <w:pPr>
+        <w:pStyle w:val="Listenabsatz"/>
+        <w:numPr>
+          <w:ilvl w:val="0"/>
+          <w:numId w:val="29"/>
+        </w:numPr>
+      </w:pPr>
+      <w:r>
+        <w:t>Entfällt</w:t>
       </w:r>
     </w:p>
     <w:p/>
@@ -2383,25 +2128,10 @@
           <w:ilvl w:val="0"/>
           <w:numId w:val="7"/>
         </w:numPr>
-        <w:rPr>
-          <w:strike/>
-        </w:rPr>
-      </w:pPr>
-      <w:r>
-        <w:rPr>
-          <w:strike/>
-        </w:rPr>
-        <w:t>Gerüst</w:t>
-      </w:r>
-    </w:p>
-    <w:p>
-      <w:pPr>
-        <w:pStyle w:val="Listenabsatz"/>
-        <w:numPr>
-          <w:ilvl w:val="0"/>
-          <w:numId w:val="7"/>
-        </w:numPr>
-      </w:pPr>
+      </w:pPr>
+      <w:r>
+        <w:t>Schreibe den Funktions-</w:t>
+      </w:r>
       <w:r>
         <w:t>Rumpf</w:t>
       </w:r>
@@ -3270,29 +3000,15 @@
       </w:pPr>
     </w:p>
     <w:p>
-      <w:r>
-        <w:t>Schreibe einen Unittest für die Funktionen von</w:t>
-      </w:r>
-      <w:r>
-        <w:t xml:space="preserve"> </w:t>
-      </w:r>
-      <w:r>
-        <w:fldChar w:fldCharType="begin"/>
-      </w:r>
-      <w:r>
-        <w:instrText xml:space="preserve"> REF _Ref141621958 \w \h </w:instrText>
-      </w:r>
-      <w:r>
-        <w:fldChar w:fldCharType="separate"/>
-      </w:r>
-      <w:r>
-        <w:t>Aufgabe 20</w:t>
-      </w:r>
-      <w:r>
-        <w:fldChar w:fldCharType="end"/>
-      </w:r>
-      <w:r>
-        <w:t xml:space="preserve">. </w:t>
+      <w:pPr>
+        <w:pStyle w:val="Listenabsatz"/>
+        <w:numPr>
+          <w:ilvl w:val="0"/>
+          <w:numId w:val="21"/>
+        </w:numPr>
+      </w:pPr>
+      <w:r>
+        <w:t>Entfällt</w:t>
       </w:r>
     </w:p>
     <w:p/>
@@ -6129,7 +5845,7 @@
       <w:rPr>
         <w:noProof/>
       </w:rPr>
-      <w:t>04.12.2024</w:t>
+      <w:t>08.12.2024</w:t>
     </w:r>
     <w:r>
       <w:fldChar w:fldCharType="end"/>
@@ -6426,6 +6142,92 @@
     </w:lvl>
   </w:abstractNum>
   <w:abstractNum w:abstractNumId="3" w15:restartNumberingAfterBreak="0">
+    <w:nsid w:val="0C652C83"/>
+    <w:multiLevelType w:val="hybridMultilevel"/>
+    <w:tmpl w:val="E452AA4E"/>
+    <w:lvl w:ilvl="0" w:tplc="FFFFFFFF">
+      <w:start w:val="1"/>
+      <w:numFmt w:val="decimal"/>
+      <w:lvlText w:val="%1."/>
+      <w:lvlJc w:val="left"/>
+      <w:pPr>
+        <w:ind w:left="1432" w:hanging="360"/>
+      </w:pPr>
+    </w:lvl>
+    <w:lvl w:ilvl="1" w:tplc="FFFFFFFF" w:tentative="1">
+      <w:start w:val="1"/>
+      <w:numFmt w:val="lowerLetter"/>
+      <w:lvlText w:val="%2."/>
+      <w:lvlJc w:val="left"/>
+      <w:pPr>
+        <w:ind w:left="2152" w:hanging="360"/>
+      </w:pPr>
+    </w:lvl>
+    <w:lvl w:ilvl="2" w:tplc="FFFFFFFF" w:tentative="1">
+      <w:start w:val="1"/>
+      <w:numFmt w:val="lowerRoman"/>
+      <w:lvlText w:val="%3."/>
+      <w:lvlJc w:val="right"/>
+      <w:pPr>
+        <w:ind w:left="2872" w:hanging="180"/>
+      </w:pPr>
+    </w:lvl>
+    <w:lvl w:ilvl="3" w:tplc="FFFFFFFF" w:tentative="1">
+      <w:start w:val="1"/>
+      <w:numFmt w:val="decimal"/>
+      <w:lvlText w:val="%4."/>
+      <w:lvlJc w:val="left"/>
+      <w:pPr>
+        <w:ind w:left="3592" w:hanging="360"/>
+      </w:pPr>
+    </w:lvl>
+    <w:lvl w:ilvl="4" w:tplc="FFFFFFFF" w:tentative="1">
+      <w:start w:val="1"/>
+      <w:numFmt w:val="lowerLetter"/>
+      <w:lvlText w:val="%5."/>
+      <w:lvlJc w:val="left"/>
+      <w:pPr>
+        <w:ind w:left="4312" w:hanging="360"/>
+      </w:pPr>
+    </w:lvl>
+    <w:lvl w:ilvl="5" w:tplc="FFFFFFFF" w:tentative="1">
+      <w:start w:val="1"/>
+      <w:numFmt w:val="lowerRoman"/>
+      <w:lvlText w:val="%6."/>
+      <w:lvlJc w:val="right"/>
+      <w:pPr>
+        <w:ind w:left="5032" w:hanging="180"/>
+      </w:pPr>
+    </w:lvl>
+    <w:lvl w:ilvl="6" w:tplc="FFFFFFFF" w:tentative="1">
+      <w:start w:val="1"/>
+      <w:numFmt w:val="decimal"/>
+      <w:lvlText w:val="%7."/>
+      <w:lvlJc w:val="left"/>
+      <w:pPr>
+        <w:ind w:left="5752" w:hanging="360"/>
+      </w:pPr>
+    </w:lvl>
+    <w:lvl w:ilvl="7" w:tplc="FFFFFFFF" w:tentative="1">
+      <w:start w:val="1"/>
+      <w:numFmt w:val="lowerLetter"/>
+      <w:lvlText w:val="%8."/>
+      <w:lvlJc w:val="left"/>
+      <w:pPr>
+        <w:ind w:left="6472" w:hanging="360"/>
+      </w:pPr>
+    </w:lvl>
+    <w:lvl w:ilvl="8" w:tplc="FFFFFFFF" w:tentative="1">
+      <w:start w:val="1"/>
+      <w:numFmt w:val="lowerRoman"/>
+      <w:lvlText w:val="%9."/>
+      <w:lvlJc w:val="right"/>
+      <w:pPr>
+        <w:ind w:left="7192" w:hanging="180"/>
+      </w:pPr>
+    </w:lvl>
+  </w:abstractNum>
+  <w:abstractNum w:abstractNumId="4" w15:restartNumberingAfterBreak="0">
     <w:nsid w:val="11F769F6"/>
     <w:multiLevelType w:val="hybridMultilevel"/>
     <w:tmpl w:val="9196BD38"/>
@@ -6538,7 +6340,7 @@
       </w:rPr>
     </w:lvl>
   </w:abstractNum>
-  <w:abstractNum w:abstractNumId="4" w15:restartNumberingAfterBreak="0">
+  <w:abstractNum w:abstractNumId="5" w15:restartNumberingAfterBreak="0">
     <w:nsid w:val="152F4DD2"/>
     <w:multiLevelType w:val="hybridMultilevel"/>
     <w:tmpl w:val="B246DD3C"/>
@@ -6627,7 +6429,7 @@
       </w:pPr>
     </w:lvl>
   </w:abstractNum>
-  <w:abstractNum w:abstractNumId="5" w15:restartNumberingAfterBreak="0">
+  <w:abstractNum w:abstractNumId="6" w15:restartNumberingAfterBreak="0">
     <w:nsid w:val="1EE574C4"/>
     <w:multiLevelType w:val="hybridMultilevel"/>
     <w:tmpl w:val="B88C5D6A"/>
@@ -6713,7 +6515,7 @@
       </w:pPr>
     </w:lvl>
   </w:abstractNum>
-  <w:abstractNum w:abstractNumId="6" w15:restartNumberingAfterBreak="0">
+  <w:abstractNum w:abstractNumId="7" w15:restartNumberingAfterBreak="0">
     <w:nsid w:val="24E93BFF"/>
     <w:multiLevelType w:val="hybridMultilevel"/>
     <w:tmpl w:val="D39481AC"/>
@@ -6802,7 +6604,7 @@
       </w:pPr>
     </w:lvl>
   </w:abstractNum>
-  <w:abstractNum w:abstractNumId="7" w15:restartNumberingAfterBreak="0">
+  <w:abstractNum w:abstractNumId="8" w15:restartNumberingAfterBreak="0">
     <w:nsid w:val="27C608A5"/>
     <w:multiLevelType w:val="hybridMultilevel"/>
     <w:tmpl w:val="5AAE40A4"/>
@@ -6888,7 +6690,93 @@
       </w:pPr>
     </w:lvl>
   </w:abstractNum>
-  <w:abstractNum w:abstractNumId="8" w15:restartNumberingAfterBreak="0">
+  <w:abstractNum w:abstractNumId="9" w15:restartNumberingAfterBreak="0">
+    <w:nsid w:val="28667918"/>
+    <w:multiLevelType w:val="hybridMultilevel"/>
+    <w:tmpl w:val="E452AA4E"/>
+    <w:lvl w:ilvl="0" w:tplc="0407000F">
+      <w:start w:val="1"/>
+      <w:numFmt w:val="decimal"/>
+      <w:lvlText w:val="%1."/>
+      <w:lvlJc w:val="left"/>
+      <w:pPr>
+        <w:ind w:left="1432" w:hanging="360"/>
+      </w:pPr>
+    </w:lvl>
+    <w:lvl w:ilvl="1" w:tplc="04070019" w:tentative="1">
+      <w:start w:val="1"/>
+      <w:numFmt w:val="lowerLetter"/>
+      <w:lvlText w:val="%2."/>
+      <w:lvlJc w:val="left"/>
+      <w:pPr>
+        <w:ind w:left="2152" w:hanging="360"/>
+      </w:pPr>
+    </w:lvl>
+    <w:lvl w:ilvl="2" w:tplc="0407001B" w:tentative="1">
+      <w:start w:val="1"/>
+      <w:numFmt w:val="lowerRoman"/>
+      <w:lvlText w:val="%3."/>
+      <w:lvlJc w:val="right"/>
+      <w:pPr>
+        <w:ind w:left="2872" w:hanging="180"/>
+      </w:pPr>
+    </w:lvl>
+    <w:lvl w:ilvl="3" w:tplc="0407000F" w:tentative="1">
+      <w:start w:val="1"/>
+      <w:numFmt w:val="decimal"/>
+      <w:lvlText w:val="%4."/>
+      <w:lvlJc w:val="left"/>
+      <w:pPr>
+        <w:ind w:left="3592" w:hanging="360"/>
+      </w:pPr>
+    </w:lvl>
+    <w:lvl w:ilvl="4" w:tplc="04070019" w:tentative="1">
+      <w:start w:val="1"/>
+      <w:numFmt w:val="lowerLetter"/>
+      <w:lvlText w:val="%5."/>
+      <w:lvlJc w:val="left"/>
+      <w:pPr>
+        <w:ind w:left="4312" w:hanging="360"/>
+      </w:pPr>
+    </w:lvl>
+    <w:lvl w:ilvl="5" w:tplc="0407001B" w:tentative="1">
+      <w:start w:val="1"/>
+      <w:numFmt w:val="lowerRoman"/>
+      <w:lvlText w:val="%6."/>
+      <w:lvlJc w:val="right"/>
+      <w:pPr>
+        <w:ind w:left="5032" w:hanging="180"/>
+      </w:pPr>
+    </w:lvl>
+    <w:lvl w:ilvl="6" w:tplc="0407000F" w:tentative="1">
+      <w:start w:val="1"/>
+      <w:numFmt w:val="decimal"/>
+      <w:lvlText w:val="%7."/>
+      <w:lvlJc w:val="left"/>
+      <w:pPr>
+        <w:ind w:left="5752" w:hanging="360"/>
+      </w:pPr>
+    </w:lvl>
+    <w:lvl w:ilvl="7" w:tplc="04070019" w:tentative="1">
+      <w:start w:val="1"/>
+      <w:numFmt w:val="lowerLetter"/>
+      <w:lvlText w:val="%8."/>
+      <w:lvlJc w:val="left"/>
+      <w:pPr>
+        <w:ind w:left="6472" w:hanging="360"/>
+      </w:pPr>
+    </w:lvl>
+    <w:lvl w:ilvl="8" w:tplc="0407001B" w:tentative="1">
+      <w:start w:val="1"/>
+      <w:numFmt w:val="lowerRoman"/>
+      <w:lvlText w:val="%9."/>
+      <w:lvlJc w:val="right"/>
+      <w:pPr>
+        <w:ind w:left="7192" w:hanging="180"/>
+      </w:pPr>
+    </w:lvl>
+  </w:abstractNum>
+  <w:abstractNum w:abstractNumId="10" w15:restartNumberingAfterBreak="0">
     <w:nsid w:val="2B7015FD"/>
     <w:multiLevelType w:val="hybridMultilevel"/>
     <w:tmpl w:val="DCAEB446"/>
@@ -6974,7 +6862,7 @@
       </w:pPr>
     </w:lvl>
   </w:abstractNum>
-  <w:abstractNum w:abstractNumId="9" w15:restartNumberingAfterBreak="0">
+  <w:abstractNum w:abstractNumId="11" w15:restartNumberingAfterBreak="0">
     <w:nsid w:val="2F72614C"/>
     <w:multiLevelType w:val="hybridMultilevel"/>
     <w:tmpl w:val="FD2061C0"/>
@@ -7087,7 +6975,7 @@
       </w:rPr>
     </w:lvl>
   </w:abstractNum>
-  <w:abstractNum w:abstractNumId="10" w15:restartNumberingAfterBreak="0">
+  <w:abstractNum w:abstractNumId="12" w15:restartNumberingAfterBreak="0">
     <w:nsid w:val="2FCD7774"/>
     <w:multiLevelType w:val="hybridMultilevel"/>
     <w:tmpl w:val="F7147FF8"/>
@@ -7173,7 +7061,7 @@
       </w:pPr>
     </w:lvl>
   </w:abstractNum>
-  <w:abstractNum w:abstractNumId="11" w15:restartNumberingAfterBreak="0">
+  <w:abstractNum w:abstractNumId="13" w15:restartNumberingAfterBreak="0">
     <w:nsid w:val="355F4D5F"/>
     <w:multiLevelType w:val="hybridMultilevel"/>
     <w:tmpl w:val="D2549536"/>
@@ -7262,7 +7150,7 @@
       </w:pPr>
     </w:lvl>
   </w:abstractNum>
-  <w:abstractNum w:abstractNumId="12" w15:restartNumberingAfterBreak="0">
+  <w:abstractNum w:abstractNumId="14" w15:restartNumberingAfterBreak="0">
     <w:nsid w:val="36465883"/>
     <w:multiLevelType w:val="hybridMultilevel"/>
     <w:tmpl w:val="161483E8"/>
@@ -7348,7 +7236,7 @@
       </w:pPr>
     </w:lvl>
   </w:abstractNum>
-  <w:abstractNum w:abstractNumId="13" w15:restartNumberingAfterBreak="0">
+  <w:abstractNum w:abstractNumId="15" w15:restartNumberingAfterBreak="0">
     <w:nsid w:val="36C8464E"/>
     <w:multiLevelType w:val="hybridMultilevel"/>
     <w:tmpl w:val="E2E4E7A8"/>
@@ -7437,7 +7325,7 @@
       </w:pPr>
     </w:lvl>
   </w:abstractNum>
-  <w:abstractNum w:abstractNumId="14" w15:restartNumberingAfterBreak="0">
+  <w:abstractNum w:abstractNumId="16" w15:restartNumberingAfterBreak="0">
     <w:nsid w:val="37D05D2E"/>
     <w:multiLevelType w:val="hybridMultilevel"/>
     <w:tmpl w:val="0958C80A"/>
@@ -7523,7 +7411,7 @@
       </w:pPr>
     </w:lvl>
   </w:abstractNum>
-  <w:abstractNum w:abstractNumId="15" w15:restartNumberingAfterBreak="0">
+  <w:abstractNum w:abstractNumId="17" w15:restartNumberingAfterBreak="0">
     <w:nsid w:val="3DAA5E3D"/>
     <w:multiLevelType w:val="hybridMultilevel"/>
     <w:tmpl w:val="81A4ED9C"/>
@@ -7609,7 +7497,7 @@
       </w:pPr>
     </w:lvl>
   </w:abstractNum>
-  <w:abstractNum w:abstractNumId="16" w15:restartNumberingAfterBreak="0">
+  <w:abstractNum w:abstractNumId="18" w15:restartNumberingAfterBreak="0">
     <w:nsid w:val="42406248"/>
     <w:multiLevelType w:val="hybridMultilevel"/>
     <w:tmpl w:val="738E7A44"/>
@@ -7722,7 +7610,7 @@
       </w:rPr>
     </w:lvl>
   </w:abstractNum>
-  <w:abstractNum w:abstractNumId="17" w15:restartNumberingAfterBreak="0">
+  <w:abstractNum w:abstractNumId="19" w15:restartNumberingAfterBreak="0">
     <w:nsid w:val="428C410D"/>
     <w:multiLevelType w:val="hybridMultilevel"/>
     <w:tmpl w:val="C51C7646"/>
@@ -7811,7 +7699,7 @@
       </w:pPr>
     </w:lvl>
   </w:abstractNum>
-  <w:abstractNum w:abstractNumId="18" w15:restartNumberingAfterBreak="0">
+  <w:abstractNum w:abstractNumId="20" w15:restartNumberingAfterBreak="0">
     <w:nsid w:val="440534BE"/>
     <w:multiLevelType w:val="hybridMultilevel"/>
     <w:tmpl w:val="ABC66A6C"/>
@@ -7924,7 +7812,7 @@
       </w:rPr>
     </w:lvl>
   </w:abstractNum>
-  <w:abstractNum w:abstractNumId="19" w15:restartNumberingAfterBreak="0">
+  <w:abstractNum w:abstractNumId="21" w15:restartNumberingAfterBreak="0">
     <w:nsid w:val="4C326454"/>
     <w:multiLevelType w:val="hybridMultilevel"/>
     <w:tmpl w:val="81B4797C"/>
@@ -8010,7 +7898,7 @@
       </w:pPr>
     </w:lvl>
   </w:abstractNum>
-  <w:abstractNum w:abstractNumId="20" w15:restartNumberingAfterBreak="0">
+  <w:abstractNum w:abstractNumId="22" w15:restartNumberingAfterBreak="0">
     <w:nsid w:val="4CE115B2"/>
     <w:multiLevelType w:val="hybridMultilevel"/>
     <w:tmpl w:val="123E26BE"/>
@@ -8096,7 +7984,7 @@
       </w:pPr>
     </w:lvl>
   </w:abstractNum>
-  <w:abstractNum w:abstractNumId="21" w15:restartNumberingAfterBreak="0">
+  <w:abstractNum w:abstractNumId="23" w15:restartNumberingAfterBreak="0">
     <w:nsid w:val="4DDC34B3"/>
     <w:multiLevelType w:val="hybridMultilevel"/>
     <w:tmpl w:val="E28A8006"/>
@@ -8182,7 +8070,7 @@
       </w:pPr>
     </w:lvl>
   </w:abstractNum>
-  <w:abstractNum w:abstractNumId="22" w15:restartNumberingAfterBreak="0">
+  <w:abstractNum w:abstractNumId="24" w15:restartNumberingAfterBreak="0">
     <w:nsid w:val="50811A65"/>
     <w:multiLevelType w:val="hybridMultilevel"/>
     <w:tmpl w:val="90CA205E"/>
@@ -8274,7 +8162,7 @@
       </w:pPr>
     </w:lvl>
   </w:abstractNum>
-  <w:abstractNum w:abstractNumId="23" w15:restartNumberingAfterBreak="0">
+  <w:abstractNum w:abstractNumId="25" w15:restartNumberingAfterBreak="0">
     <w:nsid w:val="5084295A"/>
     <w:multiLevelType w:val="hybridMultilevel"/>
     <w:tmpl w:val="3EC8C91A"/>
@@ -8363,7 +8251,7 @@
       </w:pPr>
     </w:lvl>
   </w:abstractNum>
-  <w:abstractNum w:abstractNumId="24" w15:restartNumberingAfterBreak="0">
+  <w:abstractNum w:abstractNumId="26" w15:restartNumberingAfterBreak="0">
     <w:nsid w:val="54756539"/>
     <w:multiLevelType w:val="hybridMultilevel"/>
     <w:tmpl w:val="EA348622"/>
@@ -8452,7 +8340,7 @@
       </w:pPr>
     </w:lvl>
   </w:abstractNum>
-  <w:abstractNum w:abstractNumId="25" w15:restartNumberingAfterBreak="0">
+  <w:abstractNum w:abstractNumId="27" w15:restartNumberingAfterBreak="0">
     <w:nsid w:val="55321DAD"/>
     <w:multiLevelType w:val="hybridMultilevel"/>
     <w:tmpl w:val="FA80929C"/>
@@ -8541,7 +8429,7 @@
       </w:pPr>
     </w:lvl>
   </w:abstractNum>
-  <w:abstractNum w:abstractNumId="26" w15:restartNumberingAfterBreak="0">
+  <w:abstractNum w:abstractNumId="28" w15:restartNumberingAfterBreak="0">
     <w:nsid w:val="56745C3B"/>
     <w:multiLevelType w:val="hybridMultilevel"/>
     <w:tmpl w:val="405C649E"/>
@@ -8654,7 +8542,7 @@
       </w:rPr>
     </w:lvl>
   </w:abstractNum>
-  <w:abstractNum w:abstractNumId="27" w15:restartNumberingAfterBreak="0">
+  <w:abstractNum w:abstractNumId="29" w15:restartNumberingAfterBreak="0">
     <w:nsid w:val="5F312C09"/>
     <w:multiLevelType w:val="hybridMultilevel"/>
     <w:tmpl w:val="2A44FC40"/>
@@ -8740,7 +8628,7 @@
       </w:pPr>
     </w:lvl>
   </w:abstractNum>
-  <w:abstractNum w:abstractNumId="28" w15:restartNumberingAfterBreak="0">
+  <w:abstractNum w:abstractNumId="30" w15:restartNumberingAfterBreak="0">
     <w:nsid w:val="644916A0"/>
     <w:multiLevelType w:val="hybridMultilevel"/>
     <w:tmpl w:val="3C981D2C"/>
@@ -8826,7 +8714,7 @@
       </w:pPr>
     </w:lvl>
   </w:abstractNum>
-  <w:abstractNum w:abstractNumId="29" w15:restartNumberingAfterBreak="0">
+  <w:abstractNum w:abstractNumId="31" w15:restartNumberingAfterBreak="0">
     <w:nsid w:val="65E30AFC"/>
     <w:multiLevelType w:val="hybridMultilevel"/>
     <w:tmpl w:val="379CA34E"/>
@@ -8939,7 +8827,7 @@
       </w:rPr>
     </w:lvl>
   </w:abstractNum>
-  <w:abstractNum w:abstractNumId="30" w15:restartNumberingAfterBreak="0">
+  <w:abstractNum w:abstractNumId="32" w15:restartNumberingAfterBreak="0">
     <w:nsid w:val="69024CA5"/>
     <w:multiLevelType w:val="hybridMultilevel"/>
     <w:tmpl w:val="432C60C8"/>
@@ -9052,7 +8940,7 @@
       </w:rPr>
     </w:lvl>
   </w:abstractNum>
-  <w:abstractNum w:abstractNumId="31" w15:restartNumberingAfterBreak="0">
+  <w:abstractNum w:abstractNumId="33" w15:restartNumberingAfterBreak="0">
     <w:nsid w:val="6C3B503A"/>
     <w:multiLevelType w:val="hybridMultilevel"/>
     <w:tmpl w:val="33E435E8"/>
@@ -9138,7 +9026,7 @@
       </w:pPr>
     </w:lvl>
   </w:abstractNum>
-  <w:abstractNum w:abstractNumId="32" w15:restartNumberingAfterBreak="0">
+  <w:abstractNum w:abstractNumId="34" w15:restartNumberingAfterBreak="0">
     <w:nsid w:val="6E615E34"/>
     <w:multiLevelType w:val="hybridMultilevel"/>
     <w:tmpl w:val="693CC2A4"/>
@@ -9227,7 +9115,7 @@
       </w:pPr>
     </w:lvl>
   </w:abstractNum>
-  <w:abstractNum w:abstractNumId="33" w15:restartNumberingAfterBreak="0">
+  <w:abstractNum w:abstractNumId="35" w15:restartNumberingAfterBreak="0">
     <w:nsid w:val="73B1245E"/>
     <w:multiLevelType w:val="hybridMultilevel"/>
     <w:tmpl w:val="AE30D666"/>
@@ -9340,7 +9228,7 @@
       </w:rPr>
     </w:lvl>
   </w:abstractNum>
-  <w:abstractNum w:abstractNumId="34" w15:restartNumberingAfterBreak="0">
+  <w:abstractNum w:abstractNumId="36" w15:restartNumberingAfterBreak="0">
     <w:nsid w:val="74C20D67"/>
     <w:multiLevelType w:val="hybridMultilevel"/>
     <w:tmpl w:val="AFF27738"/>
@@ -9429,7 +9317,7 @@
       </w:pPr>
     </w:lvl>
   </w:abstractNum>
-  <w:abstractNum w:abstractNumId="35" w15:restartNumberingAfterBreak="0">
+  <w:abstractNum w:abstractNumId="37" w15:restartNumberingAfterBreak="0">
     <w:nsid w:val="7B2473FC"/>
     <w:multiLevelType w:val="hybridMultilevel"/>
     <w:tmpl w:val="CACEF564"/>
@@ -9518,7 +9406,7 @@
       </w:pPr>
     </w:lvl>
   </w:abstractNum>
-  <w:abstractNum w:abstractNumId="36" w15:restartNumberingAfterBreak="0">
+  <w:abstractNum w:abstractNumId="38" w15:restartNumberingAfterBreak="0">
     <w:nsid w:val="7E217C76"/>
     <w:multiLevelType w:val="hybridMultilevel"/>
     <w:tmpl w:val="23A2445C"/>
@@ -9605,115 +9493,121 @@
     </w:lvl>
   </w:abstractNum>
   <w:num w:numId="1" w16cid:durableId="1380284269">
+    <w:abstractNumId w:val="27"/>
+  </w:num>
+  <w:num w:numId="2" w16cid:durableId="1362053520">
     <w:abstractNumId w:val="25"/>
   </w:num>
-  <w:num w:numId="2" w16cid:durableId="1362053520">
-    <w:abstractNumId w:val="23"/>
+  <w:num w:numId="3" w16cid:durableId="1004936138">
+    <w:abstractNumId w:val="8"/>
   </w:num>
-  <w:num w:numId="3" w16cid:durableId="1004936138">
+  <w:num w:numId="4" w16cid:durableId="1922058456">
+    <w:abstractNumId w:val="30"/>
+  </w:num>
+  <w:num w:numId="5" w16cid:durableId="2073308075">
+    <w:abstractNumId w:val="26"/>
+  </w:num>
+  <w:num w:numId="6" w16cid:durableId="1270119994">
+    <w:abstractNumId w:val="33"/>
+  </w:num>
+  <w:num w:numId="7" w16cid:durableId="1117482964">
+    <w:abstractNumId w:val="34"/>
+  </w:num>
+  <w:num w:numId="8" w16cid:durableId="122232340">
+    <w:abstractNumId w:val="37"/>
+  </w:num>
+  <w:num w:numId="9" w16cid:durableId="833184375">
+    <w:abstractNumId w:val="32"/>
+  </w:num>
+  <w:num w:numId="10" w16cid:durableId="1493644296">
+    <w:abstractNumId w:val="16"/>
+  </w:num>
+  <w:num w:numId="11" w16cid:durableId="476066786">
+    <w:abstractNumId w:val="12"/>
+  </w:num>
+  <w:num w:numId="12" w16cid:durableId="1565485960">
+    <w:abstractNumId w:val="28"/>
+  </w:num>
+  <w:num w:numId="13" w16cid:durableId="2078622719">
+    <w:abstractNumId w:val="17"/>
+  </w:num>
+  <w:num w:numId="14" w16cid:durableId="173610758">
     <w:abstractNumId w:val="7"/>
   </w:num>
-  <w:num w:numId="4" w16cid:durableId="1922058456">
-    <w:abstractNumId w:val="28"/>
-  </w:num>
-  <w:num w:numId="5" w16cid:durableId="2073308075">
-    <w:abstractNumId w:val="24"/>
-  </w:num>
-  <w:num w:numId="6" w16cid:durableId="1270119994">
-    <w:abstractNumId w:val="31"/>
-  </w:num>
-  <w:num w:numId="7" w16cid:durableId="1117482964">
-    <w:abstractNumId w:val="32"/>
-  </w:num>
-  <w:num w:numId="8" w16cid:durableId="122232340">
-    <w:abstractNumId w:val="35"/>
-  </w:num>
-  <w:num w:numId="9" w16cid:durableId="833184375">
-    <w:abstractNumId w:val="30"/>
-  </w:num>
-  <w:num w:numId="10" w16cid:durableId="1493644296">
-    <w:abstractNumId w:val="14"/>
-  </w:num>
-  <w:num w:numId="11" w16cid:durableId="476066786">
-    <w:abstractNumId w:val="10"/>
-  </w:num>
-  <w:num w:numId="12" w16cid:durableId="1565485960">
-    <w:abstractNumId w:val="26"/>
-  </w:num>
-  <w:num w:numId="13" w16cid:durableId="2078622719">
-    <w:abstractNumId w:val="15"/>
-  </w:num>
-  <w:num w:numId="14" w16cid:durableId="173610758">
-    <w:abstractNumId w:val="6"/>
-  </w:num>
   <w:num w:numId="15" w16cid:durableId="1091580733">
-    <w:abstractNumId w:val="27"/>
+    <w:abstractNumId w:val="29"/>
   </w:num>
   <w:num w:numId="16" w16cid:durableId="1065681603">
-    <w:abstractNumId w:val="9"/>
+    <w:abstractNumId w:val="11"/>
   </w:num>
   <w:num w:numId="17" w16cid:durableId="1861821772">
-    <w:abstractNumId w:val="16"/>
+    <w:abstractNumId w:val="18"/>
   </w:num>
   <w:num w:numId="18" w16cid:durableId="1484665219">
-    <w:abstractNumId w:val="11"/>
+    <w:abstractNumId w:val="13"/>
   </w:num>
   <w:num w:numId="19" w16cid:durableId="130371878">
     <w:abstractNumId w:val="1"/>
   </w:num>
   <w:num w:numId="20" w16cid:durableId="140124717">
-    <w:abstractNumId w:val="34"/>
+    <w:abstractNumId w:val="36"/>
   </w:num>
   <w:num w:numId="21" w16cid:durableId="1582566673">
-    <w:abstractNumId w:val="29"/>
+    <w:abstractNumId w:val="31"/>
   </w:num>
   <w:num w:numId="22" w16cid:durableId="1903825949">
-    <w:abstractNumId w:val="3"/>
+    <w:abstractNumId w:val="4"/>
   </w:num>
   <w:num w:numId="23" w16cid:durableId="660931300">
-    <w:abstractNumId w:val="13"/>
+    <w:abstractNumId w:val="15"/>
   </w:num>
   <w:num w:numId="24" w16cid:durableId="1174800395">
-    <w:abstractNumId w:val="22"/>
+    <w:abstractNumId w:val="24"/>
   </w:num>
   <w:num w:numId="25" w16cid:durableId="1870338744">
-    <w:abstractNumId w:val="12"/>
+    <w:abstractNumId w:val="14"/>
   </w:num>
   <w:num w:numId="26" w16cid:durableId="1671521614">
-    <w:abstractNumId w:val="5"/>
+    <w:abstractNumId w:val="6"/>
   </w:num>
   <w:num w:numId="27" w16cid:durableId="2049841011">
-    <w:abstractNumId w:val="20"/>
+    <w:abstractNumId w:val="22"/>
   </w:num>
   <w:num w:numId="28" w16cid:durableId="2115518017">
     <w:abstractNumId w:val="0"/>
   </w:num>
   <w:num w:numId="29" w16cid:durableId="1007444009">
-    <w:abstractNumId w:val="18"/>
+    <w:abstractNumId w:val="20"/>
   </w:num>
   <w:num w:numId="30" w16cid:durableId="1429157033">
-    <w:abstractNumId w:val="33"/>
+    <w:abstractNumId w:val="35"/>
   </w:num>
   <w:num w:numId="31" w16cid:durableId="900365053">
-    <w:abstractNumId w:val="19"/>
+    <w:abstractNumId w:val="21"/>
   </w:num>
   <w:num w:numId="32" w16cid:durableId="227571880">
     <w:abstractNumId w:val="2"/>
   </w:num>
   <w:num w:numId="33" w16cid:durableId="636685496">
-    <w:abstractNumId w:val="8"/>
+    <w:abstractNumId w:val="10"/>
   </w:num>
   <w:num w:numId="34" w16cid:durableId="1902591041">
-    <w:abstractNumId w:val="21"/>
+    <w:abstractNumId w:val="23"/>
   </w:num>
   <w:num w:numId="35" w16cid:durableId="479814442">
-    <w:abstractNumId w:val="36"/>
+    <w:abstractNumId w:val="38"/>
   </w:num>
   <w:num w:numId="36" w16cid:durableId="891161252">
-    <w:abstractNumId w:val="17"/>
+    <w:abstractNumId w:val="19"/>
   </w:num>
   <w:num w:numId="37" w16cid:durableId="1770587631">
-    <w:abstractNumId w:val="4"/>
+    <w:abstractNumId w:val="5"/>
+  </w:num>
+  <w:num w:numId="38" w16cid:durableId="1352686849">
+    <w:abstractNumId w:val="9"/>
+  </w:num>
+  <w:num w:numId="39" w16cid:durableId="1683360620">
+    <w:abstractNumId w:val="3"/>
   </w:num>
   <w:numIdMacAtCleanup w:val="37"/>
 </w:numbering>
@@ -10147,7 +10041,6 @@
   <w:style w:type="character" w:default="1" w:styleId="Absatz-Standardschriftart">
     <w:name w:val="Default Paragraph Font"/>
     <w:uiPriority w:val="1"/>
-    <w:semiHidden/>
     <w:unhideWhenUsed/>
   </w:style>
   <w:style w:type="table" w:default="1" w:styleId="NormaleTabelle">

</xml_diff>

<commit_message>
Text der Aufgaben 14b, 17, 18 korrigiert
</commit_message>
<xml_diff>
--- a/Doc/Aufgaben_2024.docx
+++ b/Doc/Aufgaben_2024.docx
@@ -236,13 +236,8 @@
         <w:adjustRightInd w:val="0"/>
         <w:spacing w:line="240" w:lineRule="auto"/>
       </w:pPr>
-      <w:proofErr w:type="spellStart"/>
-      <w:r>
-        <w:t>handzeichen</w:t>
-      </w:r>
-      <w:proofErr w:type="spellEnd"/>
-      <w:r>
-        <w:t xml:space="preserve"> = [</w:t>
+      <w:r>
+        <w:t>handzeichen = [</w:t>
       </w:r>
       <w:r>
         <w:t>'Schere', 'Stein', 'Papier']</w:t>
@@ -357,11 +352,9 @@
       <w:r>
         <w:t xml:space="preserve">Erweitere das Dictionary </w:t>
       </w:r>
-      <w:proofErr w:type="spellStart"/>
       <w:r>
         <w:t>englisch_deutsch</w:t>
       </w:r>
-      <w:proofErr w:type="spellEnd"/>
       <w:r>
         <w:t xml:space="preserve"> mit den Schlüsseln:</w:t>
       </w:r>
@@ -380,11 +373,9 @@
       <w:r>
         <w:t>'</w:t>
       </w:r>
-      <w:proofErr w:type="spellStart"/>
       <w:r>
         <w:t>mouse</w:t>
       </w:r>
-      <w:proofErr w:type="spellEnd"/>
       <w:r>
         <w:t>'</w:t>
       </w:r>
@@ -406,11 +397,9 @@
       <w:r>
         <w:t>'</w:t>
       </w:r>
-      <w:proofErr w:type="spellStart"/>
       <w:r>
         <w:t>parrot</w:t>
       </w:r>
-      <w:proofErr w:type="spellEnd"/>
       <w:r>
         <w:t>'</w:t>
       </w:r>
@@ -420,11 +409,9 @@
       <w:r>
         <w:t>'</w:t>
       </w:r>
-      <w:proofErr w:type="spellStart"/>
       <w:r>
         <w:t>elephant</w:t>
       </w:r>
-      <w:proofErr w:type="spellEnd"/>
       <w:r>
         <w:t>'</w:t>
       </w:r>
@@ -457,48 +444,11 @@
           <w:numId w:val="29"/>
         </w:numPr>
       </w:pPr>
-      <w:proofErr w:type="spellStart"/>
-      <w:r>
-        <w:t>englisch_deutsch</w:t>
-      </w:r>
-      <w:proofErr w:type="spellEnd"/>
-      <w:r>
-        <w:t xml:space="preserve"> = </w:t>
-      </w:r>
-      <w:r>
-        <w:t>{'</w:t>
-      </w:r>
-      <w:proofErr w:type="spellStart"/>
-      <w:r>
-        <w:t>cat</w:t>
-      </w:r>
-      <w:proofErr w:type="spellEnd"/>
-      <w:r>
-        <w:t>': 'Katze', '</w:t>
-      </w:r>
-      <w:proofErr w:type="spellStart"/>
-      <w:r>
-        <w:t>dog</w:t>
-      </w:r>
-      <w:proofErr w:type="spellEnd"/>
-      <w:r>
-        <w:t>': 'Hund', '</w:t>
-      </w:r>
-      <w:proofErr w:type="spellStart"/>
-      <w:r>
-        <w:t>cow</w:t>
-      </w:r>
-      <w:proofErr w:type="spellEnd"/>
-      <w:r>
-        <w:t>': 'Kuh', '</w:t>
-      </w:r>
-      <w:proofErr w:type="spellStart"/>
-      <w:r>
-        <w:t>bird</w:t>
-      </w:r>
-      <w:proofErr w:type="spellEnd"/>
-      <w:r>
-        <w:t>': 'Vogel'</w:t>
+      <w:r>
+        <w:t xml:space="preserve">englisch_deutsch = </w:t>
+      </w:r>
+      <w:r>
+        <w:t>{'cat': 'Katze', 'dog': 'Hund', 'cow': 'Kuh', 'bird': 'Vogel'</w:t>
       </w:r>
       <w:r>
         <w:t>}</w:t>
@@ -509,15 +459,7 @@
         <w:t xml:space="preserve">Baue </w:t>
       </w:r>
       <w:r>
-        <w:t xml:space="preserve">auf diese Weise das Dictionary </w:t>
-      </w:r>
-      <w:proofErr w:type="spellStart"/>
-      <w:r>
-        <w:t>italienisch_deutsch</w:t>
-      </w:r>
-      <w:proofErr w:type="spellEnd"/>
-      <w:r>
-        <w:t xml:space="preserve"> mit den Zahlen Eins bis Vier. </w:t>
+        <w:t xml:space="preserve">auf diese Weise das Dictionary italienisch_deutsch mit den Zahlen Eins bis Vier. </w:t>
       </w:r>
     </w:p>
     <w:p/>
@@ -531,23 +473,13 @@
         <w:t>Wir haben das Dictionary</w:t>
       </w:r>
       <w:r>
-        <w:t xml:space="preserve"> </w:t>
-      </w:r>
-      <w:proofErr w:type="spellStart"/>
-      <w:r>
-        <w:t>englisch_deutsch</w:t>
-      </w:r>
-      <w:proofErr w:type="spellEnd"/>
+        <w:t xml:space="preserve"> englisch_deutsch</w:t>
+      </w:r>
       <w:r>
         <w:t xml:space="preserve"> erstellt. Nun wollen wir das Dictionary </w:t>
       </w:r>
-      <w:proofErr w:type="spellStart"/>
-      <w:r>
-        <w:t>deutsch_englisch</w:t>
-      </w:r>
-      <w:proofErr w:type="spellEnd"/>
-      <w:r>
-        <w:t xml:space="preserve"> </w:t>
+      <w:r>
+        <w:t xml:space="preserve">deutsch_englisch </w:t>
       </w:r>
       <w:r>
         <w:t xml:space="preserve">erstellen. Schreibe das Programm dazu.  </w:t>
@@ -579,20 +511,7 @@
     </w:p>
     <w:p>
       <w:r>
-        <w:t xml:space="preserve">Hinweis: Die Methode heißt </w:t>
-      </w:r>
-      <w:proofErr w:type="spellStart"/>
-      <w:proofErr w:type="gramStart"/>
-      <w:r>
-        <w:t>upper</w:t>
-      </w:r>
-      <w:proofErr w:type="spellEnd"/>
-      <w:r>
-        <w:t>(</w:t>
-      </w:r>
-      <w:proofErr w:type="gramEnd"/>
-      <w:r>
-        <w:t>)</w:t>
+        <w:t>Hinweis: Die Methode heißt upper()</w:t>
       </w:r>
     </w:p>
     <w:p/>
@@ -606,13 +525,8 @@
       <w:r>
         <w:t xml:space="preserve">Das Dictionary </w:t>
       </w:r>
-      <w:proofErr w:type="spellStart"/>
-      <w:r>
-        <w:t>englisch_deutsch</w:t>
-      </w:r>
-      <w:proofErr w:type="spellEnd"/>
-      <w:r>
-        <w:t xml:space="preserve"> soll erweitert werden. Schreibe ein Programm, das zuerst nach einem englischen Wort – dem Schlüssel – fragt. Danach fragt das Programm nach dem passenden deutschen Wort – dem Wert. </w:t>
+      <w:r>
+        <w:t xml:space="preserve">englisch_deutsch soll erweitert werden. Schreibe ein Programm, das zuerst nach einem englischen Wort – dem Schlüssel – fragt. Danach fragt das Programm nach dem passenden deutschen Wort – dem Wert. </w:t>
       </w:r>
       <w:r>
         <w:t>Anschließend erweitert das Programm das Dictionary mit Schlüssel und Wert. Was passiert, wenn der Schlüssel bereits vorhanden ist?</w:t>
@@ -629,23 +543,7 @@
     </w:p>
     <w:p>
       <w:r>
-        <w:t xml:space="preserve">Das Dictionary </w:t>
-      </w:r>
-      <w:proofErr w:type="spellStart"/>
-      <w:r>
-        <w:t>englisch_deutsch</w:t>
-      </w:r>
-      <w:proofErr w:type="spellEnd"/>
-      <w:r>
-        <w:t xml:space="preserve"> soll geprüft werden. Schreibe ein Programm, das nach einem englischen Wort – dem Schlüssel – fragt. Anschließend prüft das Programm, ob der Schlüssel im Dictionary </w:t>
-      </w:r>
-      <w:proofErr w:type="spellStart"/>
-      <w:r>
-        <w:t>englisch_deutsch</w:t>
-      </w:r>
-      <w:proofErr w:type="spellEnd"/>
-      <w:r>
-        <w:t xml:space="preserve"> bereits vorhanden</w:t>
+        <w:t>Das Dictionary englisch_deutsch soll geprüft werden. Schreibe ein Programm, das nach einem englischen Wort – dem Schlüssel – fragt. Anschließend prüft das Programm, ob der Schlüssel im Dictionary englisch_deutsch bereits vorhanden</w:t>
       </w:r>
       <w:r>
         <w:t xml:space="preserve"> ist. Abhängig vom Ergebnis gibt</w:t>
@@ -817,33 +715,18 @@
       </w:r>
     </w:p>
     <w:p>
-      <w:proofErr w:type="spellStart"/>
-      <w:r>
-        <w:t>subjekt</w:t>
-      </w:r>
-      <w:proofErr w:type="spellEnd"/>
-      <w:r>
-        <w:t xml:space="preserve"> = ["Der Hund", "Die Journalistin", "Der Maler"]</w:t>
-      </w:r>
-    </w:p>
-    <w:p>
-      <w:proofErr w:type="spellStart"/>
-      <w:r>
-        <w:t>prädikat</w:t>
-      </w:r>
-      <w:proofErr w:type="spellEnd"/>
-      <w:r>
-        <w:t xml:space="preserve"> = ["vergräbt", "interviewt", "malt"]</w:t>
-      </w:r>
-    </w:p>
-    <w:p>
-      <w:proofErr w:type="spellStart"/>
-      <w:r>
-        <w:t>objekt</w:t>
-      </w:r>
-      <w:proofErr w:type="spellEnd"/>
-      <w:r>
-        <w:t xml:space="preserve"> = ["den Knochen", "den Bürgermeister", "ein Bild"]</w:t>
+      <w:r>
+        <w:t>subjekt = ["Der Hund", "Die Journalistin", "Der Maler"]</w:t>
+      </w:r>
+    </w:p>
+    <w:p>
+      <w:r>
+        <w:t>prädikat = ["vergräbt", "interviewt", "malt"]</w:t>
+      </w:r>
+    </w:p>
+    <w:p>
+      <w:r>
+        <w:t>objekt = ["den Knochen", "den Bürgermeister", "ein Bild"]</w:t>
       </w:r>
     </w:p>
     <w:p>
@@ -956,15 +839,7 @@
     </w:p>
     <w:p>
       <w:r>
-        <w:t xml:space="preserve">Das Programm ein_einfacher_chatbot.py erkennt nur Wörter ohne die </w:t>
-      </w:r>
-      <w:proofErr w:type="gramStart"/>
-      <w:r>
-        <w:t>Satzzeichen ?</w:t>
-      </w:r>
-      <w:proofErr w:type="gramEnd"/>
-      <w:r>
-        <w:t xml:space="preserve"> ! . ,</w:t>
+        <w:t>Das Programm ein_einfacher_chatbot.py erkennt nur Wörter ohne die Satzzeichen ? ! . ,</w:t>
       </w:r>
     </w:p>
     <w:p>
@@ -975,7 +850,13 @@
         <w:t>Programm</w:t>
       </w:r>
       <w:r>
-        <w:t xml:space="preserve">, die diese 4 Satzzeichen aus </w:t>
+        <w:t xml:space="preserve">, </w:t>
+      </w:r>
+      <w:r>
+        <w:t>das</w:t>
+      </w:r>
+      <w:r>
+        <w:t xml:space="preserve"> diese 4 Satzzeichen aus </w:t>
       </w:r>
       <w:r>
         <w:t>den</w:t>
@@ -1107,7 +988,19 @@
     </w:p>
     <w:p>
       <w:r>
-        <w:t>Schreibe eine Funktion, die britische Pfund in Euro umrechnet.</w:t>
+        <w:t xml:space="preserve">Schreibe ein </w:t>
+      </w:r>
+      <w:r>
+        <w:t>Programm</w:t>
+      </w:r>
+      <w:r>
+        <w:t xml:space="preserve">, </w:t>
+      </w:r>
+      <w:r>
+        <w:t>das</w:t>
+      </w:r>
+      <w:r>
+        <w:t xml:space="preserve"> britische Pfund in Euro umrechnet.</w:t>
       </w:r>
       <w:r>
         <w:t xml:space="preserve"> </w:t>
@@ -1244,15 +1137,7 @@
     </w:p>
     <w:p>
       <w:r>
-        <w:t xml:space="preserve">Bicycle </w:t>
-      </w:r>
-      <w:proofErr w:type="spellStart"/>
-      <w:r>
-        <w:t>Reflective</w:t>
-      </w:r>
-      <w:proofErr w:type="spellEnd"/>
-      <w:r>
-        <w:t xml:space="preserve"> Gilet</w:t>
+        <w:t>Bicycle Reflective Gilet</w:t>
       </w:r>
       <w:r>
         <w:tab/>
@@ -1267,7 +1152,19 @@
     </w:p>
     <w:p>
       <w:r>
-        <w:t xml:space="preserve">Schreibe eine Funktion, die </w:t>
+        <w:t xml:space="preserve">Schreibe </w:t>
+      </w:r>
+      <w:r>
+        <w:t>ein Programm</w:t>
+      </w:r>
+      <w:r>
+        <w:t xml:space="preserve">, </w:t>
+      </w:r>
+      <w:r>
+        <w:t>das</w:t>
+      </w:r>
+      <w:r>
+        <w:t xml:space="preserve"> </w:t>
       </w:r>
       <w:r>
         <w:t xml:space="preserve">die Preise der Einkäufe addiert und die Summe in Euro umrechnet.  </w:t>
@@ -2199,15 +2096,7 @@
         <w:t>en</w:t>
       </w:r>
       <w:r>
-        <w:t xml:space="preserve"> des Moduls </w:t>
-      </w:r>
-      <w:proofErr w:type="spellStart"/>
-      <w:r>
-        <w:t>matplotlib</w:t>
-      </w:r>
-      <w:proofErr w:type="spellEnd"/>
-      <w:r>
-        <w:t xml:space="preserve">. </w:t>
+        <w:t xml:space="preserve"> des Moduls matplotlib. </w:t>
       </w:r>
     </w:p>
     <w:p>
@@ -2391,11 +2280,9 @@
           <w:numId w:val="19"/>
         </w:numPr>
       </w:pPr>
-      <w:proofErr w:type="spellStart"/>
       <w:r>
         <w:t>kilometerstand</w:t>
       </w:r>
-      <w:proofErr w:type="spellEnd"/>
     </w:p>
     <w:p>
       <w:pPr>
@@ -2531,11 +2418,9 @@
           <w:numId w:val="22"/>
         </w:numPr>
       </w:pPr>
-      <w:proofErr w:type="spellStart"/>
       <w:r>
         <w:t>kilometerstand</w:t>
       </w:r>
-      <w:proofErr w:type="spellEnd"/>
     </w:p>
     <w:p>
       <w:pPr>
@@ -2833,13 +2718,8 @@
       <w:r>
         <w:t xml:space="preserve"> </w:t>
       </w:r>
-      <w:proofErr w:type="gramStart"/>
-      <w:r>
-        <w:t>die zwei beliebige Muster</w:t>
-      </w:r>
-      <w:proofErr w:type="gramEnd"/>
-      <w:r>
-        <w:t xml:space="preserve"> akzeptiert</w:t>
+      <w:r>
+        <w:t>die zwei beliebige Muster akzeptiert</w:t>
       </w:r>
       <w:r>
         <w:t>,</w:t>
@@ -3033,15 +2913,7 @@
         <w:t>durch</w:t>
       </w:r>
       <w:r>
-        <w:t xml:space="preserve"> Grauwerte in einem </w:t>
-      </w:r>
-      <w:proofErr w:type="spellStart"/>
-      <w:r>
-        <w:t>numpy</w:t>
-      </w:r>
-      <w:proofErr w:type="spellEnd"/>
-      <w:r>
-        <w:t xml:space="preserve"> Array darstellt. Grauwert 15 bedeutet </w:t>
+        <w:t xml:space="preserve"> Grauwerte in einem numpy Array darstellt. Grauwert 15 bedeutet </w:t>
       </w:r>
       <w:r>
         <w:rPr>
@@ -3082,15 +2954,7 @@
         <w:t>drei</w:t>
       </w:r>
       <w:r>
-        <w:t xml:space="preserve"> </w:t>
-      </w:r>
-      <w:proofErr w:type="spellStart"/>
-      <w:r>
-        <w:t>numpy</w:t>
-      </w:r>
-      <w:proofErr w:type="spellEnd"/>
-      <w:r>
-        <w:t xml:space="preserve"> Array</w:t>
+        <w:t xml:space="preserve"> numpy Array</w:t>
       </w:r>
       <w:r>
         <w:t>s</w:t>
@@ -3131,39 +2995,13 @@
         </w:numPr>
       </w:pPr>
       <w:r>
-        <w:t xml:space="preserve">Plotte die drei </w:t>
-      </w:r>
-      <w:proofErr w:type="spellStart"/>
-      <w:r>
-        <w:t>numpy</w:t>
-      </w:r>
-      <w:proofErr w:type="spellEnd"/>
-      <w:r>
-        <w:t xml:space="preserve"> Arrays mit Hilfe der Funktion </w:t>
-      </w:r>
-      <w:proofErr w:type="spellStart"/>
-      <w:proofErr w:type="gramStart"/>
-      <w:r>
-        <w:t>imshow</w:t>
-      </w:r>
-      <w:proofErr w:type="spellEnd"/>
-      <w:r>
-        <w:t>(</w:t>
-      </w:r>
-      <w:proofErr w:type="gramEnd"/>
-      <w:r>
-        <w:t xml:space="preserve">) </w:t>
-      </w:r>
-      <w:r>
-        <w:t xml:space="preserve">aus der Bibliothek </w:t>
-      </w:r>
-      <w:proofErr w:type="spellStart"/>
-      <w:r>
-        <w:t>matplotlib.pyplot</w:t>
-      </w:r>
-      <w:proofErr w:type="spellEnd"/>
-      <w:r>
-        <w:t xml:space="preserve">. </w:t>
+        <w:t>Plotte die drei numpy Arrays mit Hilfe der Funktion imshow</w:t>
+      </w:r>
+      <w:r>
+        <w:t xml:space="preserve">() </w:t>
+      </w:r>
+      <w:r>
+        <w:t xml:space="preserve">aus der Bibliothek matplotlib.pyplot. </w:t>
       </w:r>
     </w:p>
     <w:p>
@@ -3263,39 +3101,13 @@
         </w:numPr>
       </w:pPr>
       <w:r>
-        <w:t xml:space="preserve">Plotte die drei </w:t>
-      </w:r>
-      <w:proofErr w:type="spellStart"/>
-      <w:r>
-        <w:t>numpy</w:t>
-      </w:r>
-      <w:proofErr w:type="spellEnd"/>
-      <w:r>
-        <w:t xml:space="preserve"> Arrays mit Hilfe der Funktion </w:t>
-      </w:r>
-      <w:proofErr w:type="spellStart"/>
-      <w:proofErr w:type="gramStart"/>
-      <w:r>
-        <w:t>imshow</w:t>
-      </w:r>
-      <w:proofErr w:type="spellEnd"/>
-      <w:r>
-        <w:t>(</w:t>
-      </w:r>
-      <w:proofErr w:type="gramEnd"/>
-      <w:r>
-        <w:t>)</w:t>
-      </w:r>
-      <w:r>
-        <w:t xml:space="preserve"> aus der Bibliothek </w:t>
-      </w:r>
-      <w:proofErr w:type="spellStart"/>
-      <w:r>
-        <w:t>matplotlib.pyplot</w:t>
-      </w:r>
-      <w:proofErr w:type="spellEnd"/>
-      <w:r>
-        <w:t xml:space="preserve">. </w:t>
+        <w:t>Plotte die drei numpy Arrays mit Hilfe der Funktion imshow</w:t>
+      </w:r>
+      <w:r>
+        <w:t>()</w:t>
+      </w:r>
+      <w:r>
+        <w:t xml:space="preserve"> aus der Bibliothek matplotlib.pyplot. </w:t>
       </w:r>
     </w:p>
     <w:p>
@@ -3386,39 +3198,13 @@
         </w:numPr>
       </w:pPr>
       <w:r>
-        <w:t xml:space="preserve">Plotte die drei </w:t>
-      </w:r>
-      <w:proofErr w:type="spellStart"/>
-      <w:r>
-        <w:t>numpy</w:t>
-      </w:r>
-      <w:proofErr w:type="spellEnd"/>
-      <w:r>
-        <w:t xml:space="preserve"> Arrays mit Hilfe der Funktion </w:t>
-      </w:r>
-      <w:proofErr w:type="spellStart"/>
-      <w:proofErr w:type="gramStart"/>
-      <w:r>
-        <w:t>imshow</w:t>
-      </w:r>
-      <w:proofErr w:type="spellEnd"/>
-      <w:r>
-        <w:t>(</w:t>
-      </w:r>
-      <w:proofErr w:type="gramEnd"/>
-      <w:r>
-        <w:t>)</w:t>
-      </w:r>
-      <w:r>
-        <w:t xml:space="preserve"> aus der Bibliothek </w:t>
-      </w:r>
-      <w:proofErr w:type="spellStart"/>
-      <w:r>
-        <w:t>matplotlib.pyplot</w:t>
-      </w:r>
-      <w:proofErr w:type="spellEnd"/>
-      <w:r>
-        <w:t xml:space="preserve">. </w:t>
+        <w:t>Plotte die drei numpy Arrays mit Hilfe der Funktion imshow</w:t>
+      </w:r>
+      <w:r>
+        <w:t>()</w:t>
+      </w:r>
+      <w:r>
+        <w:t xml:space="preserve"> aus der Bibliothek matplotlib.pyplot. </w:t>
       </w:r>
     </w:p>
     <w:p>
@@ -3452,39 +3238,13 @@
         </w:numPr>
       </w:pPr>
       <w:r>
-        <w:t xml:space="preserve">Plotte die drei </w:t>
-      </w:r>
-      <w:proofErr w:type="spellStart"/>
-      <w:r>
-        <w:t>numpy</w:t>
-      </w:r>
-      <w:proofErr w:type="spellEnd"/>
-      <w:r>
-        <w:t xml:space="preserve"> Arrays mit Hilfe der Funktion </w:t>
-      </w:r>
-      <w:proofErr w:type="spellStart"/>
-      <w:proofErr w:type="gramStart"/>
-      <w:r>
-        <w:t>imshow</w:t>
-      </w:r>
-      <w:proofErr w:type="spellEnd"/>
-      <w:r>
-        <w:t>(</w:t>
-      </w:r>
-      <w:proofErr w:type="gramEnd"/>
-      <w:r>
-        <w:t>)</w:t>
-      </w:r>
-      <w:r>
-        <w:t xml:space="preserve"> aus der Bibliothek </w:t>
-      </w:r>
-      <w:proofErr w:type="spellStart"/>
-      <w:r>
-        <w:t>matplotlib.pyplot</w:t>
-      </w:r>
-      <w:proofErr w:type="spellEnd"/>
-      <w:r>
-        <w:t xml:space="preserve">. </w:t>
+        <w:t>Plotte die drei numpy Arrays mit Hilfe der Funktion imshow</w:t>
+      </w:r>
+      <w:r>
+        <w:t>()</w:t>
+      </w:r>
+      <w:r>
+        <w:t xml:space="preserve"> aus der Bibliothek matplotlib.pyplot. </w:t>
       </w:r>
     </w:p>
     <w:p/>
@@ -3495,15 +3255,7 @@
     </w:p>
     <w:p>
       <w:r>
-        <w:t xml:space="preserve">Löse Aufgaben durch gezielte Adressierung von Zeilen und Spalten des </w:t>
-      </w:r>
-      <w:proofErr w:type="spellStart"/>
-      <w:r>
-        <w:t>numpy</w:t>
-      </w:r>
-      <w:proofErr w:type="spellEnd"/>
-      <w:r>
-        <w:t xml:space="preserve"> Arrays.</w:t>
+        <w:t>Löse Aufgaben durch gezielte Adressierung von Zeilen und Spalten des numpy Arrays.</w:t>
       </w:r>
     </w:p>
     <w:p>
@@ -3515,29 +3267,13 @@
         </w:numPr>
       </w:pPr>
       <w:r>
-        <w:t xml:space="preserve">Erstelle ein </w:t>
-      </w:r>
-      <w:proofErr w:type="spellStart"/>
-      <w:r>
-        <w:t>numpy</w:t>
-      </w:r>
-      <w:proofErr w:type="spellEnd"/>
-      <w:r>
-        <w:t xml:space="preserve"> Array mit 7 Zeilen und 5 Spalten. </w:t>
+        <w:t xml:space="preserve">Erstelle ein numpy Array mit 7 Zeilen und 5 Spalten. </w:t>
       </w:r>
       <w:r>
         <w:br/>
       </w:r>
       <w:r>
-        <w:t xml:space="preserve">Fülle das </w:t>
-      </w:r>
-      <w:proofErr w:type="spellStart"/>
-      <w:r>
-        <w:t>numpy</w:t>
-      </w:r>
-      <w:proofErr w:type="spellEnd"/>
-      <w:r>
-        <w:t xml:space="preserve"> Array mit dem Grauwert 15 </w:t>
+        <w:t xml:space="preserve">Fülle das numpy Array mit dem Grauwert 15 </w:t>
       </w:r>
       <w:r>
         <w:t xml:space="preserve">für </w:t>
@@ -3561,15 +3297,7 @@
         </w:numPr>
       </w:pPr>
       <w:r>
-        <w:t xml:space="preserve">Setze einen schwarzen Punkt in die Mitte des </w:t>
-      </w:r>
-      <w:proofErr w:type="spellStart"/>
-      <w:r>
-        <w:t>numpy</w:t>
-      </w:r>
-      <w:proofErr w:type="spellEnd"/>
-      <w:r>
-        <w:t xml:space="preserve"> Arrays. </w:t>
+        <w:t xml:space="preserve">Setze einen schwarzen Punkt in die Mitte des numpy Arrays. </w:t>
       </w:r>
     </w:p>
     <w:p>
@@ -3614,28 +3342,7 @@
         <w:t xml:space="preserve">Prüfe </w:t>
       </w:r>
       <w:r>
-        <w:t xml:space="preserve">jede Lösung mit Hilfe der Funktion </w:t>
-      </w:r>
-      <w:proofErr w:type="spellStart"/>
-      <w:proofErr w:type="gramStart"/>
-      <w:r>
-        <w:t>imshow</w:t>
-      </w:r>
-      <w:proofErr w:type="spellEnd"/>
-      <w:r>
-        <w:t>(</w:t>
-      </w:r>
-      <w:proofErr w:type="gramEnd"/>
-      <w:r>
-        <w:t xml:space="preserve">) aus der Bibliothek </w:t>
-      </w:r>
-      <w:proofErr w:type="spellStart"/>
-      <w:r>
-        <w:t>matplotlib.pyplot</w:t>
-      </w:r>
-      <w:proofErr w:type="spellEnd"/>
-      <w:r>
-        <w:t>.</w:t>
+        <w:t>jede Lösung mit Hilfe der Funktion imshow() aus der Bibliothek matplotlib.pyplot.</w:t>
       </w:r>
     </w:p>
     <w:p/>
@@ -3663,122 +3370,90 @@
     </w:p>
     <w:p>
       <w:r>
-        <w:t xml:space="preserve">Die Bedingungen für die Zustandsübergänge sind: </w:t>
-      </w:r>
-      <w:proofErr w:type="spellStart"/>
-      <w:r>
-        <w:t>an_aus</w:t>
-      </w:r>
-      <w:proofErr w:type="spellEnd"/>
-      <w:r>
-        <w:t xml:space="preserve"> – </w:t>
-      </w:r>
-      <w:proofErr w:type="spellStart"/>
-      <w:r>
-        <w:t>kollision_erkannt</w:t>
-      </w:r>
-      <w:proofErr w:type="spellEnd"/>
-      <w:r>
-        <w:t xml:space="preserve"> – </w:t>
-      </w:r>
-      <w:proofErr w:type="spellStart"/>
-      <w:r>
-        <w:t>genug_gedreht</w:t>
-      </w:r>
-      <w:proofErr w:type="spellEnd"/>
+        <w:t xml:space="preserve">Die Bedingungen für die Zustandsübergänge sind: an_aus – kollision_erkannt – genug_gedreht. </w:t>
+      </w:r>
+    </w:p>
+    <w:p>
+      <w:r>
+        <w:t>Zu Beginn soll der Saugroboter im Zustand STANDBY sein.</w:t>
+      </w:r>
+    </w:p>
+    <w:p>
+      <w:pPr>
+        <w:pStyle w:val="Listenabsatz"/>
+        <w:numPr>
+          <w:ilvl w:val="0"/>
+          <w:numId w:val="25"/>
+        </w:numPr>
+      </w:pPr>
+      <w:r>
+        <w:t>Welche Zustandsübergänge gibt es?</w:t>
+      </w:r>
+    </w:p>
+    <w:p>
+      <w:pPr>
+        <w:pStyle w:val="Listenabsatz"/>
+        <w:numPr>
+          <w:ilvl w:val="0"/>
+          <w:numId w:val="25"/>
+        </w:numPr>
+      </w:pPr>
+      <w:r>
+        <w:t>Welche Bedingung gehört zu welchem Zustandsübergang?</w:t>
+      </w:r>
+    </w:p>
+    <w:p>
+      <w:pPr>
+        <w:pStyle w:val="Listenabsatz"/>
+        <w:numPr>
+          <w:ilvl w:val="0"/>
+          <w:numId w:val="25"/>
+        </w:numPr>
+      </w:pPr>
+      <w:r>
+        <w:t>Zeichne ein Zustandsübergangsdiagramm mit den gegebenen Zuständen</w:t>
+      </w:r>
+      <w:r>
+        <w:t xml:space="preserve"> und Übergängen.</w:t>
+      </w:r>
+      <w:r>
+        <w:t xml:space="preserve"> </w:t>
+      </w:r>
+    </w:p>
+    <w:p>
+      <w:pPr>
+        <w:pStyle w:val="Listenabsatz"/>
+        <w:numPr>
+          <w:ilvl w:val="0"/>
+          <w:numId w:val="25"/>
+        </w:numPr>
+      </w:pPr>
+      <w:r>
+        <w:t xml:space="preserve">Schreibe ein Programm, das den Saugroboter steuert. </w:t>
+      </w:r>
+      <w:r>
+        <w:t xml:space="preserve">Die Zustandsübergänge werden durch </w:t>
+      </w:r>
+      <w:r>
+        <w:t xml:space="preserve">die </w:t>
+      </w:r>
+      <w:r>
+        <w:t xml:space="preserve">Tasten </w:t>
+      </w:r>
+      <w:r>
+        <w:t xml:space="preserve">a – k – g </w:t>
+      </w:r>
+      <w:r>
+        <w:t xml:space="preserve">der PC-Tastatur </w:t>
+      </w:r>
+      <w:r>
+        <w:t>gesteuert</w:t>
+      </w:r>
       <w:r>
         <w:t xml:space="preserve">. </w:t>
       </w:r>
-    </w:p>
-    <w:p>
-      <w:r>
-        <w:t>Zu Beginn soll der Saugroboter im Zustand STANDBY sein.</w:t>
-      </w:r>
-    </w:p>
-    <w:p>
-      <w:pPr>
-        <w:pStyle w:val="Listenabsatz"/>
-        <w:numPr>
-          <w:ilvl w:val="0"/>
-          <w:numId w:val="25"/>
-        </w:numPr>
-      </w:pPr>
-      <w:r>
-        <w:t>Welche Zustandsübergänge gibt es?</w:t>
-      </w:r>
-    </w:p>
-    <w:p>
-      <w:pPr>
-        <w:pStyle w:val="Listenabsatz"/>
-        <w:numPr>
-          <w:ilvl w:val="0"/>
-          <w:numId w:val="25"/>
-        </w:numPr>
-      </w:pPr>
-      <w:r>
-        <w:t>Welche Bedingung gehört zu welchem Zustandsübergang?</w:t>
-      </w:r>
-    </w:p>
-    <w:p>
-      <w:pPr>
-        <w:pStyle w:val="Listenabsatz"/>
-        <w:numPr>
-          <w:ilvl w:val="0"/>
-          <w:numId w:val="25"/>
-        </w:numPr>
-      </w:pPr>
-      <w:r>
-        <w:t>Zeichne ein Zustandsübergangsdiagramm mit den gegebenen Zuständen</w:t>
-      </w:r>
-      <w:r>
-        <w:t xml:space="preserve"> und Übergängen.</w:t>
-      </w:r>
-      <w:r>
-        <w:t xml:space="preserve"> </w:t>
-      </w:r>
-    </w:p>
-    <w:p>
-      <w:pPr>
-        <w:pStyle w:val="Listenabsatz"/>
-        <w:numPr>
-          <w:ilvl w:val="0"/>
-          <w:numId w:val="25"/>
-        </w:numPr>
-      </w:pPr>
-      <w:r>
-        <w:t xml:space="preserve">Schreibe ein Programm, das den Saugroboter steuert. </w:t>
-      </w:r>
-      <w:r>
-        <w:t xml:space="preserve">Die Zustandsübergänge werden durch </w:t>
-      </w:r>
-      <w:r>
-        <w:t xml:space="preserve">die </w:t>
-      </w:r>
-      <w:r>
-        <w:t xml:space="preserve">Tasten </w:t>
-      </w:r>
-      <w:r>
-        <w:t xml:space="preserve">a – k – g </w:t>
-      </w:r>
-      <w:r>
-        <w:t xml:space="preserve">der PC-Tastatur </w:t>
-      </w:r>
-      <w:r>
-        <w:t>gesteuert</w:t>
-      </w:r>
-      <w:r>
-        <w:t xml:space="preserve">. </w:t>
-      </w:r>
-      <w:r>
-        <w:t xml:space="preserve">Verwende die Bibliothek </w:t>
-      </w:r>
-      <w:proofErr w:type="spellStart"/>
-      <w:r>
-        <w:t>StateMachine</w:t>
-      </w:r>
-      <w:proofErr w:type="spellEnd"/>
-      <w:r>
-        <w:t xml:space="preserve">. </w:t>
+      <w:r>
+        <w:t xml:space="preserve">Verwende die Bibliothek StateMachine. </w:t>
       </w:r>
     </w:p>
     <w:p>
@@ -3838,13 +3513,8 @@
         </w:numPr>
       </w:pPr>
       <w:r>
-        <w:t xml:space="preserve">Erzeuge das Objekt </w:t>
-      </w:r>
-      <w:proofErr w:type="spellStart"/>
-      <w:r>
-        <w:t>state_machine</w:t>
-      </w:r>
-      <w:proofErr w:type="spellEnd"/>
+        <w:t>Erzeuge das Objekt state_machine</w:t>
+      </w:r>
     </w:p>
     <w:p>
       <w:pPr>
@@ -3866,15 +3536,7 @@
         <w:ind w:left="708"/>
       </w:pPr>
       <w:r>
-        <w:t xml:space="preserve">5a.  </w:t>
-      </w:r>
-      <w:proofErr w:type="spellStart"/>
-      <w:r>
-        <w:t>Timer</w:t>
-      </w:r>
-      <w:proofErr w:type="spellEnd"/>
-      <w:r>
-        <w:t xml:space="preserve"> für periodische Ausführung</w:t>
+        <w:t>5a.  Timer für periodische Ausführung</w:t>
       </w:r>
     </w:p>
     <w:p>
@@ -3890,30 +3552,15 @@
       </w:r>
       <w:r>
         <w:br/>
-        <w:t xml:space="preserve">- </w:t>
-      </w:r>
-      <w:proofErr w:type="spellStart"/>
-      <w:proofErr w:type="gramStart"/>
-      <w:r>
-        <w:t>standby</w:t>
-      </w:r>
-      <w:proofErr w:type="spellEnd"/>
-      <w:r>
-        <w:t>(</w:t>
-      </w:r>
-      <w:proofErr w:type="gramEnd"/>
-      <w:r>
-        <w:t>)</w:t>
+        <w:t>- standby</w:t>
+      </w:r>
+      <w:r>
+        <w:t>()</w:t>
       </w:r>
       <w:r>
         <w:br/>
-        <w:t xml:space="preserve">- </w:t>
-      </w:r>
-      <w:proofErr w:type="spellStart"/>
-      <w:r>
-        <w:t>geradeaus_fahren</w:t>
-      </w:r>
-      <w:proofErr w:type="spellEnd"/>
+        <w:t>- geradeaus_fahren</w:t>
+      </w:r>
       <w:r>
         <w:t>()</w:t>
       </w:r>
@@ -3937,23 +3584,7 @@
         </w:numPr>
       </w:pPr>
       <w:r>
-        <w:t xml:space="preserve">Verwende die Funktion </w:t>
-      </w:r>
-      <w:proofErr w:type="spellStart"/>
-      <w:r>
-        <w:t>taste_gedrueckt</w:t>
-      </w:r>
-      <w:proofErr w:type="spellEnd"/>
-      <w:r>
-        <w:t>(</w:t>
-      </w:r>
-      <w:proofErr w:type="spellStart"/>
-      <w:r>
-        <w:t>zeichen</w:t>
-      </w:r>
-      <w:proofErr w:type="spellEnd"/>
-      <w:r>
-        <w:t>) von Ampel.py</w:t>
+        <w:t>Verwende die Funktion taste_gedrueckt(zeichen) von Ampel.py</w:t>
       </w:r>
     </w:p>
     <w:p>
@@ -3969,47 +3600,15 @@
       </w:r>
       <w:r>
         <w:br/>
-        <w:t xml:space="preserve">- </w:t>
-      </w:r>
-      <w:proofErr w:type="spellStart"/>
-      <w:r>
-        <w:t>an_</w:t>
-      </w:r>
-      <w:proofErr w:type="gramStart"/>
-      <w:r>
-        <w:t>aus</w:t>
-      </w:r>
-      <w:proofErr w:type="spellEnd"/>
-      <w:r>
-        <w:t>(</w:t>
-      </w:r>
-      <w:proofErr w:type="gramEnd"/>
-      <w:r>
-        <w:t>)</w:t>
+        <w:t>- an_aus()</w:t>
       </w:r>
       <w:r>
         <w:br/>
-        <w:t xml:space="preserve">- </w:t>
-      </w:r>
-      <w:proofErr w:type="spellStart"/>
-      <w:r>
-        <w:t>kollision_erkannt</w:t>
-      </w:r>
-      <w:proofErr w:type="spellEnd"/>
-      <w:r>
-        <w:t>()</w:t>
+        <w:t>- kollision_erkannt()</w:t>
       </w:r>
       <w:r>
         <w:br/>
-        <w:t xml:space="preserve">- </w:t>
-      </w:r>
-      <w:proofErr w:type="spellStart"/>
-      <w:r>
-        <w:t>genug_gedreht</w:t>
-      </w:r>
-      <w:proofErr w:type="spellEnd"/>
-      <w:r>
-        <w:t>()</w:t>
+        <w:t>- genug_gedreht()</w:t>
       </w:r>
     </w:p>
     <w:p>
@@ -4145,15 +3744,7 @@
     </w:p>
     <w:p>
       <w:r>
-        <w:t xml:space="preserve">Hinweis: Der Aufruf </w:t>
-      </w:r>
-      <w:proofErr w:type="spellStart"/>
-      <w:r>
-        <w:t>tk.PhotoImage</w:t>
-      </w:r>
-      <w:proofErr w:type="spellEnd"/>
-      <w:r>
-        <w:t xml:space="preserve">() muss im </w:t>
+        <w:t xml:space="preserve">Hinweis: Der Aufruf tk.PhotoImage() muss im </w:t>
       </w:r>
       <w:r>
         <w:rPr>
@@ -4204,15 +3795,7 @@
     </w:p>
     <w:p>
       <w:r>
-        <w:t xml:space="preserve">Hinweis: Der Aufruf </w:t>
-      </w:r>
-      <w:proofErr w:type="spellStart"/>
-      <w:r>
-        <w:t>tk.PhotoImage</w:t>
-      </w:r>
-      <w:proofErr w:type="spellEnd"/>
-      <w:r>
-        <w:t xml:space="preserve">() muss im </w:t>
+        <w:t xml:space="preserve">Hinweis: Der Aufruf tk.PhotoImage() muss im </w:t>
       </w:r>
       <w:r>
         <w:rPr>
@@ -4260,13 +3843,8 @@
           <w:numId w:val="9"/>
         </w:numPr>
       </w:pPr>
-      <w:proofErr w:type="gramStart"/>
-      <w:r>
-        <w:t>das erste Smiley</w:t>
-      </w:r>
-      <w:proofErr w:type="gramEnd"/>
-      <w:r>
-        <w:t xml:space="preserve"> in der oberen linken Ecke</w:t>
+      <w:r>
+        <w:t>das erste Smiley in der oberen linken Ecke</w:t>
       </w:r>
     </w:p>
     <w:p>
@@ -4289,13 +3867,8 @@
           <w:numId w:val="9"/>
         </w:numPr>
       </w:pPr>
-      <w:proofErr w:type="gramStart"/>
-      <w:r>
-        <w:t>das dritte Smiley</w:t>
-      </w:r>
-      <w:proofErr w:type="gramEnd"/>
-      <w:r>
-        <w:t xml:space="preserve"> in der unteren rechten Ecke</w:t>
+      <w:r>
+        <w:t>das dritte Smiley in der unteren rechten Ecke</w:t>
       </w:r>
     </w:p>
     <w:p>
@@ -4397,15 +3970,7 @@
         </w:numPr>
       </w:pPr>
       <w:r>
-        <w:t xml:space="preserve">Binde die Betätigung einer Computertaste an das Fenster. Wenn eine Taste betätigt wird, soll die Funktion </w:t>
-      </w:r>
-      <w:proofErr w:type="spellStart"/>
-      <w:r>
-        <w:t>onKeyPress</w:t>
-      </w:r>
-      <w:proofErr w:type="spellEnd"/>
-      <w:r>
-        <w:t xml:space="preserve"> aufgerufen werden. </w:t>
+        <w:t xml:space="preserve">Binde die Betätigung einer Computertaste an das Fenster. Wenn eine Taste betätigt wird, soll die Funktion onKeyPress aufgerufen werden. </w:t>
       </w:r>
     </w:p>
     <w:p>
@@ -4441,23 +4006,7 @@
         </w:numPr>
       </w:pPr>
       <w:r>
-        <w:t xml:space="preserve">Schreibe die Funktion </w:t>
-      </w:r>
-      <w:proofErr w:type="spellStart"/>
-      <w:r>
-        <w:t>rate_</w:t>
-      </w:r>
-      <w:proofErr w:type="gramStart"/>
-      <w:r>
-        <w:t>zahl</w:t>
-      </w:r>
-      <w:proofErr w:type="spellEnd"/>
-      <w:r>
-        <w:t>(</w:t>
-      </w:r>
-      <w:proofErr w:type="gramEnd"/>
-      <w:r>
-        <w:t xml:space="preserve">) zur Berechnung der geratenen Zahl. </w:t>
+        <w:t xml:space="preserve">Schreibe die Funktion rate_zahl() zur Berechnung der geratenen Zahl. </w:t>
       </w:r>
     </w:p>
     <w:p>
@@ -4469,23 +4018,7 @@
         </w:numPr>
       </w:pPr>
       <w:r>
-        <w:t xml:space="preserve">Schreibe die Funktion </w:t>
-      </w:r>
-      <w:proofErr w:type="spellStart"/>
-      <w:r>
-        <w:t>onKeyPress</w:t>
-      </w:r>
-      <w:proofErr w:type="spellEnd"/>
-      <w:r>
-        <w:t xml:space="preserve">. Die Funktion soll auf die Tasten ↓ ↑ </w:t>
-      </w:r>
-      <w:proofErr w:type="gramStart"/>
-      <w:r>
-        <w:t>=  q</w:t>
-      </w:r>
-      <w:proofErr w:type="gramEnd"/>
-      <w:r>
-        <w:t xml:space="preserve">  reagieren. Arbeite mit den globalen Variablen. </w:t>
+        <w:t xml:space="preserve">Schreibe die Funktion onKeyPress. Die Funktion soll auf die Tasten ↓ ↑ =  q  reagieren. Arbeite mit den globalen Variablen. </w:t>
       </w:r>
     </w:p>
     <w:p>
@@ -4545,23 +4078,7 @@
         </w:numPr>
       </w:pPr>
       <w:r>
-        <w:t xml:space="preserve">Schreibe die Funktion </w:t>
-      </w:r>
-      <w:proofErr w:type="spellStart"/>
-      <w:r>
-        <w:t>zeige_</w:t>
-      </w:r>
-      <w:proofErr w:type="gramStart"/>
-      <w:r>
-        <w:t>Kommentar</w:t>
-      </w:r>
-      <w:proofErr w:type="spellEnd"/>
-      <w:r>
-        <w:t>(</w:t>
-      </w:r>
-      <w:proofErr w:type="gramEnd"/>
-      <w:r>
-        <w:t xml:space="preserve">). Die Funktion gibt die Anzahl der Versuche aus, die der Computer benötigt hat. </w:t>
+        <w:t xml:space="preserve">Schreibe die Funktion zeige_Kommentar(). Die Funktion gibt die Anzahl der Versuche aus, die der Computer benötigt hat. </w:t>
       </w:r>
     </w:p>
     <w:p/>
@@ -4768,20 +4285,7 @@
       </w:r>
       <w:r>
         <w:br/>
-        <w:t xml:space="preserve">Hinweis: Verwende die Methode </w:t>
-      </w:r>
-      <w:proofErr w:type="spellStart"/>
-      <w:proofErr w:type="gramStart"/>
-      <w:r>
-        <w:t>numinput</w:t>
-      </w:r>
-      <w:proofErr w:type="spellEnd"/>
-      <w:r>
-        <w:t>(</w:t>
-      </w:r>
-      <w:proofErr w:type="gramEnd"/>
-      <w:r>
-        <w:t xml:space="preserve">). </w:t>
+        <w:t xml:space="preserve">Hinweis: Verwende die Methode numinput(). </w:t>
       </w:r>
     </w:p>
     <w:p>
@@ -4799,15 +4303,7 @@
         <w:t xml:space="preserve">: </w:t>
       </w:r>
       <w:r>
-        <w:t xml:space="preserve">Schreibe die Funktion </w:t>
-      </w:r>
-      <w:proofErr w:type="spellStart"/>
-      <w:r>
-        <w:t>vieleck</w:t>
-      </w:r>
-      <w:proofErr w:type="spellEnd"/>
-      <w:r>
-        <w:t xml:space="preserve">. </w:t>
+        <w:t xml:space="preserve">Schreibe die Funktion vieleck. </w:t>
       </w:r>
       <w:r>
         <w:t>Eingabewert ist</w:t>
@@ -4828,15 +4324,7 @@
         <w:t xml:space="preserve">Hauptprogramm: </w:t>
       </w:r>
       <w:r>
-        <w:t xml:space="preserve">Rufe die Funktion </w:t>
-      </w:r>
-      <w:proofErr w:type="spellStart"/>
-      <w:r>
-        <w:t>vieleck</w:t>
-      </w:r>
-      <w:proofErr w:type="spellEnd"/>
-      <w:r>
-        <w:t xml:space="preserve"> auf. </w:t>
+        <w:t xml:space="preserve">Rufe die Funktion vieleck auf. </w:t>
       </w:r>
     </w:p>
     <w:p>
@@ -5018,15 +4506,7 @@
     </w:p>
     <w:p>
       <w:r>
-        <w:t xml:space="preserve">Das Programm move_player.py bewegt ein Raumschiff vor dem Hintergrund "liquid </w:t>
-      </w:r>
-      <w:proofErr w:type="spellStart"/>
-      <w:r>
-        <w:t>pygame</w:t>
-      </w:r>
-      <w:proofErr w:type="spellEnd"/>
-      <w:r>
-        <w:t xml:space="preserve">". </w:t>
+        <w:t xml:space="preserve">Das Programm move_player.py bewegt ein Raumschiff vor dem Hintergrund "liquid pygame". </w:t>
       </w:r>
     </w:p>
     <w:p>
@@ -5043,15 +4523,7 @@
         </w:numPr>
       </w:pPr>
       <w:r>
-        <w:t>Bewege eine Biene vor dem Hintergrund "</w:t>
-      </w:r>
-      <w:proofErr w:type="spellStart"/>
-      <w:r>
-        <w:t>bluete</w:t>
-      </w:r>
-      <w:proofErr w:type="spellEnd"/>
-      <w:r>
-        <w:t>"</w:t>
+        <w:t>Bewege eine Biene vor dem Hintergrund "bluete"</w:t>
       </w:r>
       <w:r>
         <w:t xml:space="preserve">. Was muss im Programm geändert werden, damit </w:t>
@@ -5072,15 +4544,7 @@
         </w:numPr>
       </w:pPr>
       <w:r>
-        <w:t>Bewege einen Dinosaurier vor dem Hintergrund "</w:t>
-      </w:r>
-      <w:proofErr w:type="spellStart"/>
-      <w:r>
-        <w:t>fluss</w:t>
-      </w:r>
-      <w:proofErr w:type="spellEnd"/>
-      <w:r>
-        <w:t>"</w:t>
+        <w:t>Bewege einen Dinosaurier vor dem Hintergrund "fluss"</w:t>
       </w:r>
       <w:r>
         <w:t xml:space="preserve">. Was muss im Programm geändert werden, damit der </w:t>
@@ -5190,87 +4654,13 @@
       <w:r>
         <w:br/>
       </w:r>
-      <w:proofErr w:type="spellStart"/>
       <w:r>
         <w:rPr>
           <w:rFonts w:ascii="Courier New" w:hAnsi="Courier New" w:cs="Courier New"/>
           <w:sz w:val="20"/>
           <w:szCs w:val="20"/>
         </w:rPr>
-        <w:t>rng</w:t>
-      </w:r>
-      <w:proofErr w:type="spellEnd"/>
-      <w:r>
-        <w:rPr>
-          <w:rFonts w:ascii="Courier New" w:hAnsi="Courier New" w:cs="Courier New"/>
-          <w:sz w:val="20"/>
-          <w:szCs w:val="20"/>
-        </w:rPr>
-        <w:t xml:space="preserve"> = </w:t>
-      </w:r>
-      <w:proofErr w:type="spellStart"/>
-      <w:proofErr w:type="gramStart"/>
-      <w:r>
-        <w:rPr>
-          <w:rFonts w:ascii="Courier New" w:hAnsi="Courier New" w:cs="Courier New"/>
-          <w:sz w:val="20"/>
-          <w:szCs w:val="20"/>
-        </w:rPr>
-        <w:t>np.random</w:t>
-      </w:r>
-      <w:proofErr w:type="gramEnd"/>
-      <w:r>
-        <w:rPr>
-          <w:rFonts w:ascii="Courier New" w:hAnsi="Courier New" w:cs="Courier New"/>
-          <w:sz w:val="20"/>
-          <w:szCs w:val="20"/>
-        </w:rPr>
-        <w:t>.default_rng</w:t>
-      </w:r>
-      <w:proofErr w:type="spellEnd"/>
-      <w:r>
-        <w:rPr>
-          <w:rFonts w:ascii="Courier New" w:hAnsi="Courier New" w:cs="Courier New"/>
-          <w:sz w:val="20"/>
-          <w:szCs w:val="20"/>
-        </w:rPr>
-        <w:t>(</w:t>
-      </w:r>
-      <w:proofErr w:type="spellStart"/>
-      <w:r>
-        <w:rPr>
-          <w:rFonts w:ascii="Courier New" w:hAnsi="Courier New" w:cs="Courier New"/>
-          <w:sz w:val="20"/>
-          <w:szCs w:val="20"/>
-        </w:rPr>
-        <w:t>seed</w:t>
-      </w:r>
-      <w:proofErr w:type="spellEnd"/>
-      <w:r>
-        <w:rPr>
-          <w:rFonts w:ascii="Courier New" w:hAnsi="Courier New" w:cs="Courier New"/>
-          <w:sz w:val="20"/>
-          <w:szCs w:val="20"/>
-        </w:rPr>
-        <w:t xml:space="preserve">)  # </w:t>
-      </w:r>
-      <w:proofErr w:type="spellStart"/>
-      <w:r>
-        <w:rPr>
-          <w:rFonts w:ascii="Courier New" w:hAnsi="Courier New" w:cs="Courier New"/>
-          <w:sz w:val="20"/>
-          <w:szCs w:val="20"/>
-        </w:rPr>
-        <w:t>seed</w:t>
-      </w:r>
-      <w:proofErr w:type="spellEnd"/>
-      <w:r>
-        <w:rPr>
-          <w:rFonts w:ascii="Courier New" w:hAnsi="Courier New" w:cs="Courier New"/>
-          <w:sz w:val="20"/>
-          <w:szCs w:val="20"/>
-        </w:rPr>
-        <w:t xml:space="preserve"> ist eine beliebige Zahl</w:t>
+        <w:t>rng = np.random.default_rng(seed)  # seed ist eine beliebige Zahl</w:t>
       </w:r>
       <w:r>
         <w:rPr>
@@ -5279,26 +4669,8 @@
           <w:szCs w:val="20"/>
         </w:rPr>
         <w:br/>
-      </w:r>
-      <w:proofErr w:type="spellStart"/>
-      <w:r>
-        <w:rPr>
-          <w:rFonts w:ascii="Courier New" w:hAnsi="Courier New" w:cs="Courier New"/>
-          <w:sz w:val="20"/>
-          <w:szCs w:val="20"/>
-        </w:rPr>
-        <w:t>rng.shuffle</w:t>
-      </w:r>
-      <w:proofErr w:type="spellEnd"/>
-      <w:r>
-        <w:rPr>
-          <w:rFonts w:ascii="Courier New" w:hAnsi="Courier New" w:cs="Courier New"/>
-          <w:sz w:val="20"/>
-          <w:szCs w:val="20"/>
-        </w:rPr>
-        <w:t>(</w:t>
-      </w:r>
-      <w:proofErr w:type="spellStart"/>
+        <w:t>rng.shuffle(</w:t>
+      </w:r>
       <w:r>
         <w:rPr>
           <w:rFonts w:ascii="Courier New" w:hAnsi="Courier New" w:cs="Courier New"/>
@@ -5307,7 +4679,6 @@
         </w:rPr>
         <w:t>array</w:t>
       </w:r>
-      <w:proofErr w:type="spellEnd"/>
       <w:r>
         <w:rPr>
           <w:rFonts w:ascii="Courier New" w:hAnsi="Courier New" w:cs="Courier New"/>
@@ -5322,36 +4693,8 @@
           <w:sz w:val="20"/>
           <w:szCs w:val="20"/>
         </w:rPr>
-        <w:t xml:space="preserve">                 # </w:t>
-      </w:r>
-      <w:proofErr w:type="spellStart"/>
-      <w:r>
-        <w:rPr>
-          <w:rFonts w:ascii="Courier New" w:hAnsi="Courier New" w:cs="Courier New"/>
-          <w:sz w:val="20"/>
-          <w:szCs w:val="20"/>
-        </w:rPr>
-        <w:t>array</w:t>
-      </w:r>
-      <w:proofErr w:type="spellEnd"/>
-      <w:r>
-        <w:rPr>
-          <w:rFonts w:ascii="Courier New" w:hAnsi="Courier New" w:cs="Courier New"/>
-          <w:sz w:val="20"/>
-          <w:szCs w:val="20"/>
-        </w:rPr>
-        <w:t xml:space="preserve"> ist feature oder </w:t>
-      </w:r>
-      <w:proofErr w:type="spellStart"/>
-      <w:r>
-        <w:rPr>
-          <w:rFonts w:ascii="Courier New" w:hAnsi="Courier New" w:cs="Courier New"/>
-          <w:sz w:val="20"/>
-          <w:szCs w:val="20"/>
-        </w:rPr>
-        <w:t>labels</w:t>
-      </w:r>
-      <w:proofErr w:type="spellEnd"/>
+        <w:t xml:space="preserve">                 # array ist feature oder labels</w:t>
+      </w:r>
       <w:r>
         <w:rPr>
           <w:rFonts w:ascii="Courier New" w:hAnsi="Courier New" w:cs="Courier New"/>
@@ -5508,15 +4851,7 @@
               <w:t>1</w:t>
             </w:r>
             <w:r>
-              <w:t xml:space="preserve">: </w:t>
-            </w:r>
-            <w:proofErr w:type="spellStart"/>
-            <w:r>
-              <w:t>test_size</w:t>
-            </w:r>
-            <w:proofErr w:type="spellEnd"/>
-            <w:r>
-              <w:t xml:space="preserve">=0.4 </w:t>
+              <w:t xml:space="preserve">: test_size=0.4 </w:t>
             </w:r>
             <w:r>
               <w:t xml:space="preserve">   </w:t>
@@ -5628,28 +4963,7 @@
               <w:t>4</w:t>
             </w:r>
             <w:r>
-              <w:t xml:space="preserve">: </w:t>
-            </w:r>
-            <w:proofErr w:type="spellStart"/>
-            <w:r>
-              <w:t>clf</w:t>
-            </w:r>
-            <w:proofErr w:type="spellEnd"/>
-            <w:r>
-              <w:t xml:space="preserve"> = </w:t>
-            </w:r>
-            <w:proofErr w:type="spellStart"/>
-            <w:proofErr w:type="gramStart"/>
-            <w:r>
-              <w:t>DecisionTreeClassifier</w:t>
-            </w:r>
-            <w:proofErr w:type="spellEnd"/>
-            <w:r>
-              <w:t>(</w:t>
-            </w:r>
-            <w:proofErr w:type="gramEnd"/>
-            <w:r>
-              <w:t>)</w:t>
+              <w:t>: clf = DecisionTreeClassifier()</w:t>
             </w:r>
           </w:p>
         </w:tc>
@@ -5845,7 +5159,7 @@
       <w:rPr>
         <w:noProof/>
       </w:rPr>
-      <w:t>08.12.2024</w:t>
+      <w:t>11.12.2024</w:t>
     </w:r>
     <w:r>
       <w:fldChar w:fldCharType="end"/>
@@ -10041,6 +9355,7 @@
   <w:style w:type="character" w:default="1" w:styleId="Absatz-Standardschriftart">
     <w:name w:val="Default Paragraph Font"/>
     <w:uiPriority w:val="1"/>
+    <w:semiHidden/>
     <w:unhideWhenUsed/>
   </w:style>
   <w:style w:type="table" w:default="1" w:styleId="NormaleTabelle">

</xml_diff>

<commit_message>
Aufgabe 31 überarbeitet, Aufgabe 30a hinzugefügt
</commit_message>
<xml_diff>
--- a/Doc/Aufgaben_2024.docx
+++ b/Doc/Aufgaben_2024.docx
@@ -236,8 +236,13 @@
         <w:adjustRightInd w:val="0"/>
         <w:spacing w:line="240" w:lineRule="auto"/>
       </w:pPr>
-      <w:r>
-        <w:t>handzeichen = [</w:t>
+      <w:proofErr w:type="spellStart"/>
+      <w:r>
+        <w:t>handzeichen</w:t>
+      </w:r>
+      <w:proofErr w:type="spellEnd"/>
+      <w:r>
+        <w:t xml:space="preserve"> = [</w:t>
       </w:r>
       <w:r>
         <w:t>'Schere', 'Stein', 'Papier']</w:t>
@@ -352,9 +357,11 @@
       <w:r>
         <w:t xml:space="preserve">Erweitere das Dictionary </w:t>
       </w:r>
+      <w:proofErr w:type="spellStart"/>
       <w:r>
         <w:t>englisch_deutsch</w:t>
       </w:r>
+      <w:proofErr w:type="spellEnd"/>
       <w:r>
         <w:t xml:space="preserve"> mit den Schlüsseln:</w:t>
       </w:r>
@@ -373,9 +380,11 @@
       <w:r>
         <w:t>'</w:t>
       </w:r>
+      <w:proofErr w:type="spellStart"/>
       <w:r>
         <w:t>mouse</w:t>
       </w:r>
+      <w:proofErr w:type="spellEnd"/>
       <w:r>
         <w:t>'</w:t>
       </w:r>
@@ -397,9 +406,11 @@
       <w:r>
         <w:t>'</w:t>
       </w:r>
+      <w:proofErr w:type="spellStart"/>
       <w:r>
         <w:t>parrot</w:t>
       </w:r>
+      <w:proofErr w:type="spellEnd"/>
       <w:r>
         <w:t>'</w:t>
       </w:r>
@@ -409,9 +420,11 @@
       <w:r>
         <w:t>'</w:t>
       </w:r>
+      <w:proofErr w:type="spellStart"/>
       <w:r>
         <w:t>elephant</w:t>
       </w:r>
+      <w:proofErr w:type="spellEnd"/>
       <w:r>
         <w:t>'</w:t>
       </w:r>
@@ -444,11 +457,48 @@
           <w:numId w:val="29"/>
         </w:numPr>
       </w:pPr>
-      <w:r>
-        <w:t xml:space="preserve">englisch_deutsch = </w:t>
-      </w:r>
-      <w:r>
-        <w:t>{'cat': 'Katze', 'dog': 'Hund', 'cow': 'Kuh', 'bird': 'Vogel'</w:t>
+      <w:proofErr w:type="spellStart"/>
+      <w:r>
+        <w:t>englisch_deutsch</w:t>
+      </w:r>
+      <w:proofErr w:type="spellEnd"/>
+      <w:r>
+        <w:t xml:space="preserve"> = </w:t>
+      </w:r>
+      <w:r>
+        <w:t>{'</w:t>
+      </w:r>
+      <w:proofErr w:type="spellStart"/>
+      <w:r>
+        <w:t>cat</w:t>
+      </w:r>
+      <w:proofErr w:type="spellEnd"/>
+      <w:r>
+        <w:t>': 'Katze', '</w:t>
+      </w:r>
+      <w:proofErr w:type="spellStart"/>
+      <w:r>
+        <w:t>dog</w:t>
+      </w:r>
+      <w:proofErr w:type="spellEnd"/>
+      <w:r>
+        <w:t>': 'Hund', '</w:t>
+      </w:r>
+      <w:proofErr w:type="spellStart"/>
+      <w:r>
+        <w:t>cow</w:t>
+      </w:r>
+      <w:proofErr w:type="spellEnd"/>
+      <w:r>
+        <w:t>': 'Kuh', '</w:t>
+      </w:r>
+      <w:proofErr w:type="spellStart"/>
+      <w:r>
+        <w:t>bird</w:t>
+      </w:r>
+      <w:proofErr w:type="spellEnd"/>
+      <w:r>
+        <w:t>': 'Vogel'</w:t>
       </w:r>
       <w:r>
         <w:t>}</w:t>
@@ -459,7 +509,15 @@
         <w:t xml:space="preserve">Baue </w:t>
       </w:r>
       <w:r>
-        <w:t xml:space="preserve">auf diese Weise das Dictionary italienisch_deutsch mit den Zahlen Eins bis Vier. </w:t>
+        <w:t xml:space="preserve">auf diese Weise das Dictionary </w:t>
+      </w:r>
+      <w:proofErr w:type="spellStart"/>
+      <w:r>
+        <w:t>italienisch_deutsch</w:t>
+      </w:r>
+      <w:proofErr w:type="spellEnd"/>
+      <w:r>
+        <w:t xml:space="preserve"> mit den Zahlen Eins bis Vier. </w:t>
       </w:r>
     </w:p>
     <w:p/>
@@ -473,13 +531,23 @@
         <w:t>Wir haben das Dictionary</w:t>
       </w:r>
       <w:r>
-        <w:t xml:space="preserve"> englisch_deutsch</w:t>
-      </w:r>
+        <w:t xml:space="preserve"> </w:t>
+      </w:r>
+      <w:proofErr w:type="spellStart"/>
+      <w:r>
+        <w:t>englisch_deutsch</w:t>
+      </w:r>
+      <w:proofErr w:type="spellEnd"/>
       <w:r>
         <w:t xml:space="preserve"> erstellt. Nun wollen wir das Dictionary </w:t>
       </w:r>
-      <w:r>
-        <w:t xml:space="preserve">deutsch_englisch </w:t>
+      <w:proofErr w:type="spellStart"/>
+      <w:r>
+        <w:t>deutsch_englisch</w:t>
+      </w:r>
+      <w:proofErr w:type="spellEnd"/>
+      <w:r>
+        <w:t xml:space="preserve"> </w:t>
       </w:r>
       <w:r>
         <w:t xml:space="preserve">erstellen. Schreibe das Programm dazu.  </w:t>
@@ -511,7 +579,20 @@
     </w:p>
     <w:p>
       <w:r>
-        <w:t>Hinweis: Die Methode heißt upper()</w:t>
+        <w:t xml:space="preserve">Hinweis: Die Methode heißt </w:t>
+      </w:r>
+      <w:proofErr w:type="spellStart"/>
+      <w:proofErr w:type="gramStart"/>
+      <w:r>
+        <w:t>upper</w:t>
+      </w:r>
+      <w:proofErr w:type="spellEnd"/>
+      <w:r>
+        <w:t>(</w:t>
+      </w:r>
+      <w:proofErr w:type="gramEnd"/>
+      <w:r>
+        <w:t>)</w:t>
       </w:r>
     </w:p>
     <w:p/>
@@ -525,8 +606,13 @@
       <w:r>
         <w:t xml:space="preserve">Das Dictionary </w:t>
       </w:r>
-      <w:r>
-        <w:t xml:space="preserve">englisch_deutsch soll erweitert werden. Schreibe ein Programm, das zuerst nach einem englischen Wort – dem Schlüssel – fragt. Danach fragt das Programm nach dem passenden deutschen Wort – dem Wert. </w:t>
+      <w:proofErr w:type="spellStart"/>
+      <w:r>
+        <w:t>englisch_deutsch</w:t>
+      </w:r>
+      <w:proofErr w:type="spellEnd"/>
+      <w:r>
+        <w:t xml:space="preserve"> soll erweitert werden. Schreibe ein Programm, das zuerst nach einem englischen Wort – dem Schlüssel – fragt. Danach fragt das Programm nach dem passenden deutschen Wort – dem Wert. </w:t>
       </w:r>
       <w:r>
         <w:t>Anschließend erweitert das Programm das Dictionary mit Schlüssel und Wert. Was passiert, wenn der Schlüssel bereits vorhanden ist?</w:t>
@@ -543,7 +629,23 @@
     </w:p>
     <w:p>
       <w:r>
-        <w:t>Das Dictionary englisch_deutsch soll geprüft werden. Schreibe ein Programm, das nach einem englischen Wort – dem Schlüssel – fragt. Anschließend prüft das Programm, ob der Schlüssel im Dictionary englisch_deutsch bereits vorhanden</w:t>
+        <w:t xml:space="preserve">Das Dictionary </w:t>
+      </w:r>
+      <w:proofErr w:type="spellStart"/>
+      <w:r>
+        <w:t>englisch_deutsch</w:t>
+      </w:r>
+      <w:proofErr w:type="spellEnd"/>
+      <w:r>
+        <w:t xml:space="preserve"> soll geprüft werden. Schreibe ein Programm, das nach einem englischen Wort – dem Schlüssel – fragt. Anschließend prüft das Programm, ob der Schlüssel im Dictionary </w:t>
+      </w:r>
+      <w:proofErr w:type="spellStart"/>
+      <w:r>
+        <w:t>englisch_deutsch</w:t>
+      </w:r>
+      <w:proofErr w:type="spellEnd"/>
+      <w:r>
+        <w:t xml:space="preserve"> bereits vorhanden</w:t>
       </w:r>
       <w:r>
         <w:t xml:space="preserve"> ist. Abhängig vom Ergebnis gibt</w:t>
@@ -715,18 +817,33 @@
       </w:r>
     </w:p>
     <w:p>
-      <w:r>
-        <w:t>subjekt = ["Der Hund", "Die Journalistin", "Der Maler"]</w:t>
-      </w:r>
-    </w:p>
-    <w:p>
-      <w:r>
-        <w:t>prädikat = ["vergräbt", "interviewt", "malt"]</w:t>
-      </w:r>
-    </w:p>
-    <w:p>
-      <w:r>
-        <w:t>objekt = ["den Knochen", "den Bürgermeister", "ein Bild"]</w:t>
+      <w:proofErr w:type="spellStart"/>
+      <w:r>
+        <w:t>subjekt</w:t>
+      </w:r>
+      <w:proofErr w:type="spellEnd"/>
+      <w:r>
+        <w:t xml:space="preserve"> = ["Der Hund", "Die Journalistin", "Der Maler"]</w:t>
+      </w:r>
+    </w:p>
+    <w:p>
+      <w:proofErr w:type="spellStart"/>
+      <w:r>
+        <w:t>prädikat</w:t>
+      </w:r>
+      <w:proofErr w:type="spellEnd"/>
+      <w:r>
+        <w:t xml:space="preserve"> = ["vergräbt", "interviewt", "malt"]</w:t>
+      </w:r>
+    </w:p>
+    <w:p>
+      <w:proofErr w:type="spellStart"/>
+      <w:r>
+        <w:t>objekt</w:t>
+      </w:r>
+      <w:proofErr w:type="spellEnd"/>
+      <w:r>
+        <w:t xml:space="preserve"> = ["den Knochen", "den Bürgermeister", "ein Bild"]</w:t>
       </w:r>
     </w:p>
     <w:p>
@@ -839,7 +956,15 @@
     </w:p>
     <w:p>
       <w:r>
-        <w:t>Das Programm ein_einfacher_chatbot.py erkennt nur Wörter ohne die Satzzeichen ? ! . ,</w:t>
+        <w:t xml:space="preserve">Das Programm ein_einfacher_chatbot.py erkennt nur Wörter ohne die </w:t>
+      </w:r>
+      <w:proofErr w:type="gramStart"/>
+      <w:r>
+        <w:t>Satzzeichen ?</w:t>
+      </w:r>
+      <w:proofErr w:type="gramEnd"/>
+      <w:r>
+        <w:t xml:space="preserve"> ! . ,</w:t>
       </w:r>
     </w:p>
     <w:p>
@@ -1137,7 +1262,15 @@
     </w:p>
     <w:p>
       <w:r>
-        <w:t>Bicycle Reflective Gilet</w:t>
+        <w:t xml:space="preserve">Bicycle </w:t>
+      </w:r>
+      <w:proofErr w:type="spellStart"/>
+      <w:r>
+        <w:t>Reflective</w:t>
+      </w:r>
+      <w:proofErr w:type="spellEnd"/>
+      <w:r>
+        <w:t xml:space="preserve"> Gilet</w:t>
       </w:r>
       <w:r>
         <w:tab/>
@@ -2096,7 +2229,15 @@
         <w:t>en</w:t>
       </w:r>
       <w:r>
-        <w:t xml:space="preserve"> des Moduls matplotlib. </w:t>
+        <w:t xml:space="preserve"> des Moduls </w:t>
+      </w:r>
+      <w:proofErr w:type="spellStart"/>
+      <w:r>
+        <w:t>matplotlib</w:t>
+      </w:r>
+      <w:proofErr w:type="spellEnd"/>
+      <w:r>
+        <w:t xml:space="preserve">. </w:t>
       </w:r>
     </w:p>
     <w:p>
@@ -2280,9 +2421,11 @@
           <w:numId w:val="19"/>
         </w:numPr>
       </w:pPr>
+      <w:proofErr w:type="spellStart"/>
       <w:r>
         <w:t>kilometerstand</w:t>
       </w:r>
+      <w:proofErr w:type="spellEnd"/>
     </w:p>
     <w:p>
       <w:pPr>
@@ -2418,9 +2561,11 @@
           <w:numId w:val="22"/>
         </w:numPr>
       </w:pPr>
+      <w:proofErr w:type="spellStart"/>
       <w:r>
         <w:t>kilometerstand</w:t>
       </w:r>
+      <w:proofErr w:type="spellEnd"/>
     </w:p>
     <w:p>
       <w:pPr>
@@ -2718,8 +2863,13 @@
       <w:r>
         <w:t xml:space="preserve"> </w:t>
       </w:r>
-      <w:r>
-        <w:t>die zwei beliebige Muster akzeptiert</w:t>
+      <w:proofErr w:type="gramStart"/>
+      <w:r>
+        <w:t>die zwei beliebige Muster</w:t>
+      </w:r>
+      <w:proofErr w:type="gramEnd"/>
+      <w:r>
+        <w:t xml:space="preserve"> akzeptiert</w:t>
       </w:r>
       <w:r>
         <w:t>,</w:t>
@@ -2913,7 +3063,15 @@
         <w:t>durch</w:t>
       </w:r>
       <w:r>
-        <w:t xml:space="preserve"> Grauwerte in einem numpy Array darstellt. Grauwert 15 bedeutet </w:t>
+        <w:t xml:space="preserve"> Grauwerte in einem </w:t>
+      </w:r>
+      <w:proofErr w:type="spellStart"/>
+      <w:r>
+        <w:t>numpy</w:t>
+      </w:r>
+      <w:proofErr w:type="spellEnd"/>
+      <w:r>
+        <w:t xml:space="preserve"> Array darstellt. Grauwert 15 bedeutet </w:t>
       </w:r>
       <w:r>
         <w:rPr>
@@ -2954,7 +3112,15 @@
         <w:t>drei</w:t>
       </w:r>
       <w:r>
-        <w:t xml:space="preserve"> numpy Array</w:t>
+        <w:t xml:space="preserve"> </w:t>
+      </w:r>
+      <w:proofErr w:type="spellStart"/>
+      <w:r>
+        <w:t>numpy</w:t>
+      </w:r>
+      <w:proofErr w:type="spellEnd"/>
+      <w:r>
+        <w:t xml:space="preserve"> Array</w:t>
       </w:r>
       <w:r>
         <w:t>s</w:t>
@@ -2995,13 +3161,39 @@
         </w:numPr>
       </w:pPr>
       <w:r>
-        <w:t>Plotte die drei numpy Arrays mit Hilfe der Funktion imshow</w:t>
-      </w:r>
-      <w:r>
-        <w:t xml:space="preserve">() </w:t>
-      </w:r>
-      <w:r>
-        <w:t xml:space="preserve">aus der Bibliothek matplotlib.pyplot. </w:t>
+        <w:t xml:space="preserve">Plotte die drei </w:t>
+      </w:r>
+      <w:proofErr w:type="spellStart"/>
+      <w:r>
+        <w:t>numpy</w:t>
+      </w:r>
+      <w:proofErr w:type="spellEnd"/>
+      <w:r>
+        <w:t xml:space="preserve"> Arrays mit Hilfe der Funktion </w:t>
+      </w:r>
+      <w:proofErr w:type="spellStart"/>
+      <w:proofErr w:type="gramStart"/>
+      <w:r>
+        <w:t>imshow</w:t>
+      </w:r>
+      <w:proofErr w:type="spellEnd"/>
+      <w:r>
+        <w:t>(</w:t>
+      </w:r>
+      <w:proofErr w:type="gramEnd"/>
+      <w:r>
+        <w:t xml:space="preserve">) </w:t>
+      </w:r>
+      <w:r>
+        <w:t xml:space="preserve">aus der Bibliothek </w:t>
+      </w:r>
+      <w:proofErr w:type="spellStart"/>
+      <w:r>
+        <w:t>matplotlib.pyplot</w:t>
+      </w:r>
+      <w:proofErr w:type="spellEnd"/>
+      <w:r>
+        <w:t xml:space="preserve">. </w:t>
       </w:r>
     </w:p>
     <w:p>
@@ -3101,13 +3293,39 @@
         </w:numPr>
       </w:pPr>
       <w:r>
-        <w:t>Plotte die drei numpy Arrays mit Hilfe der Funktion imshow</w:t>
-      </w:r>
-      <w:r>
-        <w:t>()</w:t>
-      </w:r>
-      <w:r>
-        <w:t xml:space="preserve"> aus der Bibliothek matplotlib.pyplot. </w:t>
+        <w:t xml:space="preserve">Plotte die drei </w:t>
+      </w:r>
+      <w:proofErr w:type="spellStart"/>
+      <w:r>
+        <w:t>numpy</w:t>
+      </w:r>
+      <w:proofErr w:type="spellEnd"/>
+      <w:r>
+        <w:t xml:space="preserve"> Arrays mit Hilfe der Funktion </w:t>
+      </w:r>
+      <w:proofErr w:type="spellStart"/>
+      <w:proofErr w:type="gramStart"/>
+      <w:r>
+        <w:t>imshow</w:t>
+      </w:r>
+      <w:proofErr w:type="spellEnd"/>
+      <w:r>
+        <w:t>(</w:t>
+      </w:r>
+      <w:proofErr w:type="gramEnd"/>
+      <w:r>
+        <w:t>)</w:t>
+      </w:r>
+      <w:r>
+        <w:t xml:space="preserve"> aus der Bibliothek </w:t>
+      </w:r>
+      <w:proofErr w:type="spellStart"/>
+      <w:r>
+        <w:t>matplotlib.pyplot</w:t>
+      </w:r>
+      <w:proofErr w:type="spellEnd"/>
+      <w:r>
+        <w:t xml:space="preserve">. </w:t>
       </w:r>
     </w:p>
     <w:p>
@@ -3198,13 +3416,39 @@
         </w:numPr>
       </w:pPr>
       <w:r>
-        <w:t>Plotte die drei numpy Arrays mit Hilfe der Funktion imshow</w:t>
-      </w:r>
-      <w:r>
-        <w:t>()</w:t>
-      </w:r>
-      <w:r>
-        <w:t xml:space="preserve"> aus der Bibliothek matplotlib.pyplot. </w:t>
+        <w:t xml:space="preserve">Plotte die drei </w:t>
+      </w:r>
+      <w:proofErr w:type="spellStart"/>
+      <w:r>
+        <w:t>numpy</w:t>
+      </w:r>
+      <w:proofErr w:type="spellEnd"/>
+      <w:r>
+        <w:t xml:space="preserve"> Arrays mit Hilfe der Funktion </w:t>
+      </w:r>
+      <w:proofErr w:type="spellStart"/>
+      <w:proofErr w:type="gramStart"/>
+      <w:r>
+        <w:t>imshow</w:t>
+      </w:r>
+      <w:proofErr w:type="spellEnd"/>
+      <w:r>
+        <w:t>(</w:t>
+      </w:r>
+      <w:proofErr w:type="gramEnd"/>
+      <w:r>
+        <w:t>)</w:t>
+      </w:r>
+      <w:r>
+        <w:t xml:space="preserve"> aus der Bibliothek </w:t>
+      </w:r>
+      <w:proofErr w:type="spellStart"/>
+      <w:r>
+        <w:t>matplotlib.pyplot</w:t>
+      </w:r>
+      <w:proofErr w:type="spellEnd"/>
+      <w:r>
+        <w:t xml:space="preserve">. </w:t>
       </w:r>
     </w:p>
     <w:p>
@@ -3238,13 +3482,39 @@
         </w:numPr>
       </w:pPr>
       <w:r>
-        <w:t>Plotte die drei numpy Arrays mit Hilfe der Funktion imshow</w:t>
-      </w:r>
-      <w:r>
-        <w:t>()</w:t>
-      </w:r>
-      <w:r>
-        <w:t xml:space="preserve"> aus der Bibliothek matplotlib.pyplot. </w:t>
+        <w:t xml:space="preserve">Plotte die drei </w:t>
+      </w:r>
+      <w:proofErr w:type="spellStart"/>
+      <w:r>
+        <w:t>numpy</w:t>
+      </w:r>
+      <w:proofErr w:type="spellEnd"/>
+      <w:r>
+        <w:t xml:space="preserve"> Arrays mit Hilfe der Funktion </w:t>
+      </w:r>
+      <w:proofErr w:type="spellStart"/>
+      <w:proofErr w:type="gramStart"/>
+      <w:r>
+        <w:t>imshow</w:t>
+      </w:r>
+      <w:proofErr w:type="spellEnd"/>
+      <w:r>
+        <w:t>(</w:t>
+      </w:r>
+      <w:proofErr w:type="gramEnd"/>
+      <w:r>
+        <w:t>)</w:t>
+      </w:r>
+      <w:r>
+        <w:t xml:space="preserve"> aus der Bibliothek </w:t>
+      </w:r>
+      <w:proofErr w:type="spellStart"/>
+      <w:r>
+        <w:t>matplotlib.pyplot</w:t>
+      </w:r>
+      <w:proofErr w:type="spellEnd"/>
+      <w:r>
+        <w:t xml:space="preserve">. </w:t>
       </w:r>
     </w:p>
     <w:p/>
@@ -3255,7 +3525,15 @@
     </w:p>
     <w:p>
       <w:r>
-        <w:t>Löse Aufgaben durch gezielte Adressierung von Zeilen und Spalten des numpy Arrays.</w:t>
+        <w:t xml:space="preserve">Löse Aufgaben durch gezielte Adressierung von Zeilen und Spalten des </w:t>
+      </w:r>
+      <w:proofErr w:type="spellStart"/>
+      <w:r>
+        <w:t>numpy</w:t>
+      </w:r>
+      <w:proofErr w:type="spellEnd"/>
+      <w:r>
+        <w:t xml:space="preserve"> Arrays.</w:t>
       </w:r>
     </w:p>
     <w:p>
@@ -3267,13 +3545,29 @@
         </w:numPr>
       </w:pPr>
       <w:r>
-        <w:t xml:space="preserve">Erstelle ein numpy Array mit 7 Zeilen und 5 Spalten. </w:t>
+        <w:t xml:space="preserve">Erstelle ein </w:t>
+      </w:r>
+      <w:proofErr w:type="spellStart"/>
+      <w:r>
+        <w:t>numpy</w:t>
+      </w:r>
+      <w:proofErr w:type="spellEnd"/>
+      <w:r>
+        <w:t xml:space="preserve"> Array mit 7 Zeilen und 5 Spalten. </w:t>
       </w:r>
       <w:r>
         <w:br/>
       </w:r>
       <w:r>
-        <w:t xml:space="preserve">Fülle das numpy Array mit dem Grauwert 15 </w:t>
+        <w:t xml:space="preserve">Fülle das </w:t>
+      </w:r>
+      <w:proofErr w:type="spellStart"/>
+      <w:r>
+        <w:t>numpy</w:t>
+      </w:r>
+      <w:proofErr w:type="spellEnd"/>
+      <w:r>
+        <w:t xml:space="preserve"> Array mit dem Grauwert 15 </w:t>
       </w:r>
       <w:r>
         <w:t xml:space="preserve">für </w:t>
@@ -3297,7 +3591,15 @@
         </w:numPr>
       </w:pPr>
       <w:r>
-        <w:t xml:space="preserve">Setze einen schwarzen Punkt in die Mitte des numpy Arrays. </w:t>
+        <w:t xml:space="preserve">Setze einen schwarzen Punkt in die Mitte des </w:t>
+      </w:r>
+      <w:proofErr w:type="spellStart"/>
+      <w:r>
+        <w:t>numpy</w:t>
+      </w:r>
+      <w:proofErr w:type="spellEnd"/>
+      <w:r>
+        <w:t xml:space="preserve"> Arrays. </w:t>
       </w:r>
     </w:p>
     <w:p>
@@ -3342,16 +3644,292 @@
         <w:t xml:space="preserve">Prüfe </w:t>
       </w:r>
       <w:r>
-        <w:t>jede Lösung mit Hilfe der Funktion imshow() aus der Bibliothek matplotlib.pyplot.</w:t>
+        <w:t xml:space="preserve">jede Lösung mit Hilfe der Funktion </w:t>
+      </w:r>
+      <w:proofErr w:type="spellStart"/>
+      <w:proofErr w:type="gramStart"/>
+      <w:r>
+        <w:t>imshow</w:t>
+      </w:r>
+      <w:proofErr w:type="spellEnd"/>
+      <w:r>
+        <w:t>(</w:t>
+      </w:r>
+      <w:proofErr w:type="gramEnd"/>
+      <w:r>
+        <w:t xml:space="preserve">) aus der Bibliothek </w:t>
+      </w:r>
+      <w:proofErr w:type="spellStart"/>
+      <w:r>
+        <w:t>matplotlib.pyplot</w:t>
+      </w:r>
+      <w:proofErr w:type="spellEnd"/>
+      <w:r>
+        <w:t>.</w:t>
       </w:r>
     </w:p>
     <w:p/>
     <w:p>
       <w:pPr>
-        <w:spacing w:after="160"/>
-      </w:pPr>
-      <w:r>
-        <w:br w:type="page"/>
+        <w:rPr>
+          <w:b/>
+          <w:bCs/>
+        </w:rPr>
+      </w:pPr>
+      <w:r>
+        <w:rPr>
+          <w:b/>
+          <w:bCs/>
+        </w:rPr>
+        <w:t>Aufgabe 30a</w:t>
+      </w:r>
+    </w:p>
+    <w:p>
+      <w:r>
+        <w:t xml:space="preserve">Ein Automat hat die Zustände 1 und 2. </w:t>
+      </w:r>
+      <w:r>
+        <w:t>In den</w:t>
+      </w:r>
+      <w:r>
+        <w:t xml:space="preserve"> Zuständen 1 und 2 soll der Automat </w:t>
+      </w:r>
+      <w:r>
+        <w:t>seinen</w:t>
+      </w:r>
+      <w:r>
+        <w:t xml:space="preserve"> Zustand einmalig ausgeben. Im Zustand 1 soll der Automat zusätzlich wiederholt ausgeben</w:t>
+      </w:r>
+      <w:r>
+        <w:t xml:space="preserve"> </w:t>
+      </w:r>
+      <w:r>
+        <w:t>"</w:t>
+      </w:r>
+      <w:r>
+        <w:t>bei der Arbeit</w:t>
+      </w:r>
+      <w:r>
+        <w:t>"</w:t>
+      </w:r>
+      <w:r>
+        <w:t>.</w:t>
+      </w:r>
+      <w:r>
+        <w:t xml:space="preserve"> </w:t>
+      </w:r>
+      <w:r>
+        <w:t>Die Zustandsübergänge werden durch die Tasten 1 und 2 der PC-Tastatur gesteuert.</w:t>
+      </w:r>
+    </w:p>
+    <w:p>
+      <w:pPr>
+        <w:pStyle w:val="Listenabsatz"/>
+        <w:numPr>
+          <w:ilvl w:val="0"/>
+          <w:numId w:val="41"/>
+        </w:numPr>
+      </w:pPr>
+      <w:r>
+        <w:t>Zeichne ein Zustandsübergangsdiagramm mit den gegebenen Zuständen und Übergängen.</w:t>
+      </w:r>
+    </w:p>
+    <w:p>
+      <w:pPr>
+        <w:pStyle w:val="Listenabsatz"/>
+        <w:numPr>
+          <w:ilvl w:val="0"/>
+          <w:numId w:val="41"/>
+        </w:numPr>
+      </w:pPr>
+      <w:r>
+        <w:t xml:space="preserve">Schreibe ein Programm, das den </w:t>
+      </w:r>
+      <w:r>
+        <w:t>Automaten</w:t>
+      </w:r>
+      <w:r>
+        <w:t xml:space="preserve"> steuert. Verwende die Bibliothek </w:t>
+      </w:r>
+      <w:proofErr w:type="spellStart"/>
+      <w:r>
+        <w:t>StateMachine</w:t>
+      </w:r>
+      <w:proofErr w:type="spellEnd"/>
+      <w:r>
+        <w:t xml:space="preserve">. </w:t>
+      </w:r>
+    </w:p>
+    <w:p>
+      <w:pPr>
+        <w:pStyle w:val="Listenabsatz"/>
+        <w:numPr>
+          <w:ilvl w:val="0"/>
+          <w:numId w:val="43"/>
+        </w:numPr>
+      </w:pPr>
+      <w:r>
+        <w:t>Schreibe eine Kurzbeschreibung</w:t>
+      </w:r>
+    </w:p>
+    <w:p>
+      <w:pPr>
+        <w:pStyle w:val="Listenabsatz"/>
+        <w:numPr>
+          <w:ilvl w:val="0"/>
+          <w:numId w:val="43"/>
+        </w:numPr>
+      </w:pPr>
+      <w:r>
+        <w:t>Importiere die notwendigen Bibliotheken</w:t>
+      </w:r>
+    </w:p>
+    <w:p>
+      <w:pPr>
+        <w:pStyle w:val="Listenabsatz"/>
+        <w:numPr>
+          <w:ilvl w:val="0"/>
+          <w:numId w:val="43"/>
+        </w:numPr>
+      </w:pPr>
+      <w:r>
+        <w:t>Schreibe eine Begrüßung mit einer Erklärung des Gebrauchs der Tasten</w:t>
+      </w:r>
+    </w:p>
+    <w:p>
+      <w:pPr>
+        <w:pStyle w:val="Listenabsatz"/>
+        <w:numPr>
+          <w:ilvl w:val="0"/>
+          <w:numId w:val="43"/>
+        </w:numPr>
+      </w:pPr>
+      <w:r>
+        <w:t xml:space="preserve">Erzeuge das Objekt </w:t>
+      </w:r>
+      <w:proofErr w:type="spellStart"/>
+      <w:r>
+        <w:t>state_machine</w:t>
+      </w:r>
+      <w:proofErr w:type="spellEnd"/>
+    </w:p>
+    <w:p>
+      <w:pPr>
+        <w:pStyle w:val="Listenabsatz"/>
+        <w:numPr>
+          <w:ilvl w:val="0"/>
+          <w:numId w:val="43"/>
+        </w:numPr>
+      </w:pPr>
+      <w:r>
+        <w:t>Vorbelegung des Zeichens von der Tastatur</w:t>
+      </w:r>
+    </w:p>
+    <w:p>
+      <w:pPr>
+        <w:pStyle w:val="Listenabsatz"/>
+        <w:numPr>
+          <w:ilvl w:val="0"/>
+          <w:numId w:val="43"/>
+        </w:numPr>
+      </w:pPr>
+      <w:r>
+        <w:t xml:space="preserve">Definiere den </w:t>
+      </w:r>
+      <w:proofErr w:type="spellStart"/>
+      <w:r>
+        <w:t>Timer</w:t>
+      </w:r>
+      <w:proofErr w:type="spellEnd"/>
+      <w:r>
+        <w:t xml:space="preserve"> für wiederholte print-Ausgabe </w:t>
+      </w:r>
+    </w:p>
+    <w:p>
+      <w:pPr>
+        <w:pStyle w:val="Listenabsatz"/>
+        <w:numPr>
+          <w:ilvl w:val="0"/>
+          <w:numId w:val="43"/>
+        </w:numPr>
+      </w:pPr>
+      <w:r>
+        <w:t>Schreibe die Funktionen mit den print-Ausgaben</w:t>
+      </w:r>
+    </w:p>
+    <w:p>
+      <w:pPr>
+        <w:pStyle w:val="Listenabsatz"/>
+        <w:numPr>
+          <w:ilvl w:val="0"/>
+          <w:numId w:val="43"/>
+        </w:numPr>
+      </w:pPr>
+      <w:r>
+        <w:t>Verwende die Funktion</w:t>
+      </w:r>
+      <w:r>
+        <w:t>en</w:t>
+      </w:r>
+      <w:r>
+        <w:t xml:space="preserve"> taste</w:t>
+      </w:r>
+      <w:r>
+        <w:t>1</w:t>
+      </w:r>
+      <w:r>
+        <w:t>_gedrueckt</w:t>
+      </w:r>
+      <w:r>
+        <w:t xml:space="preserve"> und taste2_gedrueckt</w:t>
+      </w:r>
+      <w:r>
+        <w:t xml:space="preserve"> von Ampel.py</w:t>
+      </w:r>
+    </w:p>
+    <w:p>
+      <w:pPr>
+        <w:pStyle w:val="Listenabsatz"/>
+        <w:numPr>
+          <w:ilvl w:val="0"/>
+          <w:numId w:val="43"/>
+        </w:numPr>
+      </w:pPr>
+      <w:r>
+        <w:t>Definiere die Zustände STA</w:t>
+      </w:r>
+      <w:r>
+        <w:t>TE1</w:t>
+      </w:r>
+      <w:r>
+        <w:t xml:space="preserve"> – </w:t>
+      </w:r>
+      <w:r>
+        <w:t>STATE2</w:t>
+      </w:r>
+    </w:p>
+    <w:p>
+      <w:pPr>
+        <w:pStyle w:val="Listenabsatz"/>
+        <w:numPr>
+          <w:ilvl w:val="0"/>
+          <w:numId w:val="43"/>
+        </w:numPr>
+      </w:pPr>
+      <w:r>
+        <w:t>Zustandsübergänge hinzufügen</w:t>
+      </w:r>
+    </w:p>
+    <w:p>
+      <w:pPr>
+        <w:pStyle w:val="Listenabsatz"/>
+        <w:numPr>
+          <w:ilvl w:val="0"/>
+          <w:numId w:val="43"/>
+        </w:numPr>
+      </w:pPr>
+      <w:r>
+        <w:t>Loop</w:t>
       </w:r>
     </w:p>
     <w:p>
@@ -3367,10 +3945,110 @@
       <w:r>
         <w:t xml:space="preserve"> Saugroboter hat drei Zustände: STANDBY – GERADEAUS_FAHREN – DREHEN. </w:t>
       </w:r>
-    </w:p>
-    <w:p>
-      <w:r>
-        <w:t xml:space="preserve">Die Bedingungen für die Zustandsübergänge sind: an_aus – kollision_erkannt – genug_gedreht. </w:t>
+      <w:r>
+        <w:t xml:space="preserve">In den drei Zuständen soll der Automat (Saugroboter) einmalig seinen Zustand ausgeben. Im Zustand </w:t>
+      </w:r>
+      <w:r>
+        <w:t>GERADEAUS_FAHREN</w:t>
+      </w:r>
+      <w:r>
+        <w:t xml:space="preserve"> soll der Automat zusätzlich</w:t>
+      </w:r>
+      <w:r>
+        <w:t xml:space="preserve"> wiederholt</w:t>
+      </w:r>
+      <w:r>
+        <w:t xml:space="preserve"> ausgeben</w:t>
+      </w:r>
+      <w:r>
+        <w:t xml:space="preserve"> </w:t>
+      </w:r>
+      <w:r>
+        <w:t>"</w:t>
+      </w:r>
+      <w:proofErr w:type="spellStart"/>
+      <w:r>
+        <w:t>geradeaus_fahren</w:t>
+      </w:r>
+      <w:proofErr w:type="spellEnd"/>
+      <w:r>
+        <w:t xml:space="preserve"> </w:t>
+      </w:r>
+      <w:r>
+        <w:t>aufgerufen"</w:t>
+      </w:r>
+      <w:r>
+        <w:t xml:space="preserve">. </w:t>
+      </w:r>
+    </w:p>
+    <w:p>
+      <w:r>
+        <w:t>Die Zustandsübergänge werden durch die Tasten</w:t>
+      </w:r>
+      <w:r>
+        <w:t xml:space="preserve"> a – k – g </w:t>
+      </w:r>
+      <w:r>
+        <w:t>der PC-Tastatur gesteuert.</w:t>
+      </w:r>
+    </w:p>
+    <w:p>
+      <w:r>
+        <w:t>Taste</w:t>
+      </w:r>
+      <w:r>
+        <w:t xml:space="preserve"> </w:t>
+      </w:r>
+      <w:r>
+        <w:t xml:space="preserve">a </w:t>
+      </w:r>
+      <w:r>
+        <w:t>bedeutet</w:t>
+      </w:r>
+      <w:r>
+        <w:t xml:space="preserve"> </w:t>
+      </w:r>
+      <w:proofErr w:type="spellStart"/>
+      <w:r>
+        <w:t>a</w:t>
+      </w:r>
+      <w:r>
+        <w:t>n_aus</w:t>
+      </w:r>
+      <w:proofErr w:type="spellEnd"/>
+      <w:r>
+        <w:t xml:space="preserve">, Taste k </w:t>
+      </w:r>
+      <w:r>
+        <w:t>bedeutet</w:t>
+      </w:r>
+      <w:r>
+        <w:t xml:space="preserve"> </w:t>
+      </w:r>
+      <w:proofErr w:type="spellStart"/>
+      <w:r>
+        <w:t>kollision_erkannt</w:t>
+      </w:r>
+      <w:proofErr w:type="spellEnd"/>
+      <w:r>
+        <w:t xml:space="preserve">, Taste g </w:t>
+      </w:r>
+      <w:r>
+        <w:t>bedeutet</w:t>
+      </w:r>
+      <w:r>
+        <w:t xml:space="preserve"> </w:t>
+      </w:r>
+      <w:proofErr w:type="spellStart"/>
+      <w:r>
+        <w:t>g</w:t>
+      </w:r>
+      <w:r>
+        <w:t>enug_gedreht</w:t>
+      </w:r>
+      <w:proofErr w:type="spellEnd"/>
+      <w:r>
+        <w:t>.</w:t>
       </w:r>
     </w:p>
     <w:p>
@@ -3387,7 +4065,13 @@
         </w:numPr>
       </w:pPr>
       <w:r>
-        <w:t>Welche Zustandsübergänge gibt es?</w:t>
+        <w:t>Zeichne ein Zustandsübergangsdiagramm mit den gegebenen Zuständen</w:t>
+      </w:r>
+      <w:r>
+        <w:t xml:space="preserve"> und Übergängen.</w:t>
+      </w:r>
+      <w:r>
+        <w:t xml:space="preserve"> </w:t>
       </w:r>
     </w:p>
     <w:p>
@@ -3399,61 +4083,21 @@
         </w:numPr>
       </w:pPr>
       <w:r>
-        <w:t>Welche Bedingung gehört zu welchem Zustandsübergang?</w:t>
-      </w:r>
-    </w:p>
-    <w:p>
-      <w:pPr>
-        <w:pStyle w:val="Listenabsatz"/>
-        <w:numPr>
-          <w:ilvl w:val="0"/>
-          <w:numId w:val="25"/>
-        </w:numPr>
-      </w:pPr>
-      <w:r>
-        <w:t>Zeichne ein Zustandsübergangsdiagramm mit den gegebenen Zuständen</w:t>
-      </w:r>
-      <w:r>
-        <w:t xml:space="preserve"> und Übergängen.</w:t>
-      </w:r>
-      <w:r>
-        <w:t xml:space="preserve"> </w:t>
-      </w:r>
-    </w:p>
-    <w:p>
-      <w:pPr>
-        <w:pStyle w:val="Listenabsatz"/>
-        <w:numPr>
-          <w:ilvl w:val="0"/>
-          <w:numId w:val="25"/>
-        </w:numPr>
-      </w:pPr>
-      <w:r>
-        <w:t xml:space="preserve">Schreibe ein Programm, das den Saugroboter steuert. </w:t>
-      </w:r>
-      <w:r>
-        <w:t xml:space="preserve">Die Zustandsübergänge werden durch </w:t>
-      </w:r>
-      <w:r>
-        <w:t xml:space="preserve">die </w:t>
-      </w:r>
-      <w:r>
-        <w:t xml:space="preserve">Tasten </w:t>
-      </w:r>
-      <w:r>
-        <w:t xml:space="preserve">a – k – g </w:t>
-      </w:r>
-      <w:r>
-        <w:t xml:space="preserve">der PC-Tastatur </w:t>
-      </w:r>
-      <w:r>
-        <w:t>gesteuert</w:t>
-      </w:r>
+        <w:t xml:space="preserve">Schreibe ein Programm, das den </w:t>
+      </w:r>
+      <w:r>
+        <w:t>Automaten</w:t>
+      </w:r>
+      <w:r>
+        <w:t xml:space="preserve"> steuert. Verwende die Bibliothek </w:t>
+      </w:r>
+      <w:proofErr w:type="spellStart"/>
+      <w:r>
+        <w:t>StateMachine</w:t>
+      </w:r>
+      <w:proofErr w:type="spellEnd"/>
       <w:r>
         <w:t xml:space="preserve">. </w:t>
-      </w:r>
-      <w:r>
-        <w:t xml:space="preserve">Verwende die Bibliothek StateMachine. </w:t>
       </w:r>
     </w:p>
     <w:p>
@@ -3513,8 +4157,13 @@
         </w:numPr>
       </w:pPr>
       <w:r>
-        <w:t>Erzeuge das Objekt state_machine</w:t>
-      </w:r>
+        <w:t xml:space="preserve">Erzeuge das Objekt </w:t>
+      </w:r>
+      <w:proofErr w:type="spellStart"/>
+      <w:r>
+        <w:t>state_machine</w:t>
+      </w:r>
+      <w:proofErr w:type="spellEnd"/>
     </w:p>
     <w:p>
       <w:pPr>
@@ -3527,17 +4176,6 @@
       <w:r>
         <w:t>Vorbelegung des Zeichens von der Tastatur</w:t>
       </w:r>
-      <w:r>
-        <w:t xml:space="preserve"> </w:t>
-      </w:r>
-    </w:p>
-    <w:p>
-      <w:pPr>
-        <w:ind w:left="708"/>
-      </w:pPr>
-      <w:r>
-        <w:t>5a.  Timer für periodische Ausführung</w:t>
-      </w:r>
     </w:p>
     <w:p>
       <w:pPr>
@@ -3548,31 +4186,24 @@
         </w:numPr>
       </w:pPr>
       <w:r>
-        <w:t>Schreibe die Funktionen mit den print-Ausgaben:</w:t>
-      </w:r>
-      <w:r>
-        <w:br/>
-        <w:t>- standby</w:t>
-      </w:r>
-      <w:r>
-        <w:t>()</w:t>
-      </w:r>
-      <w:r>
-        <w:br/>
-        <w:t>- geradeaus_fahren</w:t>
-      </w:r>
-      <w:r>
-        <w:t>()</w:t>
-      </w:r>
-      <w:r>
-        <w:br/>
-        <w:t>- drehen</w:t>
-      </w:r>
-      <w:r>
-        <w:t>()</w:t>
+        <w:t>Definiere den</w:t>
       </w:r>
       <w:r>
         <w:t xml:space="preserve"> </w:t>
+      </w:r>
+      <w:proofErr w:type="spellStart"/>
+      <w:r>
+        <w:t>Timer</w:t>
+      </w:r>
+      <w:proofErr w:type="spellEnd"/>
+      <w:r>
+        <w:t xml:space="preserve"> </w:t>
+      </w:r>
+      <w:r>
+        <w:t xml:space="preserve">für </w:t>
+      </w:r>
+      <w:r>
+        <w:t xml:space="preserve">wiederholte print-Ausgabe </w:t>
       </w:r>
     </w:p>
     <w:p>
@@ -3584,7 +4215,7 @@
         </w:numPr>
       </w:pPr>
       <w:r>
-        <w:t>Verwende die Funktion taste_gedrueckt(zeichen) von Ampel.py</w:t>
+        <w:t>Schreibe die Funktionen mit den print-Ausgaben</w:t>
       </w:r>
     </w:p>
     <w:p>
@@ -3596,19 +4227,73 @@
         </w:numPr>
       </w:pPr>
       <w:r>
-        <w:t>Schreibe die Funktionen zur Steuerung der Zustandsübergänge:</w:t>
+        <w:t xml:space="preserve">Verwende die Funktion </w:t>
+      </w:r>
+      <w:proofErr w:type="spellStart"/>
+      <w:r>
+        <w:t>taste_gedrueckt</w:t>
+      </w:r>
+      <w:proofErr w:type="spellEnd"/>
+      <w:r>
+        <w:t>(</w:t>
+      </w:r>
+      <w:proofErr w:type="spellStart"/>
+      <w:r>
+        <w:t>zeichen</w:t>
+      </w:r>
+      <w:proofErr w:type="spellEnd"/>
+      <w:r>
+        <w:t>) von Ampel.py</w:t>
+      </w:r>
+      <w:r>
+        <w:t xml:space="preserve"> und s</w:t>
+      </w:r>
+      <w:r>
+        <w:t>chreibe die Funktionen zur Steuerung der Zustandsübergänge:</w:t>
       </w:r>
       <w:r>
         <w:br/>
-        <w:t>- an_aus()</w:t>
+        <w:t xml:space="preserve">- </w:t>
+      </w:r>
+      <w:proofErr w:type="spellStart"/>
+      <w:r>
+        <w:t>an_</w:t>
+      </w:r>
+      <w:proofErr w:type="gramStart"/>
+      <w:r>
+        <w:t>aus</w:t>
+      </w:r>
+      <w:proofErr w:type="spellEnd"/>
+      <w:r>
+        <w:t>(</w:t>
+      </w:r>
+      <w:proofErr w:type="gramEnd"/>
+      <w:r>
+        <w:t>)</w:t>
       </w:r>
       <w:r>
         <w:br/>
-        <w:t>- kollision_erkannt()</w:t>
+        <w:t xml:space="preserve">- </w:t>
+      </w:r>
+      <w:proofErr w:type="spellStart"/>
+      <w:r>
+        <w:t>kollision_erkannt</w:t>
+      </w:r>
+      <w:proofErr w:type="spellEnd"/>
+      <w:r>
+        <w:t>()</w:t>
       </w:r>
       <w:r>
         <w:br/>
-        <w:t>- genug_gedreht()</w:t>
+        <w:t xml:space="preserve">- </w:t>
+      </w:r>
+      <w:proofErr w:type="spellStart"/>
+      <w:r>
+        <w:t>genug_gedreht</w:t>
+      </w:r>
+      <w:proofErr w:type="spellEnd"/>
+      <w:r>
+        <w:t>()</w:t>
       </w:r>
     </w:p>
     <w:p>
@@ -3744,7 +4429,15 @@
     </w:p>
     <w:p>
       <w:r>
-        <w:t xml:space="preserve">Hinweis: Der Aufruf tk.PhotoImage() muss im </w:t>
+        <w:t xml:space="preserve">Hinweis: Der Aufruf </w:t>
+      </w:r>
+      <w:proofErr w:type="spellStart"/>
+      <w:r>
+        <w:t>tk.PhotoImage</w:t>
+      </w:r>
+      <w:proofErr w:type="spellEnd"/>
+      <w:r>
+        <w:t xml:space="preserve">() muss im </w:t>
       </w:r>
       <w:r>
         <w:rPr>
@@ -3795,7 +4488,15 @@
     </w:p>
     <w:p>
       <w:r>
-        <w:t xml:space="preserve">Hinweis: Der Aufruf tk.PhotoImage() muss im </w:t>
+        <w:t xml:space="preserve">Hinweis: Der Aufruf </w:t>
+      </w:r>
+      <w:proofErr w:type="spellStart"/>
+      <w:r>
+        <w:t>tk.PhotoImage</w:t>
+      </w:r>
+      <w:proofErr w:type="spellEnd"/>
+      <w:r>
+        <w:t xml:space="preserve">() muss im </w:t>
       </w:r>
       <w:r>
         <w:rPr>
@@ -3843,8 +4544,13 @@
           <w:numId w:val="9"/>
         </w:numPr>
       </w:pPr>
-      <w:r>
-        <w:t>das erste Smiley in der oberen linken Ecke</w:t>
+      <w:proofErr w:type="gramStart"/>
+      <w:r>
+        <w:t>das erste Smiley</w:t>
+      </w:r>
+      <w:proofErr w:type="gramEnd"/>
+      <w:r>
+        <w:t xml:space="preserve"> in der oberen linken Ecke</w:t>
       </w:r>
     </w:p>
     <w:p>
@@ -3867,8 +4573,13 @@
           <w:numId w:val="9"/>
         </w:numPr>
       </w:pPr>
-      <w:r>
-        <w:t>das dritte Smiley in der unteren rechten Ecke</w:t>
+      <w:proofErr w:type="gramStart"/>
+      <w:r>
+        <w:t>das dritte Smiley</w:t>
+      </w:r>
+      <w:proofErr w:type="gramEnd"/>
+      <w:r>
+        <w:t xml:space="preserve"> in der unteren rechten Ecke</w:t>
       </w:r>
     </w:p>
     <w:p>
@@ -3970,7 +4681,15 @@
         </w:numPr>
       </w:pPr>
       <w:r>
-        <w:t xml:space="preserve">Binde die Betätigung einer Computertaste an das Fenster. Wenn eine Taste betätigt wird, soll die Funktion onKeyPress aufgerufen werden. </w:t>
+        <w:t xml:space="preserve">Binde die Betätigung einer Computertaste an das Fenster. Wenn eine Taste betätigt wird, soll die Funktion </w:t>
+      </w:r>
+      <w:proofErr w:type="spellStart"/>
+      <w:r>
+        <w:t>onKeyPress</w:t>
+      </w:r>
+      <w:proofErr w:type="spellEnd"/>
+      <w:r>
+        <w:t xml:space="preserve"> aufgerufen werden. </w:t>
       </w:r>
     </w:p>
     <w:p>
@@ -4006,7 +4725,23 @@
         </w:numPr>
       </w:pPr>
       <w:r>
-        <w:t xml:space="preserve">Schreibe die Funktion rate_zahl() zur Berechnung der geratenen Zahl. </w:t>
+        <w:t xml:space="preserve">Schreibe die Funktion </w:t>
+      </w:r>
+      <w:proofErr w:type="spellStart"/>
+      <w:r>
+        <w:t>rate_</w:t>
+      </w:r>
+      <w:proofErr w:type="gramStart"/>
+      <w:r>
+        <w:t>zahl</w:t>
+      </w:r>
+      <w:proofErr w:type="spellEnd"/>
+      <w:r>
+        <w:t>(</w:t>
+      </w:r>
+      <w:proofErr w:type="gramEnd"/>
+      <w:r>
+        <w:t xml:space="preserve">) zur Berechnung der geratenen Zahl. </w:t>
       </w:r>
     </w:p>
     <w:p>
@@ -4018,7 +4753,23 @@
         </w:numPr>
       </w:pPr>
       <w:r>
-        <w:t xml:space="preserve">Schreibe die Funktion onKeyPress. Die Funktion soll auf die Tasten ↓ ↑ =  q  reagieren. Arbeite mit den globalen Variablen. </w:t>
+        <w:t xml:space="preserve">Schreibe die Funktion </w:t>
+      </w:r>
+      <w:proofErr w:type="spellStart"/>
+      <w:r>
+        <w:t>onKeyPress</w:t>
+      </w:r>
+      <w:proofErr w:type="spellEnd"/>
+      <w:r>
+        <w:t xml:space="preserve">. Die Funktion soll auf die Tasten ↓ ↑ </w:t>
+      </w:r>
+      <w:proofErr w:type="gramStart"/>
+      <w:r>
+        <w:t>=  q</w:t>
+      </w:r>
+      <w:proofErr w:type="gramEnd"/>
+      <w:r>
+        <w:t xml:space="preserve">  reagieren. Arbeite mit den globalen Variablen. </w:t>
       </w:r>
     </w:p>
     <w:p>
@@ -4078,7 +4829,23 @@
         </w:numPr>
       </w:pPr>
       <w:r>
-        <w:t xml:space="preserve">Schreibe die Funktion zeige_Kommentar(). Die Funktion gibt die Anzahl der Versuche aus, die der Computer benötigt hat. </w:t>
+        <w:t xml:space="preserve">Schreibe die Funktion </w:t>
+      </w:r>
+      <w:proofErr w:type="spellStart"/>
+      <w:r>
+        <w:t>zeige_</w:t>
+      </w:r>
+      <w:proofErr w:type="gramStart"/>
+      <w:r>
+        <w:t>Kommentar</w:t>
+      </w:r>
+      <w:proofErr w:type="spellEnd"/>
+      <w:r>
+        <w:t>(</w:t>
+      </w:r>
+      <w:proofErr w:type="gramEnd"/>
+      <w:r>
+        <w:t xml:space="preserve">). Die Funktion gibt die Anzahl der Versuche aus, die der Computer benötigt hat. </w:t>
       </w:r>
     </w:p>
     <w:p/>
@@ -4285,7 +5052,20 @@
       </w:r>
       <w:r>
         <w:br/>
-        <w:t xml:space="preserve">Hinweis: Verwende die Methode numinput(). </w:t>
+        <w:t xml:space="preserve">Hinweis: Verwende die Methode </w:t>
+      </w:r>
+      <w:proofErr w:type="spellStart"/>
+      <w:proofErr w:type="gramStart"/>
+      <w:r>
+        <w:t>numinput</w:t>
+      </w:r>
+      <w:proofErr w:type="spellEnd"/>
+      <w:r>
+        <w:t>(</w:t>
+      </w:r>
+      <w:proofErr w:type="gramEnd"/>
+      <w:r>
+        <w:t xml:space="preserve">). </w:t>
       </w:r>
     </w:p>
     <w:p>
@@ -4303,7 +5083,15 @@
         <w:t xml:space="preserve">: </w:t>
       </w:r>
       <w:r>
-        <w:t xml:space="preserve">Schreibe die Funktion vieleck. </w:t>
+        <w:t xml:space="preserve">Schreibe die Funktion </w:t>
+      </w:r>
+      <w:proofErr w:type="spellStart"/>
+      <w:r>
+        <w:t>vieleck</w:t>
+      </w:r>
+      <w:proofErr w:type="spellEnd"/>
+      <w:r>
+        <w:t xml:space="preserve">. </w:t>
       </w:r>
       <w:r>
         <w:t>Eingabewert ist</w:t>
@@ -4324,7 +5112,15 @@
         <w:t xml:space="preserve">Hauptprogramm: </w:t>
       </w:r>
       <w:r>
-        <w:t xml:space="preserve">Rufe die Funktion vieleck auf. </w:t>
+        <w:t xml:space="preserve">Rufe die Funktion </w:t>
+      </w:r>
+      <w:proofErr w:type="spellStart"/>
+      <w:r>
+        <w:t>vieleck</w:t>
+      </w:r>
+      <w:proofErr w:type="spellEnd"/>
+      <w:r>
+        <w:t xml:space="preserve"> auf. </w:t>
       </w:r>
     </w:p>
     <w:p>
@@ -4506,7 +5302,15 @@
     </w:p>
     <w:p>
       <w:r>
-        <w:t xml:space="preserve">Das Programm move_player.py bewegt ein Raumschiff vor dem Hintergrund "liquid pygame". </w:t>
+        <w:t xml:space="preserve">Das Programm move_player.py bewegt ein Raumschiff vor dem Hintergrund "liquid </w:t>
+      </w:r>
+      <w:proofErr w:type="spellStart"/>
+      <w:r>
+        <w:t>pygame</w:t>
+      </w:r>
+      <w:proofErr w:type="spellEnd"/>
+      <w:r>
+        <w:t xml:space="preserve">". </w:t>
       </w:r>
     </w:p>
     <w:p>
@@ -4523,7 +5327,15 @@
         </w:numPr>
       </w:pPr>
       <w:r>
-        <w:t>Bewege eine Biene vor dem Hintergrund "bluete"</w:t>
+        <w:t>Bewege eine Biene vor dem Hintergrund "</w:t>
+      </w:r>
+      <w:proofErr w:type="spellStart"/>
+      <w:r>
+        <w:t>bluete</w:t>
+      </w:r>
+      <w:proofErr w:type="spellEnd"/>
+      <w:r>
+        <w:t>"</w:t>
       </w:r>
       <w:r>
         <w:t xml:space="preserve">. Was muss im Programm geändert werden, damit </w:t>
@@ -4544,7 +5356,15 @@
         </w:numPr>
       </w:pPr>
       <w:r>
-        <w:t>Bewege einen Dinosaurier vor dem Hintergrund "fluss"</w:t>
+        <w:t>Bewege einen Dinosaurier vor dem Hintergrund "</w:t>
+      </w:r>
+      <w:proofErr w:type="spellStart"/>
+      <w:r>
+        <w:t>fluss</w:t>
+      </w:r>
+      <w:proofErr w:type="spellEnd"/>
+      <w:r>
+        <w:t>"</w:t>
       </w:r>
       <w:r>
         <w:t xml:space="preserve">. Was muss im Programm geändert werden, damit der </w:t>
@@ -4654,13 +5474,87 @@
       <w:r>
         <w:br/>
       </w:r>
+      <w:proofErr w:type="spellStart"/>
       <w:r>
         <w:rPr>
           <w:rFonts w:ascii="Courier New" w:hAnsi="Courier New" w:cs="Courier New"/>
           <w:sz w:val="20"/>
           <w:szCs w:val="20"/>
         </w:rPr>
-        <w:t>rng = np.random.default_rng(seed)  # seed ist eine beliebige Zahl</w:t>
+        <w:t>rng</w:t>
+      </w:r>
+      <w:proofErr w:type="spellEnd"/>
+      <w:r>
+        <w:rPr>
+          <w:rFonts w:ascii="Courier New" w:hAnsi="Courier New" w:cs="Courier New"/>
+          <w:sz w:val="20"/>
+          <w:szCs w:val="20"/>
+        </w:rPr>
+        <w:t xml:space="preserve"> = </w:t>
+      </w:r>
+      <w:proofErr w:type="spellStart"/>
+      <w:proofErr w:type="gramStart"/>
+      <w:r>
+        <w:rPr>
+          <w:rFonts w:ascii="Courier New" w:hAnsi="Courier New" w:cs="Courier New"/>
+          <w:sz w:val="20"/>
+          <w:szCs w:val="20"/>
+        </w:rPr>
+        <w:t>np.random</w:t>
+      </w:r>
+      <w:proofErr w:type="gramEnd"/>
+      <w:r>
+        <w:rPr>
+          <w:rFonts w:ascii="Courier New" w:hAnsi="Courier New" w:cs="Courier New"/>
+          <w:sz w:val="20"/>
+          <w:szCs w:val="20"/>
+        </w:rPr>
+        <w:t>.default_rng</w:t>
+      </w:r>
+      <w:proofErr w:type="spellEnd"/>
+      <w:r>
+        <w:rPr>
+          <w:rFonts w:ascii="Courier New" w:hAnsi="Courier New" w:cs="Courier New"/>
+          <w:sz w:val="20"/>
+          <w:szCs w:val="20"/>
+        </w:rPr>
+        <w:t>(</w:t>
+      </w:r>
+      <w:proofErr w:type="spellStart"/>
+      <w:r>
+        <w:rPr>
+          <w:rFonts w:ascii="Courier New" w:hAnsi="Courier New" w:cs="Courier New"/>
+          <w:sz w:val="20"/>
+          <w:szCs w:val="20"/>
+        </w:rPr>
+        <w:t>seed</w:t>
+      </w:r>
+      <w:proofErr w:type="spellEnd"/>
+      <w:r>
+        <w:rPr>
+          <w:rFonts w:ascii="Courier New" w:hAnsi="Courier New" w:cs="Courier New"/>
+          <w:sz w:val="20"/>
+          <w:szCs w:val="20"/>
+        </w:rPr>
+        <w:t xml:space="preserve">)  # </w:t>
+      </w:r>
+      <w:proofErr w:type="spellStart"/>
+      <w:r>
+        <w:rPr>
+          <w:rFonts w:ascii="Courier New" w:hAnsi="Courier New" w:cs="Courier New"/>
+          <w:sz w:val="20"/>
+          <w:szCs w:val="20"/>
+        </w:rPr>
+        <w:t>seed</w:t>
+      </w:r>
+      <w:proofErr w:type="spellEnd"/>
+      <w:r>
+        <w:rPr>
+          <w:rFonts w:ascii="Courier New" w:hAnsi="Courier New" w:cs="Courier New"/>
+          <w:sz w:val="20"/>
+          <w:szCs w:val="20"/>
+        </w:rPr>
+        <w:t xml:space="preserve"> ist eine beliebige Zahl</w:t>
       </w:r>
       <w:r>
         <w:rPr>
@@ -4669,8 +5563,26 @@
           <w:szCs w:val="20"/>
         </w:rPr>
         <w:br/>
-        <w:t>rng.shuffle(</w:t>
-      </w:r>
+      </w:r>
+      <w:proofErr w:type="spellStart"/>
+      <w:r>
+        <w:rPr>
+          <w:rFonts w:ascii="Courier New" w:hAnsi="Courier New" w:cs="Courier New"/>
+          <w:sz w:val="20"/>
+          <w:szCs w:val="20"/>
+        </w:rPr>
+        <w:t>rng.shuffle</w:t>
+      </w:r>
+      <w:proofErr w:type="spellEnd"/>
+      <w:r>
+        <w:rPr>
+          <w:rFonts w:ascii="Courier New" w:hAnsi="Courier New" w:cs="Courier New"/>
+          <w:sz w:val="20"/>
+          <w:szCs w:val="20"/>
+        </w:rPr>
+        <w:t>(</w:t>
+      </w:r>
+      <w:proofErr w:type="spellStart"/>
       <w:r>
         <w:rPr>
           <w:rFonts w:ascii="Courier New" w:hAnsi="Courier New" w:cs="Courier New"/>
@@ -4679,6 +5591,7 @@
         </w:rPr>
         <w:t>array</w:t>
       </w:r>
+      <w:proofErr w:type="spellEnd"/>
       <w:r>
         <w:rPr>
           <w:rFonts w:ascii="Courier New" w:hAnsi="Courier New" w:cs="Courier New"/>
@@ -4693,8 +5606,36 @@
           <w:sz w:val="20"/>
           <w:szCs w:val="20"/>
         </w:rPr>
-        <w:t xml:space="preserve">                 # array ist feature oder labels</w:t>
-      </w:r>
+        <w:t xml:space="preserve">                 # </w:t>
+      </w:r>
+      <w:proofErr w:type="spellStart"/>
+      <w:r>
+        <w:rPr>
+          <w:rFonts w:ascii="Courier New" w:hAnsi="Courier New" w:cs="Courier New"/>
+          <w:sz w:val="20"/>
+          <w:szCs w:val="20"/>
+        </w:rPr>
+        <w:t>array</w:t>
+      </w:r>
+      <w:proofErr w:type="spellEnd"/>
+      <w:r>
+        <w:rPr>
+          <w:rFonts w:ascii="Courier New" w:hAnsi="Courier New" w:cs="Courier New"/>
+          <w:sz w:val="20"/>
+          <w:szCs w:val="20"/>
+        </w:rPr>
+        <w:t xml:space="preserve"> ist feature oder </w:t>
+      </w:r>
+      <w:proofErr w:type="spellStart"/>
+      <w:r>
+        <w:rPr>
+          <w:rFonts w:ascii="Courier New" w:hAnsi="Courier New" w:cs="Courier New"/>
+          <w:sz w:val="20"/>
+          <w:szCs w:val="20"/>
+        </w:rPr>
+        <w:t>labels</w:t>
+      </w:r>
+      <w:proofErr w:type="spellEnd"/>
       <w:r>
         <w:rPr>
           <w:rFonts w:ascii="Courier New" w:hAnsi="Courier New" w:cs="Courier New"/>
@@ -4851,7 +5792,15 @@
               <w:t>1</w:t>
             </w:r>
             <w:r>
-              <w:t xml:space="preserve">: test_size=0.4 </w:t>
+              <w:t xml:space="preserve">: </w:t>
+            </w:r>
+            <w:proofErr w:type="spellStart"/>
+            <w:r>
+              <w:t>test_size</w:t>
+            </w:r>
+            <w:proofErr w:type="spellEnd"/>
+            <w:r>
+              <w:t xml:space="preserve">=0.4 </w:t>
             </w:r>
             <w:r>
               <w:t xml:space="preserve">   </w:t>
@@ -4963,7 +5912,28 @@
               <w:t>4</w:t>
             </w:r>
             <w:r>
-              <w:t>: clf = DecisionTreeClassifier()</w:t>
+              <w:t xml:space="preserve">: </w:t>
+            </w:r>
+            <w:proofErr w:type="spellStart"/>
+            <w:r>
+              <w:t>clf</w:t>
+            </w:r>
+            <w:proofErr w:type="spellEnd"/>
+            <w:r>
+              <w:t xml:space="preserve"> = </w:t>
+            </w:r>
+            <w:proofErr w:type="spellStart"/>
+            <w:proofErr w:type="gramStart"/>
+            <w:r>
+              <w:t>DecisionTreeClassifier</w:t>
+            </w:r>
+            <w:proofErr w:type="spellEnd"/>
+            <w:r>
+              <w:t>(</w:t>
+            </w:r>
+            <w:proofErr w:type="gramEnd"/>
+            <w:r>
+              <w:t>)</w:t>
             </w:r>
           </w:p>
         </w:tc>
@@ -5159,7 +6129,7 @@
       <w:rPr>
         <w:noProof/>
       </w:rPr>
-      <w:t>11.12.2024</w:t>
+      <w:t>03.01.2025</w:t>
     </w:r>
     <w:r>
       <w:fldChar w:fldCharType="end"/>
@@ -6640,6 +7610,92 @@
     </w:lvl>
   </w:abstractNum>
   <w:abstractNum w:abstractNumId="16" w15:restartNumberingAfterBreak="0">
+    <w:nsid w:val="3786573A"/>
+    <w:multiLevelType w:val="hybridMultilevel"/>
+    <w:tmpl w:val="A69C3D6C"/>
+    <w:lvl w:ilvl="0" w:tplc="04070017">
+      <w:start w:val="1"/>
+      <w:numFmt w:val="lowerLetter"/>
+      <w:lvlText w:val="%1)"/>
+      <w:lvlJc w:val="left"/>
+      <w:pPr>
+        <w:ind w:left="720" w:hanging="360"/>
+      </w:pPr>
+    </w:lvl>
+    <w:lvl w:ilvl="1" w:tplc="04070019" w:tentative="1">
+      <w:start w:val="1"/>
+      <w:numFmt w:val="lowerLetter"/>
+      <w:lvlText w:val="%2."/>
+      <w:lvlJc w:val="left"/>
+      <w:pPr>
+        <w:ind w:left="1440" w:hanging="360"/>
+      </w:pPr>
+    </w:lvl>
+    <w:lvl w:ilvl="2" w:tplc="0407001B" w:tentative="1">
+      <w:start w:val="1"/>
+      <w:numFmt w:val="lowerRoman"/>
+      <w:lvlText w:val="%3."/>
+      <w:lvlJc w:val="right"/>
+      <w:pPr>
+        <w:ind w:left="2160" w:hanging="180"/>
+      </w:pPr>
+    </w:lvl>
+    <w:lvl w:ilvl="3" w:tplc="0407000F" w:tentative="1">
+      <w:start w:val="1"/>
+      <w:numFmt w:val="decimal"/>
+      <w:lvlText w:val="%4."/>
+      <w:lvlJc w:val="left"/>
+      <w:pPr>
+        <w:ind w:left="2880" w:hanging="360"/>
+      </w:pPr>
+    </w:lvl>
+    <w:lvl w:ilvl="4" w:tplc="04070019" w:tentative="1">
+      <w:start w:val="1"/>
+      <w:numFmt w:val="lowerLetter"/>
+      <w:lvlText w:val="%5."/>
+      <w:lvlJc w:val="left"/>
+      <w:pPr>
+        <w:ind w:left="3600" w:hanging="360"/>
+      </w:pPr>
+    </w:lvl>
+    <w:lvl w:ilvl="5" w:tplc="0407001B" w:tentative="1">
+      <w:start w:val="1"/>
+      <w:numFmt w:val="lowerRoman"/>
+      <w:lvlText w:val="%6."/>
+      <w:lvlJc w:val="right"/>
+      <w:pPr>
+        <w:ind w:left="4320" w:hanging="180"/>
+      </w:pPr>
+    </w:lvl>
+    <w:lvl w:ilvl="6" w:tplc="0407000F" w:tentative="1">
+      <w:start w:val="1"/>
+      <w:numFmt w:val="decimal"/>
+      <w:lvlText w:val="%7."/>
+      <w:lvlJc w:val="left"/>
+      <w:pPr>
+        <w:ind w:left="5040" w:hanging="360"/>
+      </w:pPr>
+    </w:lvl>
+    <w:lvl w:ilvl="7" w:tplc="04070019" w:tentative="1">
+      <w:start w:val="1"/>
+      <w:numFmt w:val="lowerLetter"/>
+      <w:lvlText w:val="%8."/>
+      <w:lvlJc w:val="left"/>
+      <w:pPr>
+        <w:ind w:left="5760" w:hanging="360"/>
+      </w:pPr>
+    </w:lvl>
+    <w:lvl w:ilvl="8" w:tplc="0407001B" w:tentative="1">
+      <w:start w:val="1"/>
+      <w:numFmt w:val="lowerRoman"/>
+      <w:lvlText w:val="%9."/>
+      <w:lvlJc w:val="right"/>
+      <w:pPr>
+        <w:ind w:left="6480" w:hanging="180"/>
+      </w:pPr>
+    </w:lvl>
+  </w:abstractNum>
+  <w:abstractNum w:abstractNumId="17" w15:restartNumberingAfterBreak="0">
     <w:nsid w:val="37D05D2E"/>
     <w:multiLevelType w:val="hybridMultilevel"/>
     <w:tmpl w:val="0958C80A"/>
@@ -6725,7 +7781,7 @@
       </w:pPr>
     </w:lvl>
   </w:abstractNum>
-  <w:abstractNum w:abstractNumId="17" w15:restartNumberingAfterBreak="0">
+  <w:abstractNum w:abstractNumId="18" w15:restartNumberingAfterBreak="0">
     <w:nsid w:val="3DAA5E3D"/>
     <w:multiLevelType w:val="hybridMultilevel"/>
     <w:tmpl w:val="81A4ED9C"/>
@@ -6811,7 +7867,7 @@
       </w:pPr>
     </w:lvl>
   </w:abstractNum>
-  <w:abstractNum w:abstractNumId="18" w15:restartNumberingAfterBreak="0">
+  <w:abstractNum w:abstractNumId="19" w15:restartNumberingAfterBreak="0">
     <w:nsid w:val="42406248"/>
     <w:multiLevelType w:val="hybridMultilevel"/>
     <w:tmpl w:val="738E7A44"/>
@@ -6924,7 +7980,7 @@
       </w:rPr>
     </w:lvl>
   </w:abstractNum>
-  <w:abstractNum w:abstractNumId="19" w15:restartNumberingAfterBreak="0">
+  <w:abstractNum w:abstractNumId="20" w15:restartNumberingAfterBreak="0">
     <w:nsid w:val="428C410D"/>
     <w:multiLevelType w:val="hybridMultilevel"/>
     <w:tmpl w:val="C51C7646"/>
@@ -7013,7 +8069,7 @@
       </w:pPr>
     </w:lvl>
   </w:abstractNum>
-  <w:abstractNum w:abstractNumId="20" w15:restartNumberingAfterBreak="0">
+  <w:abstractNum w:abstractNumId="21" w15:restartNumberingAfterBreak="0">
     <w:nsid w:val="440534BE"/>
     <w:multiLevelType w:val="hybridMultilevel"/>
     <w:tmpl w:val="ABC66A6C"/>
@@ -7126,7 +8182,7 @@
       </w:rPr>
     </w:lvl>
   </w:abstractNum>
-  <w:abstractNum w:abstractNumId="21" w15:restartNumberingAfterBreak="0">
+  <w:abstractNum w:abstractNumId="22" w15:restartNumberingAfterBreak="0">
     <w:nsid w:val="4C326454"/>
     <w:multiLevelType w:val="hybridMultilevel"/>
     <w:tmpl w:val="81B4797C"/>
@@ -7212,7 +8268,7 @@
       </w:pPr>
     </w:lvl>
   </w:abstractNum>
-  <w:abstractNum w:abstractNumId="22" w15:restartNumberingAfterBreak="0">
+  <w:abstractNum w:abstractNumId="23" w15:restartNumberingAfterBreak="0">
     <w:nsid w:val="4CE115B2"/>
     <w:multiLevelType w:val="hybridMultilevel"/>
     <w:tmpl w:val="123E26BE"/>
@@ -7298,7 +8354,96 @@
       </w:pPr>
     </w:lvl>
   </w:abstractNum>
-  <w:abstractNum w:abstractNumId="23" w15:restartNumberingAfterBreak="0">
+  <w:abstractNum w:abstractNumId="24" w15:restartNumberingAfterBreak="0">
+    <w:nsid w:val="4D684F5C"/>
+    <w:multiLevelType w:val="hybridMultilevel"/>
+    <w:tmpl w:val="79645D58"/>
+    <w:lvl w:ilvl="0" w:tplc="0407000F">
+      <w:start w:val="1"/>
+      <w:numFmt w:val="decimal"/>
+      <w:lvlText w:val="%1."/>
+      <w:lvlJc w:val="left"/>
+      <w:pPr>
+        <w:ind w:left="1068" w:hanging="360"/>
+      </w:pPr>
+      <w:rPr>
+        <w:rFonts w:hint="default"/>
+      </w:rPr>
+    </w:lvl>
+    <w:lvl w:ilvl="1" w:tplc="FFFFFFFF">
+      <w:start w:val="1"/>
+      <w:numFmt w:val="lowerLetter"/>
+      <w:lvlText w:val="%2."/>
+      <w:lvlJc w:val="left"/>
+      <w:pPr>
+        <w:ind w:left="1788" w:hanging="360"/>
+      </w:pPr>
+    </w:lvl>
+    <w:lvl w:ilvl="2" w:tplc="FFFFFFFF" w:tentative="1">
+      <w:start w:val="1"/>
+      <w:numFmt w:val="lowerRoman"/>
+      <w:lvlText w:val="%3."/>
+      <w:lvlJc w:val="right"/>
+      <w:pPr>
+        <w:ind w:left="2508" w:hanging="180"/>
+      </w:pPr>
+    </w:lvl>
+    <w:lvl w:ilvl="3" w:tplc="FFFFFFFF" w:tentative="1">
+      <w:start w:val="1"/>
+      <w:numFmt w:val="decimal"/>
+      <w:lvlText w:val="%4."/>
+      <w:lvlJc w:val="left"/>
+      <w:pPr>
+        <w:ind w:left="3228" w:hanging="360"/>
+      </w:pPr>
+    </w:lvl>
+    <w:lvl w:ilvl="4" w:tplc="FFFFFFFF" w:tentative="1">
+      <w:start w:val="1"/>
+      <w:numFmt w:val="lowerLetter"/>
+      <w:lvlText w:val="%5."/>
+      <w:lvlJc w:val="left"/>
+      <w:pPr>
+        <w:ind w:left="3948" w:hanging="360"/>
+      </w:pPr>
+    </w:lvl>
+    <w:lvl w:ilvl="5" w:tplc="FFFFFFFF" w:tentative="1">
+      <w:start w:val="1"/>
+      <w:numFmt w:val="lowerRoman"/>
+      <w:lvlText w:val="%6."/>
+      <w:lvlJc w:val="right"/>
+      <w:pPr>
+        <w:ind w:left="4668" w:hanging="180"/>
+      </w:pPr>
+    </w:lvl>
+    <w:lvl w:ilvl="6" w:tplc="FFFFFFFF" w:tentative="1">
+      <w:start w:val="1"/>
+      <w:numFmt w:val="decimal"/>
+      <w:lvlText w:val="%7."/>
+      <w:lvlJc w:val="left"/>
+      <w:pPr>
+        <w:ind w:left="5388" w:hanging="360"/>
+      </w:pPr>
+    </w:lvl>
+    <w:lvl w:ilvl="7" w:tplc="FFFFFFFF" w:tentative="1">
+      <w:start w:val="1"/>
+      <w:numFmt w:val="lowerLetter"/>
+      <w:lvlText w:val="%8."/>
+      <w:lvlJc w:val="left"/>
+      <w:pPr>
+        <w:ind w:left="6108" w:hanging="360"/>
+      </w:pPr>
+    </w:lvl>
+    <w:lvl w:ilvl="8" w:tplc="FFFFFFFF" w:tentative="1">
+      <w:start w:val="1"/>
+      <w:numFmt w:val="lowerRoman"/>
+      <w:lvlText w:val="%9."/>
+      <w:lvlJc w:val="right"/>
+      <w:pPr>
+        <w:ind w:left="6828" w:hanging="180"/>
+      </w:pPr>
+    </w:lvl>
+  </w:abstractNum>
+  <w:abstractNum w:abstractNumId="25" w15:restartNumberingAfterBreak="0">
     <w:nsid w:val="4DDC34B3"/>
     <w:multiLevelType w:val="hybridMultilevel"/>
     <w:tmpl w:val="E28A8006"/>
@@ -7384,7 +8529,7 @@
       </w:pPr>
     </w:lvl>
   </w:abstractNum>
-  <w:abstractNum w:abstractNumId="24" w15:restartNumberingAfterBreak="0">
+  <w:abstractNum w:abstractNumId="26" w15:restartNumberingAfterBreak="0">
     <w:nsid w:val="50811A65"/>
     <w:multiLevelType w:val="hybridMultilevel"/>
     <w:tmpl w:val="90CA205E"/>
@@ -7476,7 +8621,7 @@
       </w:pPr>
     </w:lvl>
   </w:abstractNum>
-  <w:abstractNum w:abstractNumId="25" w15:restartNumberingAfterBreak="0">
+  <w:abstractNum w:abstractNumId="27" w15:restartNumberingAfterBreak="0">
     <w:nsid w:val="5084295A"/>
     <w:multiLevelType w:val="hybridMultilevel"/>
     <w:tmpl w:val="3EC8C91A"/>
@@ -7565,7 +8710,96 @@
       </w:pPr>
     </w:lvl>
   </w:abstractNum>
-  <w:abstractNum w:abstractNumId="26" w15:restartNumberingAfterBreak="0">
+  <w:abstractNum w:abstractNumId="28" w15:restartNumberingAfterBreak="0">
+    <w:nsid w:val="512D7A0B"/>
+    <w:multiLevelType w:val="hybridMultilevel"/>
+    <w:tmpl w:val="B914B846"/>
+    <w:lvl w:ilvl="0" w:tplc="7D9EA8AE">
+      <w:start w:val="1"/>
+      <w:numFmt w:val="decimal"/>
+      <w:lvlText w:val="%1.-"/>
+      <w:lvlJc w:val="left"/>
+      <w:pPr>
+        <w:ind w:left="1068" w:hanging="360"/>
+      </w:pPr>
+      <w:rPr>
+        <w:rFonts w:hint="default"/>
+      </w:rPr>
+    </w:lvl>
+    <w:lvl w:ilvl="1" w:tplc="FFFFFFFF">
+      <w:start w:val="1"/>
+      <w:numFmt w:val="lowerLetter"/>
+      <w:lvlText w:val="%2."/>
+      <w:lvlJc w:val="left"/>
+      <w:pPr>
+        <w:ind w:left="1788" w:hanging="360"/>
+      </w:pPr>
+    </w:lvl>
+    <w:lvl w:ilvl="2" w:tplc="FFFFFFFF" w:tentative="1">
+      <w:start w:val="1"/>
+      <w:numFmt w:val="lowerRoman"/>
+      <w:lvlText w:val="%3."/>
+      <w:lvlJc w:val="right"/>
+      <w:pPr>
+        <w:ind w:left="2508" w:hanging="180"/>
+      </w:pPr>
+    </w:lvl>
+    <w:lvl w:ilvl="3" w:tplc="FFFFFFFF" w:tentative="1">
+      <w:start w:val="1"/>
+      <w:numFmt w:val="decimal"/>
+      <w:lvlText w:val="%4."/>
+      <w:lvlJc w:val="left"/>
+      <w:pPr>
+        <w:ind w:left="3228" w:hanging="360"/>
+      </w:pPr>
+    </w:lvl>
+    <w:lvl w:ilvl="4" w:tplc="FFFFFFFF" w:tentative="1">
+      <w:start w:val="1"/>
+      <w:numFmt w:val="lowerLetter"/>
+      <w:lvlText w:val="%5."/>
+      <w:lvlJc w:val="left"/>
+      <w:pPr>
+        <w:ind w:left="3948" w:hanging="360"/>
+      </w:pPr>
+    </w:lvl>
+    <w:lvl w:ilvl="5" w:tplc="FFFFFFFF" w:tentative="1">
+      <w:start w:val="1"/>
+      <w:numFmt w:val="lowerRoman"/>
+      <w:lvlText w:val="%6."/>
+      <w:lvlJc w:val="right"/>
+      <w:pPr>
+        <w:ind w:left="4668" w:hanging="180"/>
+      </w:pPr>
+    </w:lvl>
+    <w:lvl w:ilvl="6" w:tplc="FFFFFFFF" w:tentative="1">
+      <w:start w:val="1"/>
+      <w:numFmt w:val="decimal"/>
+      <w:lvlText w:val="%7."/>
+      <w:lvlJc w:val="left"/>
+      <w:pPr>
+        <w:ind w:left="5388" w:hanging="360"/>
+      </w:pPr>
+    </w:lvl>
+    <w:lvl w:ilvl="7" w:tplc="FFFFFFFF" w:tentative="1">
+      <w:start w:val="1"/>
+      <w:numFmt w:val="lowerLetter"/>
+      <w:lvlText w:val="%8."/>
+      <w:lvlJc w:val="left"/>
+      <w:pPr>
+        <w:ind w:left="6108" w:hanging="360"/>
+      </w:pPr>
+    </w:lvl>
+    <w:lvl w:ilvl="8" w:tplc="FFFFFFFF" w:tentative="1">
+      <w:start w:val="1"/>
+      <w:numFmt w:val="lowerRoman"/>
+      <w:lvlText w:val="%9."/>
+      <w:lvlJc w:val="right"/>
+      <w:pPr>
+        <w:ind w:left="6828" w:hanging="180"/>
+      </w:pPr>
+    </w:lvl>
+  </w:abstractNum>
+  <w:abstractNum w:abstractNumId="29" w15:restartNumberingAfterBreak="0">
     <w:nsid w:val="54756539"/>
     <w:multiLevelType w:val="hybridMultilevel"/>
     <w:tmpl w:val="EA348622"/>
@@ -7654,7 +8888,7 @@
       </w:pPr>
     </w:lvl>
   </w:abstractNum>
-  <w:abstractNum w:abstractNumId="27" w15:restartNumberingAfterBreak="0">
+  <w:abstractNum w:abstractNumId="30" w15:restartNumberingAfterBreak="0">
     <w:nsid w:val="55321DAD"/>
     <w:multiLevelType w:val="hybridMultilevel"/>
     <w:tmpl w:val="FA80929C"/>
@@ -7743,7 +8977,7 @@
       </w:pPr>
     </w:lvl>
   </w:abstractNum>
-  <w:abstractNum w:abstractNumId="28" w15:restartNumberingAfterBreak="0">
+  <w:abstractNum w:abstractNumId="31" w15:restartNumberingAfterBreak="0">
     <w:nsid w:val="56745C3B"/>
     <w:multiLevelType w:val="hybridMultilevel"/>
     <w:tmpl w:val="405C649E"/>
@@ -7856,7 +9090,7 @@
       </w:rPr>
     </w:lvl>
   </w:abstractNum>
-  <w:abstractNum w:abstractNumId="29" w15:restartNumberingAfterBreak="0">
+  <w:abstractNum w:abstractNumId="32" w15:restartNumberingAfterBreak="0">
     <w:nsid w:val="5F312C09"/>
     <w:multiLevelType w:val="hybridMultilevel"/>
     <w:tmpl w:val="2A44FC40"/>
@@ -7942,7 +9176,7 @@
       </w:pPr>
     </w:lvl>
   </w:abstractNum>
-  <w:abstractNum w:abstractNumId="30" w15:restartNumberingAfterBreak="0">
+  <w:abstractNum w:abstractNumId="33" w15:restartNumberingAfterBreak="0">
     <w:nsid w:val="644916A0"/>
     <w:multiLevelType w:val="hybridMultilevel"/>
     <w:tmpl w:val="3C981D2C"/>
@@ -8028,7 +9262,7 @@
       </w:pPr>
     </w:lvl>
   </w:abstractNum>
-  <w:abstractNum w:abstractNumId="31" w15:restartNumberingAfterBreak="0">
+  <w:abstractNum w:abstractNumId="34" w15:restartNumberingAfterBreak="0">
     <w:nsid w:val="65E30AFC"/>
     <w:multiLevelType w:val="hybridMultilevel"/>
     <w:tmpl w:val="379CA34E"/>
@@ -8141,7 +9375,7 @@
       </w:rPr>
     </w:lvl>
   </w:abstractNum>
-  <w:abstractNum w:abstractNumId="32" w15:restartNumberingAfterBreak="0">
+  <w:abstractNum w:abstractNumId="35" w15:restartNumberingAfterBreak="0">
     <w:nsid w:val="69024CA5"/>
     <w:multiLevelType w:val="hybridMultilevel"/>
     <w:tmpl w:val="432C60C8"/>
@@ -8254,7 +9488,7 @@
       </w:rPr>
     </w:lvl>
   </w:abstractNum>
-  <w:abstractNum w:abstractNumId="33" w15:restartNumberingAfterBreak="0">
+  <w:abstractNum w:abstractNumId="36" w15:restartNumberingAfterBreak="0">
     <w:nsid w:val="6C3B503A"/>
     <w:multiLevelType w:val="hybridMultilevel"/>
     <w:tmpl w:val="33E435E8"/>
@@ -8340,7 +9574,7 @@
       </w:pPr>
     </w:lvl>
   </w:abstractNum>
-  <w:abstractNum w:abstractNumId="34" w15:restartNumberingAfterBreak="0">
+  <w:abstractNum w:abstractNumId="37" w15:restartNumberingAfterBreak="0">
     <w:nsid w:val="6E615E34"/>
     <w:multiLevelType w:val="hybridMultilevel"/>
     <w:tmpl w:val="693CC2A4"/>
@@ -8429,7 +9663,7 @@
       </w:pPr>
     </w:lvl>
   </w:abstractNum>
-  <w:abstractNum w:abstractNumId="35" w15:restartNumberingAfterBreak="0">
+  <w:abstractNum w:abstractNumId="38" w15:restartNumberingAfterBreak="0">
     <w:nsid w:val="73B1245E"/>
     <w:multiLevelType w:val="hybridMultilevel"/>
     <w:tmpl w:val="AE30D666"/>
@@ -8542,7 +9776,7 @@
       </w:rPr>
     </w:lvl>
   </w:abstractNum>
-  <w:abstractNum w:abstractNumId="36" w15:restartNumberingAfterBreak="0">
+  <w:abstractNum w:abstractNumId="39" w15:restartNumberingAfterBreak="0">
     <w:nsid w:val="74C20D67"/>
     <w:multiLevelType w:val="hybridMultilevel"/>
     <w:tmpl w:val="AFF27738"/>
@@ -8631,7 +9865,93 @@
       </w:pPr>
     </w:lvl>
   </w:abstractNum>
-  <w:abstractNum w:abstractNumId="37" w15:restartNumberingAfterBreak="0">
+  <w:abstractNum w:abstractNumId="40" w15:restartNumberingAfterBreak="0">
+    <w:nsid w:val="776531F4"/>
+    <w:multiLevelType w:val="hybridMultilevel"/>
+    <w:tmpl w:val="207EE7E4"/>
+    <w:lvl w:ilvl="0" w:tplc="04070017">
+      <w:start w:val="1"/>
+      <w:numFmt w:val="lowerLetter"/>
+      <w:lvlText w:val="%1)"/>
+      <w:lvlJc w:val="left"/>
+      <w:pPr>
+        <w:ind w:left="720" w:hanging="360"/>
+      </w:pPr>
+    </w:lvl>
+    <w:lvl w:ilvl="1" w:tplc="04070019">
+      <w:start w:val="1"/>
+      <w:numFmt w:val="lowerLetter"/>
+      <w:lvlText w:val="%2."/>
+      <w:lvlJc w:val="left"/>
+      <w:pPr>
+        <w:ind w:left="1440" w:hanging="360"/>
+      </w:pPr>
+    </w:lvl>
+    <w:lvl w:ilvl="2" w:tplc="0407001B" w:tentative="1">
+      <w:start w:val="1"/>
+      <w:numFmt w:val="lowerRoman"/>
+      <w:lvlText w:val="%3."/>
+      <w:lvlJc w:val="right"/>
+      <w:pPr>
+        <w:ind w:left="2160" w:hanging="180"/>
+      </w:pPr>
+    </w:lvl>
+    <w:lvl w:ilvl="3" w:tplc="0407000F" w:tentative="1">
+      <w:start w:val="1"/>
+      <w:numFmt w:val="decimal"/>
+      <w:lvlText w:val="%4."/>
+      <w:lvlJc w:val="left"/>
+      <w:pPr>
+        <w:ind w:left="2880" w:hanging="360"/>
+      </w:pPr>
+    </w:lvl>
+    <w:lvl w:ilvl="4" w:tplc="04070019" w:tentative="1">
+      <w:start w:val="1"/>
+      <w:numFmt w:val="lowerLetter"/>
+      <w:lvlText w:val="%5."/>
+      <w:lvlJc w:val="left"/>
+      <w:pPr>
+        <w:ind w:left="3600" w:hanging="360"/>
+      </w:pPr>
+    </w:lvl>
+    <w:lvl w:ilvl="5" w:tplc="0407001B" w:tentative="1">
+      <w:start w:val="1"/>
+      <w:numFmt w:val="lowerRoman"/>
+      <w:lvlText w:val="%6."/>
+      <w:lvlJc w:val="right"/>
+      <w:pPr>
+        <w:ind w:left="4320" w:hanging="180"/>
+      </w:pPr>
+    </w:lvl>
+    <w:lvl w:ilvl="6" w:tplc="0407000F" w:tentative="1">
+      <w:start w:val="1"/>
+      <w:numFmt w:val="decimal"/>
+      <w:lvlText w:val="%7."/>
+      <w:lvlJc w:val="left"/>
+      <w:pPr>
+        <w:ind w:left="5040" w:hanging="360"/>
+      </w:pPr>
+    </w:lvl>
+    <w:lvl w:ilvl="7" w:tplc="04070019" w:tentative="1">
+      <w:start w:val="1"/>
+      <w:numFmt w:val="lowerLetter"/>
+      <w:lvlText w:val="%8."/>
+      <w:lvlJc w:val="left"/>
+      <w:pPr>
+        <w:ind w:left="5760" w:hanging="360"/>
+      </w:pPr>
+    </w:lvl>
+    <w:lvl w:ilvl="8" w:tplc="0407001B" w:tentative="1">
+      <w:start w:val="1"/>
+      <w:numFmt w:val="lowerRoman"/>
+      <w:lvlText w:val="%9."/>
+      <w:lvlJc w:val="right"/>
+      <w:pPr>
+        <w:ind w:left="6480" w:hanging="180"/>
+      </w:pPr>
+    </w:lvl>
+  </w:abstractNum>
+  <w:abstractNum w:abstractNumId="41" w15:restartNumberingAfterBreak="0">
     <w:nsid w:val="7B2473FC"/>
     <w:multiLevelType w:val="hybridMultilevel"/>
     <w:tmpl w:val="CACEF564"/>
@@ -8720,7 +10040,7 @@
       </w:pPr>
     </w:lvl>
   </w:abstractNum>
-  <w:abstractNum w:abstractNumId="38" w15:restartNumberingAfterBreak="0">
+  <w:abstractNum w:abstractNumId="42" w15:restartNumberingAfterBreak="0">
     <w:nsid w:val="7E217C76"/>
     <w:multiLevelType w:val="hybridMultilevel"/>
     <w:tmpl w:val="23A2445C"/>
@@ -8807,55 +10127,55 @@
     </w:lvl>
   </w:abstractNum>
   <w:num w:numId="1" w16cid:durableId="1380284269">
-    <w:abstractNumId w:val="27"/>
+    <w:abstractNumId w:val="30"/>
   </w:num>
   <w:num w:numId="2" w16cid:durableId="1362053520">
-    <w:abstractNumId w:val="25"/>
+    <w:abstractNumId w:val="27"/>
   </w:num>
   <w:num w:numId="3" w16cid:durableId="1004936138">
     <w:abstractNumId w:val="8"/>
   </w:num>
   <w:num w:numId="4" w16cid:durableId="1922058456">
-    <w:abstractNumId w:val="30"/>
+    <w:abstractNumId w:val="33"/>
   </w:num>
   <w:num w:numId="5" w16cid:durableId="2073308075">
-    <w:abstractNumId w:val="26"/>
+    <w:abstractNumId w:val="29"/>
   </w:num>
   <w:num w:numId="6" w16cid:durableId="1270119994">
-    <w:abstractNumId w:val="33"/>
+    <w:abstractNumId w:val="36"/>
   </w:num>
   <w:num w:numId="7" w16cid:durableId="1117482964">
-    <w:abstractNumId w:val="34"/>
+    <w:abstractNumId w:val="37"/>
   </w:num>
   <w:num w:numId="8" w16cid:durableId="122232340">
-    <w:abstractNumId w:val="37"/>
+    <w:abstractNumId w:val="41"/>
   </w:num>
   <w:num w:numId="9" w16cid:durableId="833184375">
-    <w:abstractNumId w:val="32"/>
+    <w:abstractNumId w:val="35"/>
   </w:num>
   <w:num w:numId="10" w16cid:durableId="1493644296">
-    <w:abstractNumId w:val="16"/>
+    <w:abstractNumId w:val="17"/>
   </w:num>
   <w:num w:numId="11" w16cid:durableId="476066786">
     <w:abstractNumId w:val="12"/>
   </w:num>
   <w:num w:numId="12" w16cid:durableId="1565485960">
-    <w:abstractNumId w:val="28"/>
+    <w:abstractNumId w:val="31"/>
   </w:num>
   <w:num w:numId="13" w16cid:durableId="2078622719">
-    <w:abstractNumId w:val="17"/>
+    <w:abstractNumId w:val="18"/>
   </w:num>
   <w:num w:numId="14" w16cid:durableId="173610758">
     <w:abstractNumId w:val="7"/>
   </w:num>
   <w:num w:numId="15" w16cid:durableId="1091580733">
-    <w:abstractNumId w:val="29"/>
+    <w:abstractNumId w:val="32"/>
   </w:num>
   <w:num w:numId="16" w16cid:durableId="1065681603">
     <w:abstractNumId w:val="11"/>
   </w:num>
   <w:num w:numId="17" w16cid:durableId="1861821772">
-    <w:abstractNumId w:val="18"/>
+    <w:abstractNumId w:val="19"/>
   </w:num>
   <w:num w:numId="18" w16cid:durableId="1484665219">
     <w:abstractNumId w:val="13"/>
@@ -8864,10 +10184,10 @@
     <w:abstractNumId w:val="1"/>
   </w:num>
   <w:num w:numId="20" w16cid:durableId="140124717">
-    <w:abstractNumId w:val="36"/>
+    <w:abstractNumId w:val="39"/>
   </w:num>
   <w:num w:numId="21" w16cid:durableId="1582566673">
-    <w:abstractNumId w:val="31"/>
+    <w:abstractNumId w:val="34"/>
   </w:num>
   <w:num w:numId="22" w16cid:durableId="1903825949">
     <w:abstractNumId w:val="4"/>
@@ -8876,7 +10196,7 @@
     <w:abstractNumId w:val="15"/>
   </w:num>
   <w:num w:numId="24" w16cid:durableId="1174800395">
-    <w:abstractNumId w:val="24"/>
+    <w:abstractNumId w:val="26"/>
   </w:num>
   <w:num w:numId="25" w16cid:durableId="1870338744">
     <w:abstractNumId w:val="14"/>
@@ -8885,19 +10205,19 @@
     <w:abstractNumId w:val="6"/>
   </w:num>
   <w:num w:numId="27" w16cid:durableId="2049841011">
-    <w:abstractNumId w:val="22"/>
+    <w:abstractNumId w:val="23"/>
   </w:num>
   <w:num w:numId="28" w16cid:durableId="2115518017">
     <w:abstractNumId w:val="0"/>
   </w:num>
   <w:num w:numId="29" w16cid:durableId="1007444009">
-    <w:abstractNumId w:val="20"/>
+    <w:abstractNumId w:val="21"/>
   </w:num>
   <w:num w:numId="30" w16cid:durableId="1429157033">
-    <w:abstractNumId w:val="35"/>
+    <w:abstractNumId w:val="38"/>
   </w:num>
   <w:num w:numId="31" w16cid:durableId="900365053">
-    <w:abstractNumId w:val="21"/>
+    <w:abstractNumId w:val="22"/>
   </w:num>
   <w:num w:numId="32" w16cid:durableId="227571880">
     <w:abstractNumId w:val="2"/>
@@ -8906,13 +10226,13 @@
     <w:abstractNumId w:val="10"/>
   </w:num>
   <w:num w:numId="34" w16cid:durableId="1902591041">
-    <w:abstractNumId w:val="23"/>
+    <w:abstractNumId w:val="25"/>
   </w:num>
   <w:num w:numId="35" w16cid:durableId="479814442">
-    <w:abstractNumId w:val="38"/>
+    <w:abstractNumId w:val="42"/>
   </w:num>
   <w:num w:numId="36" w16cid:durableId="891161252">
-    <w:abstractNumId w:val="19"/>
+    <w:abstractNumId w:val="20"/>
   </w:num>
   <w:num w:numId="37" w16cid:durableId="1770587631">
     <w:abstractNumId w:val="5"/>
@@ -8922,6 +10242,18 @@
   </w:num>
   <w:num w:numId="39" w16cid:durableId="1683360620">
     <w:abstractNumId w:val="3"/>
+  </w:num>
+  <w:num w:numId="40" w16cid:durableId="131338138">
+    <w:abstractNumId w:val="16"/>
+  </w:num>
+  <w:num w:numId="41" w16cid:durableId="513569141">
+    <w:abstractNumId w:val="40"/>
+  </w:num>
+  <w:num w:numId="42" w16cid:durableId="1278289941">
+    <w:abstractNumId w:val="28"/>
+  </w:num>
+  <w:num w:numId="43" w16cid:durableId="814643182">
+    <w:abstractNumId w:val="24"/>
   </w:num>
   <w:numIdMacAtCleanup w:val="37"/>
 </w:numbering>

</xml_diff>